<commit_message>
Added section on lookup sensitivity
</commit_message>
<xml_diff>
--- a/analysis/Van Heijningen_Brouns_Assignment2.docx
+++ b/analysis/Van Heijningen_Brouns_Assignment2.docx
@@ -1,10 +1,10 @@
 
 <file path=word/document.xml><?xml version="1.0" encoding="utf-8"?>
-<w:document xmlns:wpc="http://schemas.microsoft.com/office/word/2010/wordprocessingCanvas" xmlns:mc="http://schemas.openxmlformats.org/markup-compatibility/2006" xmlns:o="urn:schemas-microsoft-com:office:office" xmlns:r="http://schemas.openxmlformats.org/officeDocument/2006/relationships" xmlns:m="http://schemas.openxmlformats.org/officeDocument/2006/math" xmlns:v="urn:schemas-microsoft-com:vml" xmlns:wp14="http://schemas.microsoft.com/office/word/2010/wordprocessingDrawing" xmlns:wp="http://schemas.openxmlformats.org/drawingml/2006/wordprocessingDrawing" xmlns:w10="urn:schemas-microsoft-com:office:word" xmlns:w="http://schemas.openxmlformats.org/wordprocessingml/2006/main" xmlns:w14="http://schemas.microsoft.com/office/word/2010/wordml" xmlns:w15="http://schemas.microsoft.com/office/word/2012/wordml" xmlns:wpg="http://schemas.microsoft.com/office/word/2010/wordprocessingGroup" xmlns:wpi="http://schemas.microsoft.com/office/word/2010/wordprocessingInk" xmlns:wne="http://schemas.microsoft.com/office/word/2006/wordml" xmlns:wps="http://schemas.microsoft.com/office/word/2010/wordprocessingShape" mc:Ignorable="w14 w15 wp14">
+<w:document xmlns:wpc="http://schemas.microsoft.com/office/word/2010/wordprocessingCanvas" xmlns:mc="http://schemas.openxmlformats.org/markup-compatibility/2006" xmlns:o="urn:schemas-microsoft-com:office:office" xmlns:r="http://schemas.openxmlformats.org/officeDocument/2006/relationships" xmlns:m="http://schemas.openxmlformats.org/officeDocument/2006/math" xmlns:v="urn:schemas-microsoft-com:vml" xmlns:wp14="http://schemas.microsoft.com/office/word/2010/wordprocessingDrawing" xmlns:wp="http://schemas.openxmlformats.org/drawingml/2006/wordprocessingDrawing" xmlns:w10="urn:schemas-microsoft-com:office:word" xmlns:w="http://schemas.openxmlformats.org/wordprocessingml/2006/main" xmlns:w14="http://schemas.microsoft.com/office/word/2010/wordml" xmlns:wpg="http://schemas.microsoft.com/office/word/2010/wordprocessingGroup" xmlns:wpi="http://schemas.microsoft.com/office/word/2010/wordprocessingInk" xmlns:wne="http://schemas.microsoft.com/office/word/2006/wordml" xmlns:wps="http://schemas.microsoft.com/office/word/2010/wordprocessingShape" mc:Ignorable="w14 wp14">
   <w:body>
     <w:p>
       <w:pPr>
-        <w:pStyle w:val="Title"/>
+        <w:pStyle w:val="Titel"/>
         <w:rPr>
           <w:sz w:val="22"/>
           <w:szCs w:val="22"/>
@@ -65,7 +65,7 @@
     </w:p>
     <w:p>
       <w:pPr>
-        <w:pStyle w:val="Heading1"/>
+        <w:pStyle w:val="Kop1"/>
       </w:pPr>
       <w:r>
         <w:t>Rate sensitivity analysis</w:t>
@@ -447,7 +447,6 @@
       <w:r>
         <w:rPr>
           <w:noProof/>
-          <w:lang w:val="nl-NL" w:eastAsia="nl-NL"/>
         </w:rPr>
         <w:lastRenderedPageBreak/>
         <w:drawing>
@@ -468,7 +467,7 @@
                     </pic:cNvPicPr>
                   </pic:nvPicPr>
                   <pic:blipFill>
-                    <a:blip r:embed="rId7">
+                    <a:blip r:embed="rId9">
                       <a:extLst>
                         <a:ext uri="{28A0092B-C50C-407E-A947-70E740481C1C}">
                           <a14:useLocalDpi xmlns:a14="http://schemas.microsoft.com/office/drawing/2010/main" val="0"/>
@@ -502,7 +501,7 @@
     </w:p>
     <w:p>
       <w:pPr>
-        <w:pStyle w:val="Caption"/>
+        <w:pStyle w:val="Bijschrift"/>
         <w:jc w:val="both"/>
         <w:rPr>
           <w:rFonts w:cs="Tahoma"/>
@@ -599,7 +598,6 @@
       <w:r>
         <w:rPr>
           <w:noProof/>
-          <w:lang w:val="nl-NL" w:eastAsia="nl-NL"/>
         </w:rPr>
         <mc:AlternateContent>
           <mc:Choice Requires="wps">
@@ -634,7 +632,7 @@
                           <a:avLst/>
                         </a:prstGeom>
                         <a:blipFill rotWithShape="1">
-                          <a:blip r:embed="rId8"/>
+                          <a:blip r:embed="rId10"/>
                           <a:stretch>
                             <a:fillRect/>
                           </a:stretch>
@@ -644,7 +642,7 @@
                         <w:txbxContent>
                           <w:p>
                             <w:pPr>
-                              <w:pStyle w:val="NormalWeb"/>
+                              <w:pStyle w:val="Normaalweb"/>
                               <w:kinsoku w:val="0"/>
                               <w:overflowPunct w:val="0"/>
                               <w:spacing w:before="0" w:beforeAutospacing="0" w:after="0" w:afterAutospacing="0"/>
@@ -677,10 +675,10 @@
               </wp:anchor>
             </w:drawing>
           </mc:Choice>
-          <mc:Fallback>
+          <mc:Fallback xmlns:w15="http://schemas.microsoft.com/office/word/2012/wordml">
             <w:pict>
               <v:rect id="Rectangle 15" o:spid="_x0000_s1026" style="position:absolute;left:0;text-align:left;margin-left:0;margin-top:0;width:448.55pt;height:55.3pt;z-index:251659264;visibility:visible;mso-wrap-style:square;mso-width-percent:0;mso-height-percent:0;mso-wrap-distance-left:9pt;mso-wrap-distance-top:0;mso-wrap-distance-right:9pt;mso-wrap-distance-bottom:0;mso-position-horizontal:absolute;mso-position-horizontal-relative:text;mso-position-vertical:absolute;mso-position-vertical-relative:text;mso-width-percent:0;mso-height-percent:0;mso-width-relative:page;mso-height-relative:page;v-text-anchor:top" o:gfxdata="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" stroked="f">
-                <v:fill r:id="rId9" o:title="" recolor="t" rotate="t" type="frame"/>
+                <v:fill r:id="rId11" o:title="" recolor="t" rotate="t" type="frame"/>
                 <o:lock v:ext="edit" rotation="t" aspectratio="t" position="t" verticies="t" text="t" adjusthandles="t" shapetype="t"/>
                 <v:textbox>
                   <w:txbxContent>
@@ -755,7 +753,6 @@
         <w:rPr>
           <w:rFonts w:cs="Tahoma"/>
           <w:noProof/>
-          <w:lang w:val="nl-NL" w:eastAsia="nl-NL"/>
         </w:rPr>
         <mc:AlternateContent>
           <mc:Choice Requires="wps">
@@ -790,7 +787,7 @@
                           <a:avLst/>
                         </a:prstGeom>
                         <a:blipFill rotWithShape="1">
-                          <a:blip r:embed="rId10"/>
+                          <a:blip r:embed="rId12"/>
                           <a:stretch>
                             <a:fillRect/>
                           </a:stretch>
@@ -814,10 +811,10 @@
               </wp:anchor>
             </w:drawing>
           </mc:Choice>
-          <mc:Fallback>
+          <mc:Fallback xmlns:w15="http://schemas.microsoft.com/office/word/2012/wordml">
             <w:pict>
               <v:rect id="Rectangle 18" o:spid="_x0000_s1027" style="position:absolute;left:0;text-align:left;margin-left:186.1pt;margin-top:10pt;width:5in;height:49.25pt;z-index:251661312;visibility:visible;mso-wrap-style:square;mso-width-percent:0;mso-height-percent:0;mso-wrap-distance-left:9pt;mso-wrap-distance-top:0;mso-wrap-distance-right:9pt;mso-wrap-distance-bottom:0;mso-position-horizontal:absolute;mso-position-horizontal-relative:text;mso-position-vertical:absolute;mso-position-vertical-relative:text;mso-width-percent:0;mso-height-percent:0;mso-width-relative:page;mso-height-relative:page;v-text-anchor:top" o:gfxdata="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" stroked="f">
-                <v:fill r:id="rId11" o:title="" recolor="t" rotate="t" type="frame"/>
+                <v:fill r:id="rId13" o:title="" recolor="t" rotate="t" type="frame"/>
                 <o:lock v:ext="edit" rotation="t" aspectratio="t" position="t" verticies="t" text="t" adjusthandles="t" shapetype="t"/>
                 <v:textbox>
                   <w:txbxContent>
@@ -833,7 +830,6 @@
         <w:rPr>
           <w:rFonts w:cs="Tahoma"/>
           <w:noProof/>
-          <w:lang w:val="nl-NL" w:eastAsia="nl-NL"/>
         </w:rPr>
         <mc:AlternateContent>
           <mc:Choice Requires="wps">
@@ -868,7 +864,7 @@
                           <a:avLst/>
                         </a:prstGeom>
                         <a:blipFill rotWithShape="1">
-                          <a:blip r:embed="rId12"/>
+                          <a:blip r:embed="rId14"/>
                           <a:stretch>
                             <a:fillRect/>
                           </a:stretch>
@@ -892,10 +888,10 @@
               </wp:anchor>
             </w:drawing>
           </mc:Choice>
-          <mc:Fallback>
+          <mc:Fallback xmlns:w15="http://schemas.microsoft.com/office/word/2012/wordml">
             <w:pict>
               <v:rect id="Rectangle 17" o:spid="_x0000_s1028" style="position:absolute;left:0;text-align:left;margin-left:0;margin-top:0;width:208.1pt;height:69.7pt;z-index:251660288;visibility:visible;mso-wrap-style:square;mso-width-percent:0;mso-height-percent:0;mso-wrap-distance-left:9pt;mso-wrap-distance-top:0;mso-wrap-distance-right:9pt;mso-wrap-distance-bottom:0;mso-position-horizontal:absolute;mso-position-horizontal-relative:text;mso-position-vertical:absolute;mso-position-vertical-relative:text;mso-width-percent:0;mso-height-percent:0;mso-width-relative:page;mso-height-relative:page;v-text-anchor:top" o:gfxdata="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" stroked="f">
-                <v:fill r:id="rId13" o:title="" recolor="t" rotate="t" type="frame"/>
+                <v:fill r:id="rId15" o:title="" recolor="t" rotate="t" type="frame"/>
                 <o:lock v:ext="edit" rotation="t" aspectratio="t" position="t" verticies="t" text="t" adjusthandles="t" shapetype="t"/>
                 <v:textbox>
                   <w:txbxContent>
@@ -1268,7 +1264,7 @@
     </w:p>
     <w:p>
       <w:pPr>
-        <w:pStyle w:val="Subtitle"/>
+        <w:pStyle w:val="Ondertitel"/>
         <w:rPr>
           <w:lang w:val="en-GB"/>
         </w:rPr>
@@ -1361,7 +1357,7 @@
           <w:lang w:val="nl-NL"/>
         </w:rPr>
         <w:sectPr>
-          <w:footerReference w:type="default" r:id="rId14"/>
+          <w:footerReference w:type="default" r:id="rId16"/>
           <w:pgSz w:w="11906" w:h="16838"/>
           <w:pgMar w:top="1417" w:right="1417" w:bottom="1417" w:left="1417" w:header="708" w:footer="708" w:gutter="0"/>
           <w:cols w:space="708"/>
@@ -1395,7 +1391,6 @@
         <w:rPr>
           <w:rFonts w:ascii="Tahoma" w:hAnsi="Tahoma" w:cs="Tahoma"/>
           <w:noProof/>
-          <w:lang w:val="nl-NL" w:eastAsia="nl-NL"/>
         </w:rPr>
         <w:drawing>
           <wp:inline distT="0" distB="0" distL="0" distR="0">
@@ -1415,7 +1410,7 @@
                     </pic:cNvPicPr>
                   </pic:nvPicPr>
                   <pic:blipFill>
-                    <a:blip r:embed="rId15">
+                    <a:blip r:embed="rId17">
                       <a:extLst>
                         <a:ext uri="{28A0092B-C50C-407E-A947-70E740481C1C}">
                           <a14:useLocalDpi xmlns:a14="http://schemas.microsoft.com/office/drawing/2010/main" val="0"/>
@@ -1449,7 +1444,7 @@
     </w:p>
     <w:p>
       <w:pPr>
-        <w:pStyle w:val="Heading1"/>
+        <w:pStyle w:val="Kop1"/>
       </w:pPr>
       <w:r>
         <w:lastRenderedPageBreak/>
@@ -1706,13 +1701,15 @@
       </w:r>
     </w:p>
     <w:p>
+      <w:pPr>
+        <w:keepNext/>
+      </w:pPr>
       <w:r>
         <w:rPr>
           <w:noProof/>
-          <w:lang w:val="nl-NL" w:eastAsia="nl-NL"/>
         </w:rPr>
         <w:drawing>
-          <wp:inline distT="0" distB="0" distL="0" distR="0" wp14:anchorId="4584594A" wp14:editId="3ED1EF3E">
+          <wp:inline distT="0" distB="0" distL="0" distR="0" wp14:anchorId="38B92D5B" wp14:editId="330DC5A4">
             <wp:extent cx="3095625" cy="1524000"/>
             <wp:effectExtent l="0" t="0" r="9525" b="0"/>
             <wp:docPr id="5" name="Afbeelding 5"/>
@@ -1727,7 +1724,7 @@
                     <pic:cNvPicPr/>
                   </pic:nvPicPr>
                   <pic:blipFill rotWithShape="1">
-                    <a:blip r:embed="rId16"/>
+                    <a:blip r:embed="rId18"/>
                     <a:srcRect l="1534" t="15749" r="15345" b="19639"/>
                     <a:stretch/>
                   </pic:blipFill>
@@ -1756,13 +1753,32 @@
       </w:r>
     </w:p>
     <w:p>
+      <w:pPr>
+        <w:pStyle w:val="Bijschrift"/>
+      </w:pPr>
+      <w:r>
+        <w:t xml:space="preserve">Figure </w:t>
+      </w:r>
+      <w:fldSimple w:instr=" SEQ Figure \* ARABIC ">
+        <w:r>
+          <w:rPr>
+            <w:noProof/>
+          </w:rPr>
+          <w:t>2</w:t>
+        </w:r>
+      </w:fldSimple>
+      <w:r>
+        <w:t>: Initial lookup</w:t>
+      </w:r>
+    </w:p>
+    <w:p>
       <w:r>
         <w:t xml:space="preserve">This lookup function directly influences the total staff production available which in turn can greatly influence the infrastructure capacity. Therefore, these variables are chosen as output variables. </w:t>
       </w:r>
     </w:p>
     <w:p>
       <w:pPr>
-        <w:pStyle w:val="ListParagraph"/>
+        <w:pStyle w:val="Lijstalinea"/>
         <w:numPr>
           <w:ilvl w:val="0"/>
           <w:numId w:val="14"/>
@@ -1774,7 +1790,7 @@
     </w:p>
     <w:p>
       <w:pPr>
-        <w:pStyle w:val="ListParagraph"/>
+        <w:pStyle w:val="Lijstalinea"/>
         <w:numPr>
           <w:ilvl w:val="0"/>
           <w:numId w:val="14"/>
@@ -1786,7 +1802,7 @@
     </w:p>
     <w:p>
       <w:pPr>
-        <w:pStyle w:val="ListParagraph"/>
+        <w:pStyle w:val="Lijstalinea"/>
         <w:numPr>
           <w:ilvl w:val="0"/>
           <w:numId w:val="14"/>
@@ -1806,6 +1822,9 @@
         <w:lastRenderedPageBreak/>
         <w:t>Therefore, a double triangular distortion function will be used in order to both vary the productivity increase and decrease. The input range of the lookup function is from 0 to 5. The input will never be able to drop below zero since it is a rate, and for values higher than 5 the last value will be extrapolated.</w:t>
       </w:r>
+      <w:r>
+        <w:t xml:space="preserve"> At staff occupancy of 1, there is no change in staff productivity. Therefore, the distortion function will be fixed at point (1, 1).</w:t>
+      </w:r>
     </w:p>
     <w:p>
       <w:r>
@@ -1814,7 +1833,7 @@
     </w:p>
     <w:p>
       <w:pPr>
-        <w:pStyle w:val="ListParagraph"/>
+        <w:pStyle w:val="Lijstalinea"/>
         <w:numPr>
           <w:ilvl w:val="0"/>
           <w:numId w:val="15"/>
@@ -1838,29 +1857,32 @@
     </w:p>
     <w:p>
       <w:pPr>
-        <w:pStyle w:val="ListParagraph"/>
+        <w:pStyle w:val="Lijstalinea"/>
         <w:numPr>
           <w:ilvl w:val="0"/>
           <w:numId w:val="15"/>
         </w:numPr>
       </w:pPr>
       <w:r>
-        <w:t>Peak 1 position – Value between 0 and 1</w:t>
-      </w:r>
-    </w:p>
-    <w:p>
-      <w:pPr>
-        <w:pStyle w:val="ListParagraph"/>
+        <w:t>Peak 1 position – Value between</w:t>
+      </w:r>
+      <w:r>
+        <w:t xml:space="preserve"> </w:t>
+      </w:r>
+      <w:r>
+        <w:t>0 and 1</w:t>
+      </w:r>
+    </w:p>
+    <w:p>
+      <w:pPr>
+        <w:pStyle w:val="Lijstalinea"/>
         <w:numPr>
           <w:ilvl w:val="0"/>
           <w:numId w:val="15"/>
         </w:numPr>
       </w:pPr>
       <w:r>
-        <w:t xml:space="preserve">Peak 2 height </w:t>
-      </w:r>
-      <w:r>
-        <w:t>– Value in R</w:t>
+        <w:t>Peak 2 height – Value in R</w:t>
       </w:r>
       <w:r>
         <w:rPr>
@@ -1877,7 +1899,7 @@
     </w:p>
     <w:p>
       <w:pPr>
-        <w:pStyle w:val="ListParagraph"/>
+        <w:pStyle w:val="Lijstalinea"/>
         <w:numPr>
           <w:ilvl w:val="0"/>
           <w:numId w:val="15"/>
@@ -1889,13 +1911,15 @@
     </w:p>
     <w:p/>
     <w:p>
+      <w:pPr>
+        <w:keepNext/>
+      </w:pPr>
       <w:r>
         <w:rPr>
           <w:noProof/>
-          <w:lang w:val="nl-NL" w:eastAsia="nl-NL"/>
         </w:rPr>
         <w:drawing>
-          <wp:inline distT="0" distB="0" distL="0" distR="0">
+          <wp:inline distT="0" distB="0" distL="0" distR="0" wp14:anchorId="77CB2A75" wp14:editId="4828CC0E">
             <wp:extent cx="4699635" cy="2594610"/>
             <wp:effectExtent l="0" t="0" r="5715" b="0"/>
             <wp:docPr id="25" name="Picture 25"/>
@@ -1912,7 +1936,7 @@
                     </pic:cNvPicPr>
                   </pic:nvPicPr>
                   <pic:blipFill>
-                    <a:blip r:embed="rId17">
+                    <a:blip r:embed="rId19">
                       <a:extLst>
                         <a:ext uri="{28A0092B-C50C-407E-A947-70E740481C1C}">
                           <a14:useLocalDpi xmlns:a14="http://schemas.microsoft.com/office/drawing/2010/main" val="0"/>
@@ -1945,6 +1969,25 @@
       </w:r>
     </w:p>
     <w:p>
+      <w:pPr>
+        <w:pStyle w:val="Bijschrift"/>
+      </w:pPr>
+      <w:r>
+        <w:t xml:space="preserve">Figure </w:t>
+      </w:r>
+      <w:fldSimple w:instr=" SEQ Figure \* ARABIC ">
+        <w:r>
+          <w:rPr>
+            <w:noProof/>
+          </w:rPr>
+          <w:t>3</w:t>
+        </w:r>
+      </w:fldSimple>
+      <w:r>
+        <w:t>: Example distortion function</w:t>
+      </w:r>
+    </w:p>
+    <w:p>
       <w:r>
         <w:t xml:space="preserve">This is modelled in </w:t>
       </w:r>
@@ -1958,20 +2001,17 @@
       </w:r>
     </w:p>
     <w:p>
-      <w:bookmarkStart w:id="0" w:name="_GoBack"/>
-      <w:bookmarkEnd w:id="0"/>
-    </w:p>
-    <w:p>
+      <w:pPr>
+        <w:keepNext/>
+      </w:pPr>
       <w:r>
         <w:rPr>
           <w:noProof/>
-          <w:lang w:val="nl-NL" w:eastAsia="nl-NL"/>
-        </w:rPr>
-        <w:lastRenderedPageBreak/>
+        </w:rPr>
         <w:drawing>
-          <wp:inline distT="0" distB="0" distL="0" distR="0">
-            <wp:extent cx="3041015" cy="3583305"/>
-            <wp:effectExtent l="0" t="0" r="6985" b="0"/>
+          <wp:inline distT="0" distB="0" distL="0" distR="0" wp14:anchorId="203FCD8B" wp14:editId="4ABD0D69">
+            <wp:extent cx="2381693" cy="2083981"/>
+            <wp:effectExtent l="0" t="0" r="0" b="0"/>
             <wp:docPr id="26" name="Picture 26"/>
             <wp:cNvGraphicFramePr>
               <a:graphicFrameLocks xmlns:a="http://schemas.openxmlformats.org/drawingml/2006/main" noChangeAspect="1"/>
@@ -1985,8 +2025,110 @@
                       <a:picLocks noChangeAspect="1" noChangeArrowheads="1"/>
                     </pic:cNvPicPr>
                   </pic:nvPicPr>
+                  <pic:blipFill rotWithShape="1">
+                    <a:blip r:embed="rId20">
+                      <a:extLst>
+                        <a:ext uri="{28A0092B-C50C-407E-A947-70E740481C1C}">
+                          <a14:useLocalDpi xmlns:a14="http://schemas.microsoft.com/office/drawing/2010/main" val="0"/>
+                        </a:ext>
+                      </a:extLst>
+                    </a:blip>
+                    <a:srcRect b="20059"/>
+                    <a:stretch/>
+                  </pic:blipFill>
+                  <pic:spPr bwMode="auto">
+                    <a:xfrm>
+                      <a:off x="0" y="0"/>
+                      <a:ext cx="2382279" cy="2084494"/>
+                    </a:xfrm>
+                    <a:prstGeom prst="rect">
+                      <a:avLst/>
+                    </a:prstGeom>
+                    <a:noFill/>
+                    <a:ln>
+                      <a:noFill/>
+                    </a:ln>
+                    <a:extLst>
+                      <a:ext uri="{53640926-AAD7-44D8-BBD7-CCE9431645EC}">
+                        <a14:shadowObscured xmlns:a14="http://schemas.microsoft.com/office/drawing/2010/main"/>
+                      </a:ext>
+                    </a:extLst>
+                  </pic:spPr>
+                </pic:pic>
+              </a:graphicData>
+            </a:graphic>
+          </wp:inline>
+        </w:drawing>
+      </w:r>
+    </w:p>
+    <w:p>
+      <w:pPr>
+        <w:pStyle w:val="Bijschrift"/>
+      </w:pPr>
+      <w:r>
+        <w:t xml:space="preserve">Figure </w:t>
+      </w:r>
+      <w:fldSimple w:instr=" SEQ Figure \* ARABIC ">
+        <w:r>
+          <w:rPr>
+            <w:noProof/>
+          </w:rPr>
+          <w:t>4</w:t>
+        </w:r>
+      </w:fldSimple>
+      <w:r>
+        <w:t xml:space="preserve">: </w:t>
+      </w:r>
+      <w:proofErr w:type="spellStart"/>
+      <w:r>
+        <w:t>Vensim</w:t>
+      </w:r>
+      <w:proofErr w:type="spellEnd"/>
+      <w:r>
+        <w:t xml:space="preserve"> implementation</w:t>
+      </w:r>
+    </w:p>
+    <w:p/>
+    <w:p>
+      <w:pPr>
+        <w:pStyle w:val="Ondertitel"/>
+      </w:pPr>
+      <w:r>
+        <w:t>Results of multi-</w:t>
+      </w:r>
+      <w:proofErr w:type="spellStart"/>
+      <w:r>
+        <w:t>variate</w:t>
+      </w:r>
+      <w:proofErr w:type="spellEnd"/>
+      <w:r>
+        <w:t xml:space="preserve"> analysis</w:t>
+      </w:r>
+    </w:p>
+    <w:p>
+      <w:r>
+        <w:rPr>
+          <w:noProof/>
+        </w:rPr>
+        <w:drawing>
+          <wp:inline distT="0" distB="0" distL="0" distR="0">
+            <wp:extent cx="4967937" cy="2105247"/>
+            <wp:effectExtent l="0" t="0" r="4445" b="9525"/>
+            <wp:docPr id="24" name="Afbeelding 24"/>
+            <wp:cNvGraphicFramePr>
+              <a:graphicFrameLocks xmlns:a="http://schemas.openxmlformats.org/drawingml/2006/main" noChangeAspect="1"/>
+            </wp:cNvGraphicFramePr>
+            <a:graphic xmlns:a="http://schemas.openxmlformats.org/drawingml/2006/main">
+              <a:graphicData uri="http://schemas.openxmlformats.org/drawingml/2006/picture">
+                <pic:pic xmlns:pic="http://schemas.openxmlformats.org/drawingml/2006/picture">
+                  <pic:nvPicPr>
+                    <pic:cNvPr id="0" name="Picture 1"/>
+                    <pic:cNvPicPr>
+                      <a:picLocks noChangeAspect="1" noChangeArrowheads="1"/>
+                    </pic:cNvPicPr>
+                  </pic:nvPicPr>
                   <pic:blipFill>
-                    <a:blip r:embed="rId18">
+                    <a:blip r:embed="rId21" cstate="print">
                       <a:extLst>
                         <a:ext uri="{28A0092B-C50C-407E-A947-70E740481C1C}">
                           <a14:useLocalDpi xmlns:a14="http://schemas.microsoft.com/office/drawing/2010/main" val="0"/>
@@ -2001,7 +2143,7 @@
                   <pic:spPr bwMode="auto">
                     <a:xfrm>
                       <a:off x="0" y="0"/>
-                      <a:ext cx="3041015" cy="3583305"/>
+                      <a:ext cx="4966922" cy="2104817"/>
                     </a:xfrm>
                     <a:prstGeom prst="rect">
                       <a:avLst/>
@@ -2018,33 +2160,563 @@
         </w:drawing>
       </w:r>
     </w:p>
-    <w:p/>
-    <w:p/>
-    <w:p/>
-    <w:p>
-      <w:pPr>
-        <w:ind w:left="360"/>
-        <w:rPr>
-          <w:rFonts w:ascii="Tahoma" w:hAnsi="Tahoma" w:cs="Tahoma"/>
-        </w:rPr>
-      </w:pPr>
-      <w:r>
-        <w:rPr>
-          <w:rFonts w:ascii="Tahoma" w:hAnsi="Tahoma" w:cs="Tahoma"/>
-        </w:rPr>
+    <w:p>
+      <w:r>
+        <w:rPr>
+          <w:noProof/>
+        </w:rPr>
+        <w:drawing>
+          <wp:inline distT="0" distB="0" distL="0" distR="0">
+            <wp:extent cx="4890977" cy="2392325"/>
+            <wp:effectExtent l="0" t="0" r="5080" b="8255"/>
+            <wp:docPr id="297" name="Afbeelding 297"/>
+            <wp:cNvGraphicFramePr>
+              <a:graphicFrameLocks xmlns:a="http://schemas.openxmlformats.org/drawingml/2006/main" noChangeAspect="1"/>
+            </wp:cNvGraphicFramePr>
+            <a:graphic xmlns:a="http://schemas.openxmlformats.org/drawingml/2006/main">
+              <a:graphicData uri="http://schemas.openxmlformats.org/drawingml/2006/picture">
+                <pic:pic xmlns:pic="http://schemas.openxmlformats.org/drawingml/2006/picture">
+                  <pic:nvPicPr>
+                    <pic:cNvPr id="0" name="Picture 2"/>
+                    <pic:cNvPicPr>
+                      <a:picLocks noChangeAspect="1" noChangeArrowheads="1"/>
+                    </pic:cNvPicPr>
+                  </pic:nvPicPr>
+                  <pic:blipFill>
+                    <a:blip r:embed="rId22">
+                      <a:extLst>
+                        <a:ext uri="{28A0092B-C50C-407E-A947-70E740481C1C}">
+                          <a14:useLocalDpi xmlns:a14="http://schemas.microsoft.com/office/drawing/2010/main" val="0"/>
+                        </a:ext>
+                      </a:extLst>
+                    </a:blip>
+                    <a:srcRect/>
+                    <a:stretch>
+                      <a:fillRect/>
+                    </a:stretch>
+                  </pic:blipFill>
+                  <pic:spPr bwMode="auto">
+                    <a:xfrm>
+                      <a:off x="0" y="0"/>
+                      <a:ext cx="4906560" cy="2399947"/>
+                    </a:xfrm>
+                    <a:prstGeom prst="rect">
+                      <a:avLst/>
+                    </a:prstGeom>
+                    <a:noFill/>
+                    <a:ln>
+                      <a:noFill/>
+                    </a:ln>
+                  </pic:spPr>
+                </pic:pic>
+              </a:graphicData>
+            </a:graphic>
+          </wp:inline>
+        </w:drawing>
+      </w:r>
+    </w:p>
+    <w:p>
+      <w:pPr>
+        <w:keepNext/>
+      </w:pPr>
+      <w:r>
+        <w:rPr>
+          <w:noProof/>
+        </w:rPr>
+        <w:drawing>
+          <wp:inline distT="0" distB="0" distL="0" distR="0" wp14:anchorId="58683A11" wp14:editId="31887B76">
+            <wp:extent cx="5114261" cy="2547908"/>
+            <wp:effectExtent l="0" t="0" r="0" b="5080"/>
+            <wp:docPr id="300" name="Afbeelding 300"/>
+            <wp:cNvGraphicFramePr>
+              <a:graphicFrameLocks xmlns:a="http://schemas.openxmlformats.org/drawingml/2006/main" noChangeAspect="1"/>
+            </wp:cNvGraphicFramePr>
+            <a:graphic xmlns:a="http://schemas.openxmlformats.org/drawingml/2006/main">
+              <a:graphicData uri="http://schemas.openxmlformats.org/drawingml/2006/picture">
+                <pic:pic xmlns:pic="http://schemas.openxmlformats.org/drawingml/2006/picture">
+                  <pic:nvPicPr>
+                    <pic:cNvPr id="0" name="Picture 3"/>
+                    <pic:cNvPicPr>
+                      <a:picLocks noChangeAspect="1" noChangeArrowheads="1"/>
+                    </pic:cNvPicPr>
+                  </pic:nvPicPr>
+                  <pic:blipFill>
+                    <a:blip r:embed="rId23">
+                      <a:extLst>
+                        <a:ext uri="{28A0092B-C50C-407E-A947-70E740481C1C}">
+                          <a14:useLocalDpi xmlns:a14="http://schemas.microsoft.com/office/drawing/2010/main" val="0"/>
+                        </a:ext>
+                      </a:extLst>
+                    </a:blip>
+                    <a:srcRect/>
+                    <a:stretch>
+                      <a:fillRect/>
+                    </a:stretch>
+                  </pic:blipFill>
+                  <pic:spPr bwMode="auto">
+                    <a:xfrm>
+                      <a:off x="0" y="0"/>
+                      <a:ext cx="5114552" cy="2548053"/>
+                    </a:xfrm>
+                    <a:prstGeom prst="rect">
+                      <a:avLst/>
+                    </a:prstGeom>
+                    <a:noFill/>
+                    <a:ln>
+                      <a:noFill/>
+                    </a:ln>
+                  </pic:spPr>
+                </pic:pic>
+              </a:graphicData>
+            </a:graphic>
+          </wp:inline>
+        </w:drawing>
+      </w:r>
+    </w:p>
+    <w:p>
+      <w:pPr>
+        <w:pStyle w:val="Bijschrift"/>
+      </w:pPr>
+      <w:r>
+        <w:t xml:space="preserve">Figure </w:t>
+      </w:r>
+      <w:fldSimple w:instr=" SEQ Figure \* ARABIC ">
+        <w:r>
+          <w:rPr>
+            <w:noProof/>
+          </w:rPr>
+          <w:t>5</w:t>
+        </w:r>
+      </w:fldSimple>
+      <w:r>
+        <w:t>: Multivariate sensitivity analysis results</w:t>
+      </w:r>
+    </w:p>
+    <w:p>
+      <w:r>
+        <w:br w:type="page"/>
+      </w:r>
+      <w:r>
+        <w:lastRenderedPageBreak/>
+        <w:t>A</w:t>
+      </w:r>
+      <w:r>
+        <w:t xml:space="preserve"> multi-</w:t>
+      </w:r>
+      <w:proofErr w:type="spellStart"/>
+      <w:r>
+        <w:t>variate</w:t>
+      </w:r>
+      <w:proofErr w:type="spellEnd"/>
+      <w:r>
+        <w:t xml:space="preserve"> sensitivity analysis was performed by varying the four parameters of the distortion function as described in the previous section. For the peak heights, values between 0 and 5 were chosen. A peak height of 0 for peak 1 results in there being no effect on staff productivity if staff occupancy is low. A peak height of 5 for peak 1 will result in much higher increased productivity at low staff occupancy. The height of peak 2 has the same effect for high values of staff occupancy.</w:t>
+      </w:r>
+    </w:p>
+    <w:p>
+      <w:r>
+        <w:t>Figure 5 shows the results of a multi-</w:t>
+      </w:r>
+      <w:proofErr w:type="spellStart"/>
+      <w:r>
+        <w:t>variate</w:t>
+      </w:r>
+      <w:proofErr w:type="spellEnd"/>
+      <w:r>
+        <w:t xml:space="preserve"> sensitiv</w:t>
+      </w:r>
+      <w:r>
+        <w:t xml:space="preserve">ity analysis of </w:t>
+      </w:r>
+      <w:r>
+        <w:t>the described lookup function</w:t>
+      </w:r>
+      <w:r>
+        <w:t xml:space="preserve"> on the three aforementioned output variables. </w:t>
+      </w:r>
+    </w:p>
+    <w:p>
+      <w:r>
+        <w:t xml:space="preserve">In the first 6 years of the system the staff occupancy is low. By varying the peak 1 height of the distortion function between 0 and 5 we expect the total production possible range for the first 6 years to be within 50% lower and 5 times higher than the baseline. Figure 5 clearly shows this. </w:t>
+      </w:r>
+    </w:p>
+    <w:p>
+      <w:r>
+        <w:t xml:space="preserve">For the period after these 6 years the staff occupancy increases drastically. If peak 2 height is reduced to zero we expect the total production possible to simply show a smooth decline due to staff leaving. This effect is shown in the upper right quadrant of the graph. However, if we increase peak 2 </w:t>
+      </w:r>
+      <w:proofErr w:type="gramStart"/>
+      <w:r>
+        <w:t>height</w:t>
+      </w:r>
+      <w:proofErr w:type="gramEnd"/>
+      <w:r>
+        <w:t xml:space="preserve"> the effect of higher staff occupancy on production rates becomes much larger and we expect the total production possible to decrease much more rapidly than in the baseline. This is shown in the lower right quadrant.</w:t>
+      </w:r>
+    </w:p>
+    <w:p>
+      <w:r>
+        <w:t xml:space="preserve">The practical infrastructure capacity and infrastructure shortage are closely related and will therefore be discussed at once. At the start of the simulation there is an infrastructure surplus. For the first six years this surplus remains which results in there being no </w:t>
+      </w:r>
+      <w:r>
+        <w:t>constraints on staff production. When infrastructure starts to drop below the water demand the staff will be unable to keep up with demand and shortages will rise. When the effect of high staff occupancy on the staff productivity is reduced we clearly see that the infrastructure capacity remains on the right level for a much longer period.</w:t>
+      </w:r>
+    </w:p>
+    <w:p>
+      <w:pPr>
+        <w:pStyle w:val="Ondertitel"/>
+      </w:pPr>
+      <w:proofErr w:type="spellStart"/>
+      <w:r>
+        <w:t>Univariate</w:t>
+      </w:r>
+      <w:proofErr w:type="spellEnd"/>
+      <w:r>
+        <w:t xml:space="preserve"> sensitivity</w:t>
+      </w:r>
+      <w:r>
+        <w:t xml:space="preserve"> analysis</w:t>
+      </w:r>
+    </w:p>
+    <w:p>
+      <w:r>
+        <w:t xml:space="preserve">For the </w:t>
+      </w:r>
+      <w:proofErr w:type="spellStart"/>
+      <w:r>
+        <w:t>univariate</w:t>
+      </w:r>
+      <w:proofErr w:type="spellEnd"/>
+      <w:r>
+        <w:t xml:space="preserve"> sensitivity analysis two scenarios will be explored. The first scenario is when decreased staff occupancy does not increase staff productivity. The second scenario is when increased staff occupancy does not decrease staff productivity. The </w:t>
+      </w:r>
+      <w:proofErr w:type="gramStart"/>
+      <w:r>
+        <w:t>results of this sensitivity analysis is</w:t>
+      </w:r>
+      <w:proofErr w:type="gramEnd"/>
+      <w:r>
+        <w:t xml:space="preserve"> shown in figure 6.  The </w:t>
+      </w:r>
+      <w:r>
+        <w:t>used distortion functions are shown in figure 7.</w:t>
+      </w:r>
+    </w:p>
+    <w:p>
+      <w:r>
+        <w:t xml:space="preserve">In scenario 1, we expect the initial staff production possible to be much lower than the baseline scenario since staff occupancy is low in the beginning but its effect is switched of. When staff occupancy becomes greater than 1, we expect scenario 1 to follow the base case. For scenario 2 this is entirely opposite. The initial period should follow the base case but the productivity after the first 6 years should drop sharply. </w:t>
+      </w:r>
+    </w:p>
+    <w:p>
+      <w:r>
+        <w:br w:type="page"/>
+      </w:r>
+    </w:p>
+    <w:p>
+      <w:pPr>
+        <w:keepNext/>
+      </w:pPr>
+      <w:r>
+        <w:rPr>
+          <w:noProof/>
+        </w:rPr>
+        <w:lastRenderedPageBreak/>
+        <w:drawing>
+          <wp:inline distT="0" distB="0" distL="0" distR="0" wp14:anchorId="4984218F" wp14:editId="6D084263">
+            <wp:extent cx="5121209" cy="2115880"/>
+            <wp:effectExtent l="0" t="0" r="0" b="0"/>
+            <wp:docPr id="301" name="Afbeelding 301"/>
+            <wp:cNvGraphicFramePr>
+              <a:graphicFrameLocks xmlns:a="http://schemas.openxmlformats.org/drawingml/2006/main" noChangeAspect="1"/>
+            </wp:cNvGraphicFramePr>
+            <a:graphic xmlns:a="http://schemas.openxmlformats.org/drawingml/2006/main">
+              <a:graphicData uri="http://schemas.openxmlformats.org/drawingml/2006/picture">
+                <pic:pic xmlns:pic="http://schemas.openxmlformats.org/drawingml/2006/picture">
+                  <pic:nvPicPr>
+                    <pic:cNvPr id="0" name="Picture 4"/>
+                    <pic:cNvPicPr>
+                      <a:picLocks noChangeAspect="1" noChangeArrowheads="1"/>
+                    </pic:cNvPicPr>
+                  </pic:nvPicPr>
+                  <pic:blipFill rotWithShape="1">
+                    <a:blip r:embed="rId24" cstate="print">
+                      <a:extLst>
+                        <a:ext uri="{28A0092B-C50C-407E-A947-70E740481C1C}">
+                          <a14:useLocalDpi xmlns:a14="http://schemas.microsoft.com/office/drawing/2010/main" val="0"/>
+                        </a:ext>
+                      </a:extLst>
+                    </a:blip>
+                    <a:srcRect b="7010"/>
+                    <a:stretch/>
+                  </pic:blipFill>
+                  <pic:spPr bwMode="auto">
+                    <a:xfrm>
+                      <a:off x="0" y="0"/>
+                      <a:ext cx="5141729" cy="2124358"/>
+                    </a:xfrm>
+                    <a:prstGeom prst="rect">
+                      <a:avLst/>
+                    </a:prstGeom>
+                    <a:noFill/>
+                    <a:ln>
+                      <a:noFill/>
+                    </a:ln>
+                    <a:extLst>
+                      <a:ext uri="{53640926-AAD7-44D8-BBD7-CCE9431645EC}">
+                        <a14:shadowObscured xmlns:a14="http://schemas.microsoft.com/office/drawing/2010/main"/>
+                      </a:ext>
+                    </a:extLst>
+                  </pic:spPr>
+                </pic:pic>
+              </a:graphicData>
+            </a:graphic>
+          </wp:inline>
+        </w:drawing>
+      </w:r>
+      <w:r>
         <w:t xml:space="preserve"> </w:t>
       </w:r>
-    </w:p>
-    <w:p>
-      <w:pPr>
-        <w:pStyle w:val="Heading1"/>
+      <w:r>
+        <w:rPr>
+          <w:noProof/>
+        </w:rPr>
+        <w:drawing>
+          <wp:inline distT="0" distB="0" distL="0" distR="0" wp14:anchorId="70E7CF31" wp14:editId="080474FA">
+            <wp:extent cx="5283701" cy="2636874"/>
+            <wp:effectExtent l="0" t="0" r="0" b="0"/>
+            <wp:docPr id="302" name="Afbeelding 302"/>
+            <wp:cNvGraphicFramePr>
+              <a:graphicFrameLocks xmlns:a="http://schemas.openxmlformats.org/drawingml/2006/main" noChangeAspect="1"/>
+            </wp:cNvGraphicFramePr>
+            <a:graphic xmlns:a="http://schemas.openxmlformats.org/drawingml/2006/main">
+              <a:graphicData uri="http://schemas.openxmlformats.org/drawingml/2006/picture">
+                <pic:pic xmlns:pic="http://schemas.openxmlformats.org/drawingml/2006/picture">
+                  <pic:nvPicPr>
+                    <pic:cNvPr id="0" name="Picture 5"/>
+                    <pic:cNvPicPr>
+                      <a:picLocks noChangeAspect="1" noChangeArrowheads="1"/>
+                    </pic:cNvPicPr>
+                  </pic:nvPicPr>
+                  <pic:blipFill rotWithShape="1">
+                    <a:blip r:embed="rId25">
+                      <a:extLst>
+                        <a:ext uri="{28A0092B-C50C-407E-A947-70E740481C1C}">
+                          <a14:useLocalDpi xmlns:a14="http://schemas.microsoft.com/office/drawing/2010/main" val="0"/>
+                        </a:ext>
+                      </a:extLst>
+                    </a:blip>
+                    <a:srcRect b="11837"/>
+                    <a:stretch/>
+                  </pic:blipFill>
+                  <pic:spPr bwMode="auto">
+                    <a:xfrm>
+                      <a:off x="0" y="0"/>
+                      <a:ext cx="5296439" cy="2643231"/>
+                    </a:xfrm>
+                    <a:prstGeom prst="rect">
+                      <a:avLst/>
+                    </a:prstGeom>
+                    <a:noFill/>
+                    <a:ln>
+                      <a:noFill/>
+                    </a:ln>
+                    <a:extLst>
+                      <a:ext uri="{53640926-AAD7-44D8-BBD7-CCE9431645EC}">
+                        <a14:shadowObscured xmlns:a14="http://schemas.microsoft.com/office/drawing/2010/main"/>
+                      </a:ext>
+                    </a:extLst>
+                  </pic:spPr>
+                </pic:pic>
+              </a:graphicData>
+            </a:graphic>
+          </wp:inline>
+        </w:drawing>
+      </w:r>
+      <w:r>
+        <w:rPr>
+          <w:noProof/>
+        </w:rPr>
+        <w:drawing>
+          <wp:inline distT="0" distB="0" distL="0" distR="0" wp14:anchorId="2E085D22" wp14:editId="11E9B1AE">
+            <wp:extent cx="5369442" cy="3579628"/>
+            <wp:effectExtent l="0" t="0" r="0" b="0"/>
+            <wp:docPr id="303" name="Afbeelding 303"/>
+            <wp:cNvGraphicFramePr>
+              <a:graphicFrameLocks xmlns:a="http://schemas.openxmlformats.org/drawingml/2006/main" noChangeAspect="1"/>
+            </wp:cNvGraphicFramePr>
+            <a:graphic xmlns:a="http://schemas.openxmlformats.org/drawingml/2006/main">
+              <a:graphicData uri="http://schemas.openxmlformats.org/drawingml/2006/picture">
+                <pic:pic xmlns:pic="http://schemas.openxmlformats.org/drawingml/2006/picture">
+                  <pic:nvPicPr>
+                    <pic:cNvPr id="0" name="Picture 6"/>
+                    <pic:cNvPicPr>
+                      <a:picLocks noChangeAspect="1" noChangeArrowheads="1"/>
+                    </pic:cNvPicPr>
+                  </pic:nvPicPr>
+                  <pic:blipFill>
+                    <a:blip r:embed="rId26">
+                      <a:extLst>
+                        <a:ext uri="{28A0092B-C50C-407E-A947-70E740481C1C}">
+                          <a14:useLocalDpi xmlns:a14="http://schemas.microsoft.com/office/drawing/2010/main" val="0"/>
+                        </a:ext>
+                      </a:extLst>
+                    </a:blip>
+                    <a:srcRect/>
+                    <a:stretch>
+                      <a:fillRect/>
+                    </a:stretch>
+                  </pic:blipFill>
+                  <pic:spPr bwMode="auto">
+                    <a:xfrm>
+                      <a:off x="0" y="0"/>
+                      <a:ext cx="5375129" cy="3583419"/>
+                    </a:xfrm>
+                    <a:prstGeom prst="rect">
+                      <a:avLst/>
+                    </a:prstGeom>
+                    <a:noFill/>
+                    <a:ln>
+                      <a:noFill/>
+                    </a:ln>
+                  </pic:spPr>
+                </pic:pic>
+              </a:graphicData>
+            </a:graphic>
+          </wp:inline>
+        </w:drawing>
+      </w:r>
+    </w:p>
+    <w:p>
+      <w:pPr>
+        <w:pStyle w:val="Bijschrift"/>
+      </w:pPr>
+      <w:r>
+        <w:t xml:space="preserve">Figure </w:t>
+      </w:r>
+      <w:fldSimple w:instr=" SEQ Figure \* ARABIC ">
+        <w:r>
+          <w:rPr>
+            <w:noProof/>
+          </w:rPr>
+          <w:t>6</w:t>
+        </w:r>
+      </w:fldSimple>
+      <w:r>
+        <w:t xml:space="preserve">: </w:t>
+      </w:r>
+      <w:proofErr w:type="spellStart"/>
+      <w:r>
+        <w:t>Univatiate</w:t>
+      </w:r>
+      <w:proofErr w:type="spellEnd"/>
+      <w:r>
+        <w:t xml:space="preserve"> sensitivity analysis results</w:t>
+      </w:r>
+    </w:p>
+    <w:p>
+      <w:pPr>
+        <w:keepNext/>
+      </w:pPr>
+      <w:r>
+        <w:rPr>
+          <w:noProof/>
+        </w:rPr>
+        <w:lastRenderedPageBreak/>
+        <w:drawing>
+          <wp:inline distT="0" distB="0" distL="0" distR="0" wp14:anchorId="6379187E" wp14:editId="37AD8B37">
+            <wp:extent cx="5071745" cy="7666355"/>
+            <wp:effectExtent l="0" t="0" r="0" b="0"/>
+            <wp:docPr id="304" name="Afbeelding 304"/>
+            <wp:cNvGraphicFramePr>
+              <a:graphicFrameLocks xmlns:a="http://schemas.openxmlformats.org/drawingml/2006/main" noChangeAspect="1"/>
+            </wp:cNvGraphicFramePr>
+            <a:graphic xmlns:a="http://schemas.openxmlformats.org/drawingml/2006/main">
+              <a:graphicData uri="http://schemas.openxmlformats.org/drawingml/2006/picture">
+                <pic:pic xmlns:pic="http://schemas.openxmlformats.org/drawingml/2006/picture">
+                  <pic:nvPicPr>
+                    <pic:cNvPr id="0" name="Picture 7"/>
+                    <pic:cNvPicPr>
+                      <a:picLocks noChangeAspect="1" noChangeArrowheads="1"/>
+                    </pic:cNvPicPr>
+                  </pic:nvPicPr>
+                  <pic:blipFill>
+                    <a:blip r:embed="rId27">
+                      <a:extLst>
+                        <a:ext uri="{28A0092B-C50C-407E-A947-70E740481C1C}">
+                          <a14:useLocalDpi xmlns:a14="http://schemas.microsoft.com/office/drawing/2010/main" val="0"/>
+                        </a:ext>
+                      </a:extLst>
+                    </a:blip>
+                    <a:srcRect/>
+                    <a:stretch>
+                      <a:fillRect/>
+                    </a:stretch>
+                  </pic:blipFill>
+                  <pic:spPr bwMode="auto">
+                    <a:xfrm>
+                      <a:off x="0" y="0"/>
+                      <a:ext cx="5071745" cy="7666355"/>
+                    </a:xfrm>
+                    <a:prstGeom prst="rect">
+                      <a:avLst/>
+                    </a:prstGeom>
+                    <a:noFill/>
+                    <a:ln>
+                      <a:noFill/>
+                    </a:ln>
+                  </pic:spPr>
+                </pic:pic>
+              </a:graphicData>
+            </a:graphic>
+          </wp:inline>
+        </w:drawing>
+      </w:r>
+    </w:p>
+    <w:p>
+      <w:pPr>
+        <w:pStyle w:val="Bijschrift"/>
+      </w:pPr>
+      <w:r>
+        <w:t xml:space="preserve">Figure </w:t>
+      </w:r>
+      <w:fldSimple w:instr=" SEQ Figure \* ARABIC ">
+        <w:r>
+          <w:rPr>
+            <w:noProof/>
+          </w:rPr>
+          <w:t>7</w:t>
+        </w:r>
+      </w:fldSimple>
+      <w:r>
+        <w:t>: Lookup distortions</w:t>
+      </w:r>
+      <w:bookmarkStart w:id="0" w:name="_GoBack"/>
+      <w:bookmarkEnd w:id="0"/>
+    </w:p>
+    <w:p>
+      <w:pPr>
+        <w:rPr>
+          <w:rFonts w:ascii="Cambria" w:eastAsia="Times New Roman" w:hAnsi="Cambria" w:cs="Times New Roman"/>
+          <w:b/>
+          <w:bCs/>
+          <w:noProof/>
+          <w:color w:val="21798E"/>
+          <w:sz w:val="28"/>
+          <w:szCs w:val="28"/>
+        </w:rPr>
+      </w:pPr>
+      <w:r>
+        <w:rPr>
+          <w:noProof/>
+        </w:rPr>
+        <w:br w:type="page"/>
+      </w:r>
+    </w:p>
+    <w:p>
+      <w:pPr>
+        <w:pStyle w:val="Kop1"/>
         <w:rPr>
           <w:lang w:val="en-GB"/>
         </w:rPr>
       </w:pPr>
-      <w:r>
-        <w:br w:type="page"/>
-      </w:r>
       <w:r>
         <w:lastRenderedPageBreak/>
         <w:t>Appendix A</w:t>
@@ -2065,7 +2737,6 @@
       <w:r>
         <w:rPr>
           <w:noProof/>
-          <w:lang w:val="nl-NL" w:eastAsia="nl-NL"/>
         </w:rPr>
         <w:drawing>
           <wp:inline distT="0" distB="0" distL="0" distR="0">
@@ -2085,7 +2756,7 @@
                     </pic:cNvPicPr>
                   </pic:nvPicPr>
                   <pic:blipFill>
-                    <a:blip r:embed="rId19">
+                    <a:blip r:embed="rId28">
                       <a:extLst>
                         <a:ext uri="{28A0092B-C50C-407E-A947-70E740481C1C}">
                           <a14:useLocalDpi xmlns:a14="http://schemas.microsoft.com/office/drawing/2010/main" val="0"/>
@@ -2133,7 +2804,7 @@
     </w:p>
     <w:p>
       <w:pPr>
-        <w:pStyle w:val="Heading1"/>
+        <w:pStyle w:val="Kop1"/>
         <w:rPr>
           <w:lang w:val="nl-NL"/>
         </w:rPr>
@@ -2180,7 +2851,7 @@
     </w:p>
     <w:tbl>
       <w:tblPr>
-        <w:tblStyle w:val="TableGrid"/>
+        <w:tblStyle w:val="Tabelraster"/>
         <w:tblpPr w:leftFromText="180" w:rightFromText="180" w:vertAnchor="page" w:horzAnchor="margin" w:tblpXSpec="center" w:tblpY="1386"/>
         <w:tblW w:w="11034" w:type="dxa"/>
         <w:tblLayout w:type="fixed"/>
@@ -2297,7 +2968,6 @@
               <w:rPr>
                 <w:noProof/>
                 <w:sz w:val="20"/>
-                <w:lang w:val="nl-NL" w:eastAsia="nl-NL"/>
               </w:rPr>
               <w:drawing>
                 <wp:inline distT="0" distB="0" distL="0" distR="0" wp14:anchorId="29FF6778" wp14:editId="46313D23">
@@ -2317,7 +2987,7 @@
                           </pic:cNvPicPr>
                         </pic:nvPicPr>
                         <pic:blipFill rotWithShape="1">
-                          <a:blip r:embed="rId20">
+                          <a:blip r:embed="rId29">
                             <a:extLst>
                               <a:ext uri="{28A0092B-C50C-407E-A947-70E740481C1C}">
                                 <a14:useLocalDpi xmlns:a14="http://schemas.microsoft.com/office/drawing/2010/main" val="0"/>
@@ -2368,7 +3038,6 @@
               <w:rPr>
                 <w:noProof/>
                 <w:sz w:val="20"/>
-                <w:lang w:val="nl-NL" w:eastAsia="nl-NL"/>
               </w:rPr>
               <w:drawing>
                 <wp:inline distT="0" distB="0" distL="0" distR="0" wp14:anchorId="6A0339AF" wp14:editId="18C8E3D7">
@@ -2388,7 +3057,7 @@
                           </pic:cNvPicPr>
                         </pic:nvPicPr>
                         <pic:blipFill rotWithShape="1">
-                          <a:blip r:embed="rId21">
+                          <a:blip r:embed="rId30">
                             <a:extLst>
                               <a:ext uri="{28A0092B-C50C-407E-A947-70E740481C1C}">
                                 <a14:useLocalDpi xmlns:a14="http://schemas.microsoft.com/office/drawing/2010/main" val="0"/>
@@ -2464,7 +3133,6 @@
               <w:rPr>
                 <w:noProof/>
                 <w:sz w:val="20"/>
-                <w:lang w:val="nl-NL" w:eastAsia="nl-NL"/>
               </w:rPr>
               <w:drawing>
                 <wp:inline distT="0" distB="0" distL="0" distR="0" wp14:anchorId="6DD96CD8" wp14:editId="49318E15">
@@ -2484,7 +3152,7 @@
                           </pic:cNvPicPr>
                         </pic:nvPicPr>
                         <pic:blipFill rotWithShape="1">
-                          <a:blip r:embed="rId20">
+                          <a:blip r:embed="rId29">
                             <a:extLst>
                               <a:ext uri="{28A0092B-C50C-407E-A947-70E740481C1C}">
                                 <a14:useLocalDpi xmlns:a14="http://schemas.microsoft.com/office/drawing/2010/main" val="0"/>
@@ -2535,7 +3203,6 @@
               <w:rPr>
                 <w:noProof/>
                 <w:sz w:val="20"/>
-                <w:lang w:val="nl-NL" w:eastAsia="nl-NL"/>
               </w:rPr>
               <w:drawing>
                 <wp:inline distT="0" distB="0" distL="0" distR="0" wp14:anchorId="0D249FF6" wp14:editId="51195C29">
@@ -2555,7 +3222,7 @@
                           </pic:cNvPicPr>
                         </pic:nvPicPr>
                         <pic:blipFill rotWithShape="1">
-                          <a:blip r:embed="rId22">
+                          <a:blip r:embed="rId31">
                             <a:extLst>
                               <a:ext uri="{28A0092B-C50C-407E-A947-70E740481C1C}">
                                 <a14:useLocalDpi xmlns:a14="http://schemas.microsoft.com/office/drawing/2010/main" val="0"/>
@@ -2631,7 +3298,6 @@
               <w:rPr>
                 <w:noProof/>
                 <w:sz w:val="20"/>
-                <w:lang w:val="nl-NL" w:eastAsia="nl-NL"/>
               </w:rPr>
               <w:drawing>
                 <wp:inline distT="0" distB="0" distL="0" distR="0" wp14:anchorId="54F168C9" wp14:editId="4C4DC355">
@@ -2651,7 +3317,7 @@
                           </pic:cNvPicPr>
                         </pic:nvPicPr>
                         <pic:blipFill rotWithShape="1">
-                          <a:blip r:embed="rId20">
+                          <a:blip r:embed="rId29">
                             <a:extLst>
                               <a:ext uri="{28A0092B-C50C-407E-A947-70E740481C1C}">
                                 <a14:useLocalDpi xmlns:a14="http://schemas.microsoft.com/office/drawing/2010/main" val="0"/>
@@ -2702,7 +3368,6 @@
               <w:rPr>
                 <w:noProof/>
                 <w:sz w:val="20"/>
-                <w:lang w:val="nl-NL" w:eastAsia="nl-NL"/>
               </w:rPr>
               <w:drawing>
                 <wp:inline distT="0" distB="0" distL="0" distR="0" wp14:anchorId="5E4B6553" wp14:editId="0D7B0C01">
@@ -2722,7 +3387,7 @@
                           </pic:cNvPicPr>
                         </pic:nvPicPr>
                         <pic:blipFill rotWithShape="1">
-                          <a:blip r:embed="rId23">
+                          <a:blip r:embed="rId32">
                             <a:extLst>
                               <a:ext uri="{28A0092B-C50C-407E-A947-70E740481C1C}">
                                 <a14:useLocalDpi xmlns:a14="http://schemas.microsoft.com/office/drawing/2010/main" val="0"/>
@@ -2798,7 +3463,6 @@
               <w:rPr>
                 <w:noProof/>
                 <w:sz w:val="20"/>
-                <w:lang w:val="nl-NL" w:eastAsia="nl-NL"/>
               </w:rPr>
               <w:drawing>
                 <wp:inline distT="0" distB="0" distL="0" distR="0" wp14:anchorId="44883697" wp14:editId="38A3097C">
@@ -2818,7 +3482,7 @@
                           </pic:cNvPicPr>
                         </pic:nvPicPr>
                         <pic:blipFill rotWithShape="1">
-                          <a:blip r:embed="rId20">
+                          <a:blip r:embed="rId29">
                             <a:extLst>
                               <a:ext uri="{28A0092B-C50C-407E-A947-70E740481C1C}">
                                 <a14:useLocalDpi xmlns:a14="http://schemas.microsoft.com/office/drawing/2010/main" val="0"/>
@@ -2869,7 +3533,6 @@
               <w:rPr>
                 <w:noProof/>
                 <w:sz w:val="20"/>
-                <w:lang w:val="nl-NL" w:eastAsia="nl-NL"/>
               </w:rPr>
               <w:drawing>
                 <wp:inline distT="0" distB="0" distL="0" distR="0" wp14:anchorId="61AFB096" wp14:editId="2C1662D4">
@@ -2889,7 +3552,7 @@
                           </pic:cNvPicPr>
                         </pic:nvPicPr>
                         <pic:blipFill rotWithShape="1">
-                          <a:blip r:embed="rId24">
+                          <a:blip r:embed="rId33">
                             <a:extLst>
                               <a:ext uri="{28A0092B-C50C-407E-A947-70E740481C1C}">
                                 <a14:useLocalDpi xmlns:a14="http://schemas.microsoft.com/office/drawing/2010/main" val="0"/>
@@ -2965,7 +3628,6 @@
               <w:rPr>
                 <w:noProof/>
                 <w:sz w:val="20"/>
-                <w:lang w:val="nl-NL" w:eastAsia="nl-NL"/>
               </w:rPr>
               <w:drawing>
                 <wp:inline distT="0" distB="0" distL="0" distR="0" wp14:anchorId="71DA2DEA" wp14:editId="5A204E1C">
@@ -2985,7 +3647,7 @@
                           </pic:cNvPicPr>
                         </pic:nvPicPr>
                         <pic:blipFill rotWithShape="1">
-                          <a:blip r:embed="rId20">
+                          <a:blip r:embed="rId29">
                             <a:extLst>
                               <a:ext uri="{28A0092B-C50C-407E-A947-70E740481C1C}">
                                 <a14:useLocalDpi xmlns:a14="http://schemas.microsoft.com/office/drawing/2010/main" val="0"/>
@@ -3036,7 +3698,6 @@
               <w:rPr>
                 <w:noProof/>
                 <w:sz w:val="20"/>
-                <w:lang w:val="nl-NL" w:eastAsia="nl-NL"/>
               </w:rPr>
               <w:drawing>
                 <wp:inline distT="0" distB="0" distL="0" distR="0" wp14:anchorId="24617BCA" wp14:editId="4AD6B246">
@@ -3056,7 +3717,7 @@
                           </pic:cNvPicPr>
                         </pic:nvPicPr>
                         <pic:blipFill rotWithShape="1">
-                          <a:blip r:embed="rId25">
+                          <a:blip r:embed="rId34">
                             <a:extLst>
                               <a:ext uri="{28A0092B-C50C-407E-A947-70E740481C1C}">
                                 <a14:useLocalDpi xmlns:a14="http://schemas.microsoft.com/office/drawing/2010/main" val="0"/>
@@ -3097,7 +3758,7 @@
     <w:p/>
     <w:tbl>
       <w:tblPr>
-        <w:tblStyle w:val="TableGrid"/>
+        <w:tblStyle w:val="Tabelraster"/>
         <w:tblpPr w:leftFromText="180" w:rightFromText="180" w:vertAnchor="text" w:horzAnchor="margin" w:tblpXSpec="center" w:tblpY="-37"/>
         <w:tblW w:w="10870" w:type="dxa"/>
         <w:tblLayout w:type="fixed"/>
@@ -3243,7 +3904,6 @@
               <w:rPr>
                 <w:noProof/>
                 <w:sz w:val="20"/>
-                <w:lang w:val="nl-NL" w:eastAsia="nl-NL"/>
               </w:rPr>
               <w:drawing>
                 <wp:anchor distT="0" distB="0" distL="114300" distR="114300" simplePos="0" relativeHeight="251664384" behindDoc="0" locked="0" layoutInCell="1" allowOverlap="1" wp14:anchorId="2982029E" wp14:editId="7BAB4368">
@@ -3271,7 +3931,7 @@
                           </pic:cNvPicPr>
                         </pic:nvPicPr>
                         <pic:blipFill rotWithShape="1">
-                          <a:blip r:embed="rId26">
+                          <a:blip r:embed="rId35">
                             <a:extLst>
                               <a:ext uri="{28A0092B-C50C-407E-A947-70E740481C1C}">
                                 <a14:useLocalDpi xmlns:a14="http://schemas.microsoft.com/office/drawing/2010/main" val="0"/>
@@ -3327,7 +3987,6 @@
               <w:rPr>
                 <w:noProof/>
                 <w:sz w:val="20"/>
-                <w:lang w:val="nl-NL" w:eastAsia="nl-NL"/>
               </w:rPr>
               <w:drawing>
                 <wp:anchor distT="0" distB="0" distL="114300" distR="114300" simplePos="0" relativeHeight="251665408" behindDoc="0" locked="0" layoutInCell="1" allowOverlap="1" wp14:anchorId="7445EF14" wp14:editId="39F1CDAC">
@@ -3355,7 +4014,7 @@
                           </pic:cNvPicPr>
                         </pic:nvPicPr>
                         <pic:blipFill rotWithShape="1">
-                          <a:blip r:embed="rId27">
+                          <a:blip r:embed="rId36">
                             <a:extLst>
                               <a:ext uri="{28A0092B-C50C-407E-A947-70E740481C1C}">
                                 <a14:useLocalDpi xmlns:a14="http://schemas.microsoft.com/office/drawing/2010/main" val="0"/>
@@ -3436,7 +4095,6 @@
               <w:rPr>
                 <w:noProof/>
                 <w:sz w:val="20"/>
-                <w:lang w:val="nl-NL" w:eastAsia="nl-NL"/>
               </w:rPr>
               <w:drawing>
                 <wp:inline distT="0" distB="0" distL="0" distR="0" wp14:anchorId="0C6C1F9F" wp14:editId="2B05CBF6">
@@ -3456,7 +4114,7 @@
                           </pic:cNvPicPr>
                         </pic:nvPicPr>
                         <pic:blipFill rotWithShape="1">
-                          <a:blip r:embed="rId28">
+                          <a:blip r:embed="rId37">
                             <a:extLst>
                               <a:ext uri="{28A0092B-C50C-407E-A947-70E740481C1C}">
                                 <a14:useLocalDpi xmlns:a14="http://schemas.microsoft.com/office/drawing/2010/main" val="0"/>
@@ -3506,7 +4164,6 @@
               <w:rPr>
                 <w:noProof/>
                 <w:sz w:val="20"/>
-                <w:lang w:val="nl-NL" w:eastAsia="nl-NL"/>
               </w:rPr>
               <w:drawing>
                 <wp:inline distT="0" distB="0" distL="0" distR="0" wp14:anchorId="186E74DC" wp14:editId="6085E340">
@@ -3526,7 +4183,7 @@
                           </pic:cNvPicPr>
                         </pic:nvPicPr>
                         <pic:blipFill rotWithShape="1">
-                          <a:blip r:embed="rId29">
+                          <a:blip r:embed="rId38">
                             <a:extLst>
                               <a:ext uri="{28A0092B-C50C-407E-A947-70E740481C1C}">
                                 <a14:useLocalDpi xmlns:a14="http://schemas.microsoft.com/office/drawing/2010/main" val="0"/>
@@ -3601,7 +4258,6 @@
               <w:rPr>
                 <w:noProof/>
                 <w:sz w:val="20"/>
-                <w:lang w:val="nl-NL" w:eastAsia="nl-NL"/>
               </w:rPr>
               <w:drawing>
                 <wp:inline distT="0" distB="0" distL="0" distR="0" wp14:anchorId="0B6C0B75" wp14:editId="4B004EFC">
@@ -3621,7 +4277,7 @@
                           </pic:cNvPicPr>
                         </pic:nvPicPr>
                         <pic:blipFill rotWithShape="1">
-                          <a:blip r:embed="rId30">
+                          <a:blip r:embed="rId39">
                             <a:extLst>
                               <a:ext uri="{28A0092B-C50C-407E-A947-70E740481C1C}">
                                 <a14:useLocalDpi xmlns:a14="http://schemas.microsoft.com/office/drawing/2010/main" val="0"/>
@@ -3671,7 +4327,6 @@
               <w:rPr>
                 <w:noProof/>
                 <w:sz w:val="20"/>
-                <w:lang w:val="nl-NL" w:eastAsia="nl-NL"/>
               </w:rPr>
               <w:drawing>
                 <wp:inline distT="0" distB="0" distL="0" distR="0" wp14:anchorId="65E2FE53" wp14:editId="50439BC1">
@@ -3691,7 +4346,7 @@
                           </pic:cNvPicPr>
                         </pic:nvPicPr>
                         <pic:blipFill rotWithShape="1">
-                          <a:blip r:embed="rId31">
+                          <a:blip r:embed="rId40">
                             <a:extLst>
                               <a:ext uri="{28A0092B-C50C-407E-A947-70E740481C1C}">
                                 <a14:useLocalDpi xmlns:a14="http://schemas.microsoft.com/office/drawing/2010/main" val="0"/>
@@ -3766,7 +4421,6 @@
               <w:rPr>
                 <w:noProof/>
                 <w:sz w:val="20"/>
-                <w:lang w:val="nl-NL" w:eastAsia="nl-NL"/>
               </w:rPr>
               <w:drawing>
                 <wp:inline distT="0" distB="0" distL="0" distR="0" wp14:anchorId="4CBB20A4" wp14:editId="41E01223">
@@ -3786,7 +4440,7 @@
                           </pic:cNvPicPr>
                         </pic:nvPicPr>
                         <pic:blipFill rotWithShape="1">
-                          <a:blip r:embed="rId32">
+                          <a:blip r:embed="rId41">
                             <a:extLst>
                               <a:ext uri="{28A0092B-C50C-407E-A947-70E740481C1C}">
                                 <a14:useLocalDpi xmlns:a14="http://schemas.microsoft.com/office/drawing/2010/main" val="0"/>
@@ -3836,7 +4490,6 @@
               <w:rPr>
                 <w:noProof/>
                 <w:sz w:val="20"/>
-                <w:lang w:val="nl-NL" w:eastAsia="nl-NL"/>
               </w:rPr>
               <w:drawing>
                 <wp:inline distT="0" distB="0" distL="0" distR="0" wp14:anchorId="4C24AB65" wp14:editId="35D02400">
@@ -3856,7 +4509,7 @@
                           </pic:cNvPicPr>
                         </pic:nvPicPr>
                         <pic:blipFill rotWithShape="1">
-                          <a:blip r:embed="rId33">
+                          <a:blip r:embed="rId42">
                             <a:extLst>
                               <a:ext uri="{28A0092B-C50C-407E-A947-70E740481C1C}">
                                 <a14:useLocalDpi xmlns:a14="http://schemas.microsoft.com/office/drawing/2010/main" val="0"/>
@@ -3931,7 +4584,6 @@
               <w:rPr>
                 <w:noProof/>
                 <w:sz w:val="20"/>
-                <w:lang w:val="nl-NL" w:eastAsia="nl-NL"/>
               </w:rPr>
               <w:drawing>
                 <wp:inline distT="0" distB="0" distL="0" distR="0" wp14:anchorId="0D01D378" wp14:editId="1A1A504D">
@@ -3951,7 +4603,7 @@
                           </pic:cNvPicPr>
                         </pic:nvPicPr>
                         <pic:blipFill rotWithShape="1">
-                          <a:blip r:embed="rId34">
+                          <a:blip r:embed="rId43">
                             <a:extLst>
                               <a:ext uri="{28A0092B-C50C-407E-A947-70E740481C1C}">
                                 <a14:useLocalDpi xmlns:a14="http://schemas.microsoft.com/office/drawing/2010/main" val="0"/>
@@ -4001,7 +4653,6 @@
               <w:rPr>
                 <w:noProof/>
                 <w:sz w:val="20"/>
-                <w:lang w:val="nl-NL" w:eastAsia="nl-NL"/>
               </w:rPr>
               <w:drawing>
                 <wp:inline distT="0" distB="0" distL="0" distR="0" wp14:anchorId="7E876C2A" wp14:editId="2C4D916D">
@@ -4021,7 +4672,7 @@
                           </pic:cNvPicPr>
                         </pic:nvPicPr>
                         <pic:blipFill rotWithShape="1">
-                          <a:blip r:embed="rId35">
+                          <a:blip r:embed="rId44">
                             <a:extLst>
                               <a:ext uri="{28A0092B-C50C-407E-A947-70E740481C1C}">
                                 <a14:useLocalDpi xmlns:a14="http://schemas.microsoft.com/office/drawing/2010/main" val="0"/>
@@ -4061,7 +4712,7 @@
     </w:tbl>
     <w:p>
       <w:pPr>
-        <w:pStyle w:val="NoSpacing"/>
+        <w:pStyle w:val="Geenafstand"/>
       </w:pPr>
     </w:p>
     <w:p/>
@@ -4069,7 +4720,6 @@
       <w:r>
         <w:rPr>
           <w:noProof/>
-          <w:lang w:val="nl-NL" w:eastAsia="nl-NL"/>
         </w:rPr>
         <mc:AlternateContent>
           <mc:Choice Requires="wpg">
@@ -4107,7 +4757,7 @@
                           </pic:cNvPicPr>
                         </pic:nvPicPr>
                         <pic:blipFill rotWithShape="1">
-                          <a:blip r:embed="rId36">
+                          <a:blip r:embed="rId45">
                             <a:extLst>
                               <a:ext uri="{28A0092B-C50C-407E-A947-70E740481C1C}">
                                 <a14:useLocalDpi xmlns:a14="http://schemas.microsoft.com/office/drawing/2010/main" val="0"/>
@@ -4217,7 +4867,7 @@
               </wp:anchor>
             </w:drawing>
           </mc:Choice>
-          <mc:Fallback>
+          <mc:Fallback xmlns:w15="http://schemas.microsoft.com/office/word/2012/wordml">
             <w:pict>
               <v:group w14:anchorId="0EDABD2A" id="Group 12" o:spid="_x0000_s1029" style="position:absolute;margin-left:25.35pt;margin-top:5.85pt;width:280.5pt;height:77.6pt;z-index:251667456;mso-height-relative:margin" coordsize="35625,9856" o:gfxdata="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">
                 <v:shapetype id="_x0000_t75" coordsize="21600,21600" o:spt="75" o:preferrelative="t" path="m@4@5l@4@11@9@11@9@5xe" filled="f" stroked="f">
@@ -4240,7 +4890,7 @@
                   <o:lock v:ext="edit" aspectratio="t"/>
                 </v:shapetype>
                 <v:shape id="Picture 11" o:spid="_x0000_s1030" type="#_x0000_t75" style="position:absolute;width:16387;height:8906;visibility:visible;mso-wrap-style:square" o:gfxdata="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">
-                  <v:imagedata r:id="rId37" o:title="" croptop="57951f" cropleft="56231f"/>
+                  <v:imagedata r:id="rId46" o:title="" croptop="57951f" cropleft="56231f"/>
                   <v:path arrowok="t"/>
                 </v:shape>
                 <v:shapetype id="_x0000_t202" coordsize="21600,21600" o:spt="202" path="m,l,21600r21600,l21600,xe">
@@ -4304,7 +4954,7 @@
     </w:p>
     <w:tbl>
       <w:tblPr>
-        <w:tblStyle w:val="TableGrid"/>
+        <w:tblStyle w:val="Tabelraster"/>
         <w:tblpPr w:leftFromText="180" w:rightFromText="180" w:vertAnchor="text" w:horzAnchor="page" w:tblpX="976" w:tblpY="-822"/>
         <w:tblW w:w="10962" w:type="dxa"/>
         <w:tblLayout w:type="fixed"/>
@@ -4454,7 +5104,6 @@
               <w:rPr>
                 <w:noProof/>
                 <w:sz w:val="20"/>
-                <w:lang w:val="nl-NL" w:eastAsia="nl-NL"/>
               </w:rPr>
               <w:drawing>
                 <wp:inline distT="0" distB="0" distL="0" distR="0" wp14:anchorId="36D0DA57" wp14:editId="055509FC">
@@ -4474,7 +5123,7 @@
                           </pic:cNvPicPr>
                         </pic:nvPicPr>
                         <pic:blipFill rotWithShape="1">
-                          <a:blip r:embed="rId38">
+                          <a:blip r:embed="rId47">
                             <a:extLst>
                               <a:ext uri="{28A0092B-C50C-407E-A947-70E740481C1C}">
                                 <a14:useLocalDpi xmlns:a14="http://schemas.microsoft.com/office/drawing/2010/main" val="0"/>
@@ -4525,7 +5174,6 @@
               <w:rPr>
                 <w:noProof/>
                 <w:sz w:val="20"/>
-                <w:lang w:val="nl-NL" w:eastAsia="nl-NL"/>
               </w:rPr>
               <w:drawing>
                 <wp:inline distT="0" distB="0" distL="0" distR="0" wp14:anchorId="2A6CBBE0" wp14:editId="2870441D">
@@ -4545,7 +5193,7 @@
                           </pic:cNvPicPr>
                         </pic:nvPicPr>
                         <pic:blipFill rotWithShape="1">
-                          <a:blip r:embed="rId39">
+                          <a:blip r:embed="rId48">
                             <a:extLst>
                               <a:ext uri="{28A0092B-C50C-407E-A947-70E740481C1C}">
                                 <a14:useLocalDpi xmlns:a14="http://schemas.microsoft.com/office/drawing/2010/main" val="0"/>
@@ -4622,7 +5270,6 @@
               <w:rPr>
                 <w:noProof/>
                 <w:sz w:val="20"/>
-                <w:lang w:val="nl-NL" w:eastAsia="nl-NL"/>
               </w:rPr>
               <w:drawing>
                 <wp:inline distT="0" distB="0" distL="0" distR="0" wp14:anchorId="75F1C7CD" wp14:editId="578AF750">
@@ -4642,7 +5289,7 @@
                           </pic:cNvPicPr>
                         </pic:nvPicPr>
                         <pic:blipFill rotWithShape="1">
-                          <a:blip r:embed="rId40">
+                          <a:blip r:embed="rId49">
                             <a:extLst>
                               <a:ext uri="{28A0092B-C50C-407E-A947-70E740481C1C}">
                                 <a14:useLocalDpi xmlns:a14="http://schemas.microsoft.com/office/drawing/2010/main" val="0"/>
@@ -4693,7 +5340,6 @@
               <w:rPr>
                 <w:noProof/>
                 <w:sz w:val="20"/>
-                <w:lang w:val="nl-NL" w:eastAsia="nl-NL"/>
               </w:rPr>
               <w:drawing>
                 <wp:inline distT="0" distB="0" distL="0" distR="0" wp14:anchorId="093E8ADD" wp14:editId="3F61E8BF">
@@ -4713,7 +5359,7 @@
                           </pic:cNvPicPr>
                         </pic:nvPicPr>
                         <pic:blipFill rotWithShape="1">
-                          <a:blip r:embed="rId41">
+                          <a:blip r:embed="rId50">
                             <a:extLst>
                               <a:ext uri="{28A0092B-C50C-407E-A947-70E740481C1C}">
                                 <a14:useLocalDpi xmlns:a14="http://schemas.microsoft.com/office/drawing/2010/main" val="0"/>
@@ -4790,7 +5436,6 @@
               <w:rPr>
                 <w:noProof/>
                 <w:sz w:val="20"/>
-                <w:lang w:val="nl-NL" w:eastAsia="nl-NL"/>
               </w:rPr>
               <w:drawing>
                 <wp:inline distT="0" distB="0" distL="0" distR="0" wp14:anchorId="2A2AC486" wp14:editId="45C21A0D">
@@ -4810,7 +5455,7 @@
                           </pic:cNvPicPr>
                         </pic:nvPicPr>
                         <pic:blipFill rotWithShape="1">
-                          <a:blip r:embed="rId42">
+                          <a:blip r:embed="rId51">
                             <a:extLst>
                               <a:ext uri="{28A0092B-C50C-407E-A947-70E740481C1C}">
                                 <a14:useLocalDpi xmlns:a14="http://schemas.microsoft.com/office/drawing/2010/main" val="0"/>
@@ -4861,7 +5506,6 @@
               <w:rPr>
                 <w:noProof/>
                 <w:sz w:val="20"/>
-                <w:lang w:val="nl-NL" w:eastAsia="nl-NL"/>
               </w:rPr>
               <w:drawing>
                 <wp:inline distT="0" distB="0" distL="0" distR="0" wp14:anchorId="426E489A" wp14:editId="1BE41AA8">
@@ -4881,7 +5525,7 @@
                           </pic:cNvPicPr>
                         </pic:nvPicPr>
                         <pic:blipFill rotWithShape="1">
-                          <a:blip r:embed="rId43">
+                          <a:blip r:embed="rId52">
                             <a:extLst>
                               <a:ext uri="{28A0092B-C50C-407E-A947-70E740481C1C}">
                                 <a14:useLocalDpi xmlns:a14="http://schemas.microsoft.com/office/drawing/2010/main" val="0"/>
@@ -4958,7 +5602,6 @@
               <w:rPr>
                 <w:noProof/>
                 <w:sz w:val="20"/>
-                <w:lang w:val="nl-NL" w:eastAsia="nl-NL"/>
               </w:rPr>
               <w:drawing>
                 <wp:inline distT="0" distB="0" distL="0" distR="0" wp14:anchorId="18DF694A" wp14:editId="4DD6EF95">
@@ -4978,7 +5621,7 @@
                           </pic:cNvPicPr>
                         </pic:nvPicPr>
                         <pic:blipFill rotWithShape="1">
-                          <a:blip r:embed="rId44">
+                          <a:blip r:embed="rId53">
                             <a:extLst>
                               <a:ext uri="{28A0092B-C50C-407E-A947-70E740481C1C}">
                                 <a14:useLocalDpi xmlns:a14="http://schemas.microsoft.com/office/drawing/2010/main" val="0"/>
@@ -5029,7 +5672,6 @@
               <w:rPr>
                 <w:noProof/>
                 <w:sz w:val="20"/>
-                <w:lang w:val="nl-NL" w:eastAsia="nl-NL"/>
               </w:rPr>
               <w:drawing>
                 <wp:inline distT="0" distB="0" distL="0" distR="0" wp14:anchorId="49B20DB5" wp14:editId="4EC4A5C8">
@@ -5049,7 +5691,7 @@
                           </pic:cNvPicPr>
                         </pic:nvPicPr>
                         <pic:blipFill rotWithShape="1">
-                          <a:blip r:embed="rId45">
+                          <a:blip r:embed="rId54">
                             <a:extLst>
                               <a:ext uri="{28A0092B-C50C-407E-A947-70E740481C1C}">
                                 <a14:useLocalDpi xmlns:a14="http://schemas.microsoft.com/office/drawing/2010/main" val="0"/>
@@ -5126,7 +5768,6 @@
               <w:rPr>
                 <w:noProof/>
                 <w:sz w:val="20"/>
-                <w:lang w:val="nl-NL" w:eastAsia="nl-NL"/>
               </w:rPr>
               <w:drawing>
                 <wp:inline distT="0" distB="0" distL="0" distR="0" wp14:anchorId="6918B901" wp14:editId="747E42E9">
@@ -5146,7 +5787,7 @@
                           </pic:cNvPicPr>
                         </pic:nvPicPr>
                         <pic:blipFill rotWithShape="1">
-                          <a:blip r:embed="rId46">
+                          <a:blip r:embed="rId55">
                             <a:extLst>
                               <a:ext uri="{28A0092B-C50C-407E-A947-70E740481C1C}">
                                 <a14:useLocalDpi xmlns:a14="http://schemas.microsoft.com/office/drawing/2010/main" val="0"/>
@@ -5197,7 +5838,6 @@
               <w:rPr>
                 <w:noProof/>
                 <w:sz w:val="20"/>
-                <w:lang w:val="nl-NL" w:eastAsia="nl-NL"/>
               </w:rPr>
               <w:drawing>
                 <wp:inline distT="0" distB="0" distL="0" distR="0" wp14:anchorId="2AD9E5E6" wp14:editId="045568C6">
@@ -5217,7 +5857,7 @@
                           </pic:cNvPicPr>
                         </pic:nvPicPr>
                         <pic:blipFill rotWithShape="1">
-                          <a:blip r:embed="rId47">
+                          <a:blip r:embed="rId56">
                             <a:extLst>
                               <a:ext uri="{28A0092B-C50C-407E-A947-70E740481C1C}">
                                 <a14:useLocalDpi xmlns:a14="http://schemas.microsoft.com/office/drawing/2010/main" val="0"/>
@@ -5256,15 +5896,6 @@
       </w:tr>
     </w:tbl>
     <w:p/>
-    <w:p/>
-    <w:p/>
-    <w:p/>
-    <w:p/>
-    <w:p/>
-    <w:p/>
-    <w:p/>
-    <w:p/>
-    <w:p/>
     <w:p>
       <w:pPr>
         <w:rPr>
@@ -5282,7 +5913,7 @@
 </file>
 
 <file path=word/endnotes.xml><?xml version="1.0" encoding="utf-8"?>
-<w:endnotes xmlns:wpc="http://schemas.microsoft.com/office/word/2010/wordprocessingCanvas" xmlns:mc="http://schemas.openxmlformats.org/markup-compatibility/2006" xmlns:o="urn:schemas-microsoft-com:office:office" xmlns:r="http://schemas.openxmlformats.org/officeDocument/2006/relationships" xmlns:m="http://schemas.openxmlformats.org/officeDocument/2006/math" xmlns:v="urn:schemas-microsoft-com:vml" xmlns:wp14="http://schemas.microsoft.com/office/word/2010/wordprocessingDrawing" xmlns:wp="http://schemas.openxmlformats.org/drawingml/2006/wordprocessingDrawing" xmlns:w10="urn:schemas-microsoft-com:office:word" xmlns:w="http://schemas.openxmlformats.org/wordprocessingml/2006/main" xmlns:w14="http://schemas.microsoft.com/office/word/2010/wordml" xmlns:w15="http://schemas.microsoft.com/office/word/2012/wordml" xmlns:wpg="http://schemas.microsoft.com/office/word/2010/wordprocessingGroup" xmlns:wpi="http://schemas.microsoft.com/office/word/2010/wordprocessingInk" xmlns:wne="http://schemas.microsoft.com/office/word/2006/wordml" xmlns:wps="http://schemas.microsoft.com/office/word/2010/wordprocessingShape" mc:Ignorable="w14 w15 wp14">
+<w:endnotes xmlns:wpc="http://schemas.microsoft.com/office/word/2010/wordprocessingCanvas" xmlns:mc="http://schemas.openxmlformats.org/markup-compatibility/2006" xmlns:o="urn:schemas-microsoft-com:office:office" xmlns:r="http://schemas.openxmlformats.org/officeDocument/2006/relationships" xmlns:m="http://schemas.openxmlformats.org/officeDocument/2006/math" xmlns:v="urn:schemas-microsoft-com:vml" xmlns:wp14="http://schemas.microsoft.com/office/word/2010/wordprocessingDrawing" xmlns:wp="http://schemas.openxmlformats.org/drawingml/2006/wordprocessingDrawing" xmlns:w10="urn:schemas-microsoft-com:office:word" xmlns:w="http://schemas.openxmlformats.org/wordprocessingml/2006/main" xmlns:w14="http://schemas.microsoft.com/office/word/2010/wordml" xmlns:wpg="http://schemas.microsoft.com/office/word/2010/wordprocessingGroup" xmlns:wpi="http://schemas.microsoft.com/office/word/2010/wordprocessingInk" xmlns:wne="http://schemas.microsoft.com/office/word/2006/wordml" xmlns:wps="http://schemas.microsoft.com/office/word/2010/wordprocessingShape" mc:Ignorable="w14 wp14">
   <w:endnote w:type="separator" w:id="-1">
     <w:p>
       <w:r>
@@ -5301,10 +5932,10 @@
 </file>
 
 <file path=word/footer1.xml><?xml version="1.0" encoding="utf-8"?>
-<w:ftr xmlns:wpc="http://schemas.microsoft.com/office/word/2010/wordprocessingCanvas" xmlns:mc="http://schemas.openxmlformats.org/markup-compatibility/2006" xmlns:o="urn:schemas-microsoft-com:office:office" xmlns:r="http://schemas.openxmlformats.org/officeDocument/2006/relationships" xmlns:m="http://schemas.openxmlformats.org/officeDocument/2006/math" xmlns:v="urn:schemas-microsoft-com:vml" xmlns:wp14="http://schemas.microsoft.com/office/word/2010/wordprocessingDrawing" xmlns:wp="http://schemas.openxmlformats.org/drawingml/2006/wordprocessingDrawing" xmlns:w10="urn:schemas-microsoft-com:office:word" xmlns:w="http://schemas.openxmlformats.org/wordprocessingml/2006/main" xmlns:w14="http://schemas.microsoft.com/office/word/2010/wordml" xmlns:w15="http://schemas.microsoft.com/office/word/2012/wordml" xmlns:wpg="http://schemas.microsoft.com/office/word/2010/wordprocessingGroup" xmlns:wpi="http://schemas.microsoft.com/office/word/2010/wordprocessingInk" xmlns:wne="http://schemas.microsoft.com/office/word/2006/wordml" xmlns:wps="http://schemas.microsoft.com/office/word/2010/wordprocessingShape" mc:Ignorable="w14 w15 wp14">
+<w:ftr xmlns:wpc="http://schemas.microsoft.com/office/word/2010/wordprocessingCanvas" xmlns:mc="http://schemas.openxmlformats.org/markup-compatibility/2006" xmlns:o="urn:schemas-microsoft-com:office:office" xmlns:r="http://schemas.openxmlformats.org/officeDocument/2006/relationships" xmlns:m="http://schemas.openxmlformats.org/officeDocument/2006/math" xmlns:v="urn:schemas-microsoft-com:vml" xmlns:wp14="http://schemas.microsoft.com/office/word/2010/wordprocessingDrawing" xmlns:wp="http://schemas.openxmlformats.org/drawingml/2006/wordprocessingDrawing" xmlns:w10="urn:schemas-microsoft-com:office:word" xmlns:w="http://schemas.openxmlformats.org/wordprocessingml/2006/main" xmlns:w14="http://schemas.microsoft.com/office/word/2010/wordml" xmlns:wpg="http://schemas.microsoft.com/office/word/2010/wordprocessingGroup" xmlns:wpi="http://schemas.microsoft.com/office/word/2010/wordprocessingInk" xmlns:wne="http://schemas.microsoft.com/office/word/2006/wordml" xmlns:wps="http://schemas.microsoft.com/office/word/2010/wordprocessingShape" mc:Ignorable="w14 wp14">
   <w:p>
     <w:pPr>
-      <w:pStyle w:val="Footer"/>
+      <w:pStyle w:val="Voettekst"/>
       <w:jc w:val="right"/>
     </w:pPr>
     <w:r>
@@ -5321,7 +5952,7 @@
         <w:noProof/>
         <w:lang w:val="nl-NL"/>
       </w:rPr>
-      <w:t>14</w:t>
+      <w:t>12</w:t>
     </w:r>
     <w:r>
       <w:fldChar w:fldCharType="end"/>
@@ -5329,14 +5960,14 @@
   </w:p>
   <w:p>
     <w:pPr>
-      <w:pStyle w:val="Footer"/>
+      <w:pStyle w:val="Voettekst"/>
     </w:pPr>
   </w:p>
 </w:ftr>
 </file>
 
 <file path=word/footnotes.xml><?xml version="1.0" encoding="utf-8"?>
-<w:footnotes xmlns:wpc="http://schemas.microsoft.com/office/word/2010/wordprocessingCanvas" xmlns:mc="http://schemas.openxmlformats.org/markup-compatibility/2006" xmlns:o="urn:schemas-microsoft-com:office:office" xmlns:r="http://schemas.openxmlformats.org/officeDocument/2006/relationships" xmlns:m="http://schemas.openxmlformats.org/officeDocument/2006/math" xmlns:v="urn:schemas-microsoft-com:vml" xmlns:wp14="http://schemas.microsoft.com/office/word/2010/wordprocessingDrawing" xmlns:wp="http://schemas.openxmlformats.org/drawingml/2006/wordprocessingDrawing" xmlns:w10="urn:schemas-microsoft-com:office:word" xmlns:w="http://schemas.openxmlformats.org/wordprocessingml/2006/main" xmlns:w14="http://schemas.microsoft.com/office/word/2010/wordml" xmlns:w15="http://schemas.microsoft.com/office/word/2012/wordml" xmlns:wpg="http://schemas.microsoft.com/office/word/2010/wordprocessingGroup" xmlns:wpi="http://schemas.microsoft.com/office/word/2010/wordprocessingInk" xmlns:wne="http://schemas.microsoft.com/office/word/2006/wordml" xmlns:wps="http://schemas.microsoft.com/office/word/2010/wordprocessingShape" mc:Ignorable="w14 w15 wp14">
+<w:footnotes xmlns:wpc="http://schemas.microsoft.com/office/word/2010/wordprocessingCanvas" xmlns:mc="http://schemas.openxmlformats.org/markup-compatibility/2006" xmlns:o="urn:schemas-microsoft-com:office:office" xmlns:r="http://schemas.openxmlformats.org/officeDocument/2006/relationships" xmlns:m="http://schemas.openxmlformats.org/officeDocument/2006/math" xmlns:v="urn:schemas-microsoft-com:vml" xmlns:wp14="http://schemas.microsoft.com/office/word/2010/wordprocessingDrawing" xmlns:wp="http://schemas.openxmlformats.org/drawingml/2006/wordprocessingDrawing" xmlns:w10="urn:schemas-microsoft-com:office:word" xmlns:w="http://schemas.openxmlformats.org/wordprocessingml/2006/main" xmlns:w14="http://schemas.microsoft.com/office/word/2010/wordml" xmlns:wpg="http://schemas.microsoft.com/office/word/2010/wordprocessingGroup" xmlns:wpi="http://schemas.microsoft.com/office/word/2010/wordprocessingInk" xmlns:wne="http://schemas.microsoft.com/office/word/2006/wordml" xmlns:wps="http://schemas.microsoft.com/office/word/2010/wordprocessingShape" mc:Ignorable="w14 wp14">
   <w:footnote w:type="separator" w:id="-1">
     <w:p>
       <w:r>
@@ -5355,7 +5986,7 @@
 </file>
 
 <file path=word/numbering.xml><?xml version="1.0" encoding="utf-8"?>
-<w:numbering xmlns:wpc="http://schemas.microsoft.com/office/word/2010/wordprocessingCanvas" xmlns:mc="http://schemas.openxmlformats.org/markup-compatibility/2006" xmlns:o="urn:schemas-microsoft-com:office:office" xmlns:r="http://schemas.openxmlformats.org/officeDocument/2006/relationships" xmlns:m="http://schemas.openxmlformats.org/officeDocument/2006/math" xmlns:v="urn:schemas-microsoft-com:vml" xmlns:wp14="http://schemas.microsoft.com/office/word/2010/wordprocessingDrawing" xmlns:wp="http://schemas.openxmlformats.org/drawingml/2006/wordprocessingDrawing" xmlns:w10="urn:schemas-microsoft-com:office:word" xmlns:w="http://schemas.openxmlformats.org/wordprocessingml/2006/main" xmlns:w14="http://schemas.microsoft.com/office/word/2010/wordml" xmlns:w15="http://schemas.microsoft.com/office/word/2012/wordml" xmlns:wpg="http://schemas.microsoft.com/office/word/2010/wordprocessingGroup" xmlns:wpi="http://schemas.microsoft.com/office/word/2010/wordprocessingInk" xmlns:wne="http://schemas.microsoft.com/office/word/2006/wordml" xmlns:wps="http://schemas.microsoft.com/office/word/2010/wordprocessingShape" mc:Ignorable="w14 w15 wp14">
+<w:numbering xmlns:wpc="http://schemas.microsoft.com/office/word/2010/wordprocessingCanvas" xmlns:mc="http://schemas.openxmlformats.org/markup-compatibility/2006" xmlns:o="urn:schemas-microsoft-com:office:office" xmlns:r="http://schemas.openxmlformats.org/officeDocument/2006/relationships" xmlns:m="http://schemas.openxmlformats.org/officeDocument/2006/math" xmlns:v="urn:schemas-microsoft-com:vml" xmlns:wp14="http://schemas.microsoft.com/office/word/2010/wordprocessingDrawing" xmlns:wp="http://schemas.openxmlformats.org/drawingml/2006/wordprocessingDrawing" xmlns:w10="urn:schemas-microsoft-com:office:word" xmlns:w="http://schemas.openxmlformats.org/wordprocessingml/2006/main" xmlns:w14="http://schemas.microsoft.com/office/word/2010/wordml" xmlns:wpg="http://schemas.microsoft.com/office/word/2010/wordprocessingGroup" xmlns:wpi="http://schemas.microsoft.com/office/word/2010/wordprocessingInk" xmlns:wne="http://schemas.microsoft.com/office/word/2006/wordml" xmlns:wps="http://schemas.microsoft.com/office/word/2010/wordprocessingShape" mc:Ignorable="w14 wp14">
   <w:abstractNum w:abstractNumId="0">
     <w:nsid w:val="05361537"/>
     <w:multiLevelType w:val="hybridMultilevel"/>
@@ -7070,7 +7701,7 @@
 </file>
 
 <file path=word/styles.xml><?xml version="1.0" encoding="utf-8"?>
-<w:styles xmlns:mc="http://schemas.openxmlformats.org/markup-compatibility/2006" xmlns:r="http://schemas.openxmlformats.org/officeDocument/2006/relationships" xmlns:w="http://schemas.openxmlformats.org/wordprocessingml/2006/main" xmlns:w14="http://schemas.microsoft.com/office/word/2010/wordml" xmlns:w15="http://schemas.microsoft.com/office/word/2012/wordml" mc:Ignorable="w14 w15">
+<w:styles xmlns:mc="http://schemas.openxmlformats.org/markup-compatibility/2006" xmlns:r="http://schemas.openxmlformats.org/officeDocument/2006/relationships" xmlns:w="http://schemas.openxmlformats.org/wordprocessingml/2006/main" xmlns:w14="http://schemas.microsoft.com/office/word/2010/wordml" mc:Ignorable="w14">
   <w:docDefaults>
     <w:rPrDefault>
       <w:rPr>
@@ -7086,389 +7717,155 @@
       </w:pPr>
     </w:pPrDefault>
   </w:docDefaults>
-  <w:latentStyles w:defLockedState="0" w:defUIPriority="99" w:defSemiHidden="0" w:defUnhideWhenUsed="0" w:defQFormat="0" w:count="371">
-    <w:lsdException w:name="Normal" w:uiPriority="0" w:qFormat="1"/>
-    <w:lsdException w:name="heading 1" w:uiPriority="9" w:qFormat="1"/>
-    <w:lsdException w:name="heading 2" w:semiHidden="1" w:uiPriority="9" w:unhideWhenUsed="1" w:qFormat="1"/>
-    <w:lsdException w:name="heading 3" w:semiHidden="1" w:uiPriority="9" w:unhideWhenUsed="1" w:qFormat="1"/>
-    <w:lsdException w:name="heading 4" w:semiHidden="1" w:uiPriority="9" w:unhideWhenUsed="1" w:qFormat="1"/>
-    <w:lsdException w:name="heading 5" w:semiHidden="1" w:uiPriority="9" w:unhideWhenUsed="1" w:qFormat="1"/>
-    <w:lsdException w:name="heading 6" w:semiHidden="1" w:uiPriority="9" w:unhideWhenUsed="1" w:qFormat="1"/>
-    <w:lsdException w:name="heading 7" w:semiHidden="1" w:uiPriority="9" w:unhideWhenUsed="1" w:qFormat="1"/>
-    <w:lsdException w:name="heading 8" w:semiHidden="1" w:uiPriority="9" w:unhideWhenUsed="1" w:qFormat="1"/>
-    <w:lsdException w:name="heading 9" w:semiHidden="1" w:uiPriority="9" w:unhideWhenUsed="1" w:qFormat="1"/>
-    <w:lsdException w:name="index 1" w:semiHidden="1" w:unhideWhenUsed="1"/>
-    <w:lsdException w:name="index 2" w:semiHidden="1" w:unhideWhenUsed="1"/>
-    <w:lsdException w:name="index 3" w:semiHidden="1" w:unhideWhenUsed="1"/>
-    <w:lsdException w:name="index 4" w:semiHidden="1" w:unhideWhenUsed="1"/>
-    <w:lsdException w:name="index 5" w:semiHidden="1" w:unhideWhenUsed="1"/>
-    <w:lsdException w:name="index 6" w:semiHidden="1" w:unhideWhenUsed="1"/>
-    <w:lsdException w:name="index 7" w:semiHidden="1" w:unhideWhenUsed="1"/>
-    <w:lsdException w:name="index 8" w:semiHidden="1" w:unhideWhenUsed="1"/>
-    <w:lsdException w:name="index 9" w:semiHidden="1" w:unhideWhenUsed="1"/>
-    <w:lsdException w:name="toc 1" w:semiHidden="1" w:uiPriority="39" w:unhideWhenUsed="1"/>
-    <w:lsdException w:name="toc 2" w:semiHidden="1" w:uiPriority="39" w:unhideWhenUsed="1"/>
-    <w:lsdException w:name="toc 3" w:semiHidden="1" w:uiPriority="39" w:unhideWhenUsed="1"/>
-    <w:lsdException w:name="toc 4" w:semiHidden="1" w:uiPriority="39" w:unhideWhenUsed="1"/>
-    <w:lsdException w:name="toc 5" w:semiHidden="1" w:uiPriority="39" w:unhideWhenUsed="1"/>
-    <w:lsdException w:name="toc 6" w:semiHidden="1" w:uiPriority="39" w:unhideWhenUsed="1"/>
-    <w:lsdException w:name="toc 7" w:semiHidden="1" w:uiPriority="39" w:unhideWhenUsed="1"/>
-    <w:lsdException w:name="toc 8" w:semiHidden="1" w:uiPriority="39" w:unhideWhenUsed="1"/>
-    <w:lsdException w:name="toc 9" w:semiHidden="1" w:uiPriority="39" w:unhideWhenUsed="1"/>
-    <w:lsdException w:name="Normal Indent" w:semiHidden="1" w:unhideWhenUsed="1"/>
-    <w:lsdException w:name="footnote text" w:semiHidden="1" w:unhideWhenUsed="1"/>
-    <w:lsdException w:name="annotation text" w:semiHidden="1" w:unhideWhenUsed="1"/>
-    <w:lsdException w:name="header" w:semiHidden="1" w:unhideWhenUsed="1"/>
-    <w:lsdException w:name="footer" w:semiHidden="1" w:unhideWhenUsed="1"/>
-    <w:lsdException w:name="index heading" w:semiHidden="1" w:unhideWhenUsed="1"/>
-    <w:lsdException w:name="caption" w:semiHidden="1" w:uiPriority="35" w:unhideWhenUsed="1" w:qFormat="1"/>
-    <w:lsdException w:name="table of figures" w:semiHidden="1" w:unhideWhenUsed="1"/>
-    <w:lsdException w:name="envelope address" w:semiHidden="1" w:unhideWhenUsed="1"/>
-    <w:lsdException w:name="envelope return" w:semiHidden="1" w:unhideWhenUsed="1"/>
-    <w:lsdException w:name="footnote reference" w:semiHidden="1" w:unhideWhenUsed="1"/>
-    <w:lsdException w:name="annotation reference" w:semiHidden="1" w:unhideWhenUsed="1"/>
-    <w:lsdException w:name="line number" w:semiHidden="1" w:unhideWhenUsed="1"/>
-    <w:lsdException w:name="page number" w:semiHidden="1" w:unhideWhenUsed="1"/>
-    <w:lsdException w:name="endnote reference" w:semiHidden="1" w:unhideWhenUsed="1"/>
-    <w:lsdException w:name="endnote text" w:semiHidden="1" w:unhideWhenUsed="1"/>
-    <w:lsdException w:name="table of authorities" w:semiHidden="1" w:unhideWhenUsed="1"/>
-    <w:lsdException w:name="macro" w:semiHidden="1" w:unhideWhenUsed="1"/>
-    <w:lsdException w:name="toa heading" w:semiHidden="1" w:unhideWhenUsed="1"/>
-    <w:lsdException w:name="List" w:semiHidden="1" w:unhideWhenUsed="1"/>
-    <w:lsdException w:name="List Bullet" w:semiHidden="1" w:unhideWhenUsed="1"/>
-    <w:lsdException w:name="List Number" w:semiHidden="1" w:unhideWhenUsed="1"/>
-    <w:lsdException w:name="List 2" w:semiHidden="1" w:unhideWhenUsed="1"/>
-    <w:lsdException w:name="List 3" w:semiHidden="1" w:unhideWhenUsed="1"/>
-    <w:lsdException w:name="List 4" w:semiHidden="1" w:unhideWhenUsed="1"/>
-    <w:lsdException w:name="List 5" w:semiHidden="1" w:unhideWhenUsed="1"/>
-    <w:lsdException w:name="List Bullet 2" w:semiHidden="1" w:unhideWhenUsed="1"/>
-    <w:lsdException w:name="List Bullet 3" w:semiHidden="1" w:unhideWhenUsed="1"/>
-    <w:lsdException w:name="List Bullet 4" w:semiHidden="1" w:unhideWhenUsed="1"/>
-    <w:lsdException w:name="List Bullet 5" w:semiHidden="1" w:unhideWhenUsed="1"/>
-    <w:lsdException w:name="List Number 2" w:semiHidden="1" w:unhideWhenUsed="1"/>
-    <w:lsdException w:name="List Number 3" w:semiHidden="1" w:unhideWhenUsed="1"/>
-    <w:lsdException w:name="List Number 4" w:semiHidden="1" w:unhideWhenUsed="1"/>
-    <w:lsdException w:name="List Number 5" w:semiHidden="1" w:unhideWhenUsed="1"/>
-    <w:lsdException w:name="Title" w:uiPriority="10" w:qFormat="1"/>
-    <w:lsdException w:name="Closing" w:semiHidden="1" w:unhideWhenUsed="1"/>
-    <w:lsdException w:name="Signature" w:semiHidden="1" w:unhideWhenUsed="1"/>
-    <w:lsdException w:name="Default Paragraph Font" w:semiHidden="1" w:uiPriority="1" w:unhideWhenUsed="1"/>
-    <w:lsdException w:name="Body Text" w:semiHidden="1" w:unhideWhenUsed="1"/>
-    <w:lsdException w:name="Body Text Indent" w:semiHidden="1" w:unhideWhenUsed="1"/>
-    <w:lsdException w:name="List Continue" w:semiHidden="1" w:unhideWhenUsed="1"/>
-    <w:lsdException w:name="List Continue 2" w:semiHidden="1" w:unhideWhenUsed="1"/>
-    <w:lsdException w:name="List Continue 3" w:semiHidden="1" w:unhideWhenUsed="1"/>
-    <w:lsdException w:name="List Continue 4" w:semiHidden="1" w:unhideWhenUsed="1"/>
-    <w:lsdException w:name="List Continue 5" w:semiHidden="1" w:unhideWhenUsed="1"/>
-    <w:lsdException w:name="Message Header" w:semiHidden="1" w:unhideWhenUsed="1"/>
-    <w:lsdException w:name="Subtitle" w:uiPriority="11" w:qFormat="1"/>
-    <w:lsdException w:name="Salutation" w:semiHidden="1" w:unhideWhenUsed="1"/>
-    <w:lsdException w:name="Date" w:semiHidden="1" w:unhideWhenUsed="1"/>
-    <w:lsdException w:name="Body Text First Indent" w:semiHidden="1" w:unhideWhenUsed="1"/>
-    <w:lsdException w:name="Body Text First Indent 2" w:semiHidden="1" w:unhideWhenUsed="1"/>
-    <w:lsdException w:name="Note Heading" w:semiHidden="1" w:unhideWhenUsed="1"/>
-    <w:lsdException w:name="Body Text 2" w:semiHidden="1" w:unhideWhenUsed="1"/>
-    <w:lsdException w:name="Body Text 3" w:semiHidden="1" w:unhideWhenUsed="1"/>
-    <w:lsdException w:name="Body Text Indent 2" w:semiHidden="1" w:unhideWhenUsed="1"/>
-    <w:lsdException w:name="Body Text Indent 3" w:semiHidden="1" w:unhideWhenUsed="1"/>
-    <w:lsdException w:name="Block Text" w:semiHidden="1" w:unhideWhenUsed="1"/>
-    <w:lsdException w:name="Hyperlink" w:semiHidden="1" w:unhideWhenUsed="1"/>
-    <w:lsdException w:name="FollowedHyperlink" w:semiHidden="1" w:unhideWhenUsed="1"/>
-    <w:lsdException w:name="Strong" w:uiPriority="22" w:qFormat="1"/>
-    <w:lsdException w:name="Emphasis" w:uiPriority="20" w:qFormat="1"/>
-    <w:lsdException w:name="Document Map" w:semiHidden="1" w:unhideWhenUsed="1"/>
-    <w:lsdException w:name="Plain Text" w:semiHidden="1" w:unhideWhenUsed="1"/>
-    <w:lsdException w:name="E-mail Signature" w:semiHidden="1" w:unhideWhenUsed="1"/>
-    <w:lsdException w:name="HTML Top of Form" w:semiHidden="1" w:unhideWhenUsed="1"/>
-    <w:lsdException w:name="HTML Bottom of Form" w:semiHidden="1" w:unhideWhenUsed="1"/>
-    <w:lsdException w:name="Normal (Web)" w:semiHidden="1" w:unhideWhenUsed="1"/>
-    <w:lsdException w:name="HTML Acronym" w:semiHidden="1" w:unhideWhenUsed="1"/>
-    <w:lsdException w:name="HTML Address" w:semiHidden="1" w:unhideWhenUsed="1"/>
-    <w:lsdException w:name="HTML Cite" w:semiHidden="1" w:unhideWhenUsed="1"/>
-    <w:lsdException w:name="HTML Code" w:semiHidden="1" w:unhideWhenUsed="1"/>
-    <w:lsdException w:name="HTML Definition" w:semiHidden="1" w:unhideWhenUsed="1"/>
-    <w:lsdException w:name="HTML Keyboard" w:semiHidden="1" w:unhideWhenUsed="1"/>
-    <w:lsdException w:name="HTML Preformatted" w:semiHidden="1" w:unhideWhenUsed="1"/>
-    <w:lsdException w:name="HTML Sample" w:semiHidden="1" w:unhideWhenUsed="1"/>
-    <w:lsdException w:name="HTML Typewriter" w:semiHidden="1" w:unhideWhenUsed="1"/>
-    <w:lsdException w:name="HTML Variable" w:semiHidden="1" w:unhideWhenUsed="1"/>
-    <w:lsdException w:name="Normal Table" w:semiHidden="1" w:unhideWhenUsed="1"/>
-    <w:lsdException w:name="annotation subject" w:semiHidden="1" w:unhideWhenUsed="1"/>
-    <w:lsdException w:name="No List" w:semiHidden="1" w:unhideWhenUsed="1"/>
-    <w:lsdException w:name="Outline List 1" w:semiHidden="1" w:unhideWhenUsed="1"/>
-    <w:lsdException w:name="Outline List 2" w:semiHidden="1" w:unhideWhenUsed="1"/>
-    <w:lsdException w:name="Outline List 3" w:semiHidden="1" w:unhideWhenUsed="1"/>
-    <w:lsdException w:name="Table Simple 1" w:semiHidden="1" w:unhideWhenUsed="1"/>
-    <w:lsdException w:name="Table Simple 2" w:semiHidden="1" w:unhideWhenUsed="1"/>
-    <w:lsdException w:name="Table Simple 3" w:semiHidden="1" w:unhideWhenUsed="1"/>
-    <w:lsdException w:name="Table Classic 1" w:semiHidden="1" w:unhideWhenUsed="1"/>
-    <w:lsdException w:name="Table Classic 2" w:semiHidden="1" w:unhideWhenUsed="1"/>
-    <w:lsdException w:name="Table Classic 3" w:semiHidden="1" w:unhideWhenUsed="1"/>
-    <w:lsdException w:name="Table Classic 4" w:semiHidden="1" w:unhideWhenUsed="1"/>
-    <w:lsdException w:name="Table Colorful 1" w:semiHidden="1" w:unhideWhenUsed="1"/>
-    <w:lsdException w:name="Table Colorful 2" w:semiHidden="1" w:unhideWhenUsed="1"/>
-    <w:lsdException w:name="Table Colorful 3" w:semiHidden="1" w:unhideWhenUsed="1"/>
-    <w:lsdException w:name="Table Columns 1" w:semiHidden="1" w:unhideWhenUsed="1"/>
-    <w:lsdException w:name="Table Columns 2" w:semiHidden="1" w:unhideWhenUsed="1"/>
-    <w:lsdException w:name="Table Columns 3" w:semiHidden="1" w:unhideWhenUsed="1"/>
-    <w:lsdException w:name="Table Columns 4" w:semiHidden="1" w:unhideWhenUsed="1"/>
-    <w:lsdException w:name="Table Columns 5" w:semiHidden="1" w:unhideWhenUsed="1"/>
-    <w:lsdException w:name="Table Grid 1" w:semiHidden="1" w:unhideWhenUsed="1"/>
-    <w:lsdException w:name="Table Grid 2" w:semiHidden="1" w:unhideWhenUsed="1"/>
-    <w:lsdException w:name="Table Grid 3" w:semiHidden="1" w:unhideWhenUsed="1"/>
-    <w:lsdException w:name="Table Grid 4" w:semiHidden="1" w:unhideWhenUsed="1"/>
-    <w:lsdException w:name="Table Grid 5" w:semiHidden="1" w:unhideWhenUsed="1"/>
-    <w:lsdException w:name="Table Grid 6" w:semiHidden="1" w:unhideWhenUsed="1"/>
-    <w:lsdException w:name="Table Grid 7" w:semiHidden="1" w:unhideWhenUsed="1"/>
-    <w:lsdException w:name="Table Grid 8" w:semiHidden="1" w:unhideWhenUsed="1"/>
-    <w:lsdException w:name="Table List 1" w:semiHidden="1" w:unhideWhenUsed="1"/>
-    <w:lsdException w:name="Table List 2" w:semiHidden="1" w:unhideWhenUsed="1"/>
-    <w:lsdException w:name="Table List 3" w:semiHidden="1" w:unhideWhenUsed="1"/>
-    <w:lsdException w:name="Table List 4" w:semiHidden="1" w:unhideWhenUsed="1"/>
-    <w:lsdException w:name="Table List 5" w:semiHidden="1" w:unhideWhenUsed="1"/>
-    <w:lsdException w:name="Table List 6" w:semiHidden="1" w:unhideWhenUsed="1"/>
-    <w:lsdException w:name="Table List 7" w:semiHidden="1" w:unhideWhenUsed="1"/>
-    <w:lsdException w:name="Table List 8" w:semiHidden="1" w:unhideWhenUsed="1"/>
-    <w:lsdException w:name="Table 3D effects 1" w:semiHidden="1" w:unhideWhenUsed="1"/>
-    <w:lsdException w:name="Table 3D effects 2" w:semiHidden="1" w:unhideWhenUsed="1"/>
-    <w:lsdException w:name="Table 3D effects 3" w:semiHidden="1" w:unhideWhenUsed="1"/>
-    <w:lsdException w:name="Table Contemporary" w:semiHidden="1" w:unhideWhenUsed="1"/>
-    <w:lsdException w:name="Table Elegant" w:semiHidden="1" w:unhideWhenUsed="1"/>
-    <w:lsdException w:name="Table Professional" w:semiHidden="1" w:unhideWhenUsed="1"/>
-    <w:lsdException w:name="Table Subtle 1" w:semiHidden="1" w:unhideWhenUsed="1"/>
-    <w:lsdException w:name="Table Subtle 2" w:semiHidden="1" w:unhideWhenUsed="1"/>
-    <w:lsdException w:name="Table Web 1" w:semiHidden="1" w:unhideWhenUsed="1"/>
-    <w:lsdException w:name="Table Web 2" w:semiHidden="1" w:unhideWhenUsed="1"/>
-    <w:lsdException w:name="Table Web 3" w:semiHidden="1" w:unhideWhenUsed="1"/>
-    <w:lsdException w:name="Balloon Text" w:semiHidden="1" w:unhideWhenUsed="1"/>
-    <w:lsdException w:name="Table Grid" w:uiPriority="59"/>
-    <w:lsdException w:name="Table Theme" w:semiHidden="1" w:unhideWhenUsed="1"/>
-    <w:lsdException w:name="Placeholder Text" w:semiHidden="1"/>
-    <w:lsdException w:name="No Spacing" w:uiPriority="1" w:qFormat="1"/>
-    <w:lsdException w:name="Light Shading" w:uiPriority="60"/>
-    <w:lsdException w:name="Light List" w:uiPriority="61"/>
-    <w:lsdException w:name="Light Grid" w:uiPriority="62"/>
-    <w:lsdException w:name="Medium Shading 1" w:uiPriority="63"/>
-    <w:lsdException w:name="Medium Shading 2" w:uiPriority="64"/>
-    <w:lsdException w:name="Medium List 1" w:uiPriority="65"/>
-    <w:lsdException w:name="Medium List 2" w:uiPriority="66"/>
-    <w:lsdException w:name="Medium Grid 1" w:uiPriority="67"/>
-    <w:lsdException w:name="Medium Grid 2" w:uiPriority="68"/>
-    <w:lsdException w:name="Medium Grid 3" w:uiPriority="69"/>
-    <w:lsdException w:name="Dark List" w:uiPriority="70"/>
-    <w:lsdException w:name="Colorful Shading" w:uiPriority="71"/>
-    <w:lsdException w:name="Colorful List" w:uiPriority="72"/>
-    <w:lsdException w:name="Colorful Grid" w:uiPriority="73"/>
-    <w:lsdException w:name="Light Shading Accent 1" w:uiPriority="60"/>
-    <w:lsdException w:name="Light List Accent 1" w:uiPriority="61"/>
-    <w:lsdException w:name="Light Grid Accent 1" w:uiPriority="62"/>
-    <w:lsdException w:name="Medium Shading 1 Accent 1" w:uiPriority="63"/>
-    <w:lsdException w:name="Medium Shading 2 Accent 1" w:uiPriority="64"/>
-    <w:lsdException w:name="Medium List 1 Accent 1" w:uiPriority="65"/>
-    <w:lsdException w:name="Revision" w:semiHidden="1"/>
-    <w:lsdException w:name="List Paragraph" w:uiPriority="34" w:qFormat="1"/>
-    <w:lsdException w:name="Quote" w:uiPriority="29" w:qFormat="1"/>
-    <w:lsdException w:name="Intense Quote" w:uiPriority="30" w:qFormat="1"/>
-    <w:lsdException w:name="Medium List 2 Accent 1" w:uiPriority="66"/>
-    <w:lsdException w:name="Medium Grid 1 Accent 1" w:uiPriority="67"/>
-    <w:lsdException w:name="Medium Grid 2 Accent 1" w:uiPriority="68"/>
-    <w:lsdException w:name="Medium Grid 3 Accent 1" w:uiPriority="69"/>
-    <w:lsdException w:name="Dark List Accent 1" w:uiPriority="70"/>
-    <w:lsdException w:name="Colorful Shading Accent 1" w:uiPriority="71"/>
-    <w:lsdException w:name="Colorful List Accent 1" w:uiPriority="72"/>
-    <w:lsdException w:name="Colorful Grid Accent 1" w:uiPriority="73"/>
-    <w:lsdException w:name="Light Shading Accent 2" w:uiPriority="60"/>
-    <w:lsdException w:name="Light List Accent 2" w:uiPriority="61"/>
-    <w:lsdException w:name="Light Grid Accent 2" w:uiPriority="62"/>
-    <w:lsdException w:name="Medium Shading 1 Accent 2" w:uiPriority="63"/>
-    <w:lsdException w:name="Medium Shading 2 Accent 2" w:uiPriority="64"/>
-    <w:lsdException w:name="Medium List 1 Accent 2" w:uiPriority="65"/>
-    <w:lsdException w:name="Medium List 2 Accent 2" w:uiPriority="66"/>
-    <w:lsdException w:name="Medium Grid 1 Accent 2" w:uiPriority="67"/>
-    <w:lsdException w:name="Medium Grid 2 Accent 2" w:uiPriority="68"/>
-    <w:lsdException w:name="Medium Grid 3 Accent 2" w:uiPriority="69"/>
-    <w:lsdException w:name="Dark List Accent 2" w:uiPriority="70"/>
-    <w:lsdException w:name="Colorful Shading Accent 2" w:uiPriority="71"/>
-    <w:lsdException w:name="Colorful List Accent 2" w:uiPriority="72"/>
-    <w:lsdException w:name="Colorful Grid Accent 2" w:uiPriority="73"/>
-    <w:lsdException w:name="Light Shading Accent 3" w:uiPriority="60"/>
-    <w:lsdException w:name="Light List Accent 3" w:uiPriority="61"/>
-    <w:lsdException w:name="Light Grid Accent 3" w:uiPriority="62"/>
-    <w:lsdException w:name="Medium Shading 1 Accent 3" w:uiPriority="63"/>
-    <w:lsdException w:name="Medium Shading 2 Accent 3" w:uiPriority="64"/>
-    <w:lsdException w:name="Medium List 1 Accent 3" w:uiPriority="65"/>
-    <w:lsdException w:name="Medium List 2 Accent 3" w:uiPriority="66"/>
-    <w:lsdException w:name="Medium Grid 1 Accent 3" w:uiPriority="67"/>
-    <w:lsdException w:name="Medium Grid 2 Accent 3" w:uiPriority="68"/>
-    <w:lsdException w:name="Medium Grid 3 Accent 3" w:uiPriority="69"/>
-    <w:lsdException w:name="Dark List Accent 3" w:uiPriority="70"/>
-    <w:lsdException w:name="Colorful Shading Accent 3" w:uiPriority="71"/>
-    <w:lsdException w:name="Colorful List Accent 3" w:uiPriority="72"/>
-    <w:lsdException w:name="Colorful Grid Accent 3" w:uiPriority="73"/>
-    <w:lsdException w:name="Light Shading Accent 4" w:uiPriority="60"/>
-    <w:lsdException w:name="Light List Accent 4" w:uiPriority="61"/>
-    <w:lsdException w:name="Light Grid Accent 4" w:uiPriority="62"/>
-    <w:lsdException w:name="Medium Shading 1 Accent 4" w:uiPriority="63"/>
-    <w:lsdException w:name="Medium Shading 2 Accent 4" w:uiPriority="64"/>
-    <w:lsdException w:name="Medium List 1 Accent 4" w:uiPriority="65"/>
-    <w:lsdException w:name="Medium List 2 Accent 4" w:uiPriority="66"/>
-    <w:lsdException w:name="Medium Grid 1 Accent 4" w:uiPriority="67"/>
-    <w:lsdException w:name="Medium Grid 2 Accent 4" w:uiPriority="68"/>
-    <w:lsdException w:name="Medium Grid 3 Accent 4" w:uiPriority="69"/>
-    <w:lsdException w:name="Dark List Accent 4" w:uiPriority="70"/>
-    <w:lsdException w:name="Colorful Shading Accent 4" w:uiPriority="71"/>
-    <w:lsdException w:name="Colorful List Accent 4" w:uiPriority="72"/>
-    <w:lsdException w:name="Colorful Grid Accent 4" w:uiPriority="73"/>
-    <w:lsdException w:name="Light Shading Accent 5" w:uiPriority="60"/>
-    <w:lsdException w:name="Light List Accent 5" w:uiPriority="61"/>
-    <w:lsdException w:name="Light Grid Accent 5" w:uiPriority="62"/>
-    <w:lsdException w:name="Medium Shading 1 Accent 5" w:uiPriority="63"/>
-    <w:lsdException w:name="Medium Shading 2 Accent 5" w:uiPriority="64"/>
-    <w:lsdException w:name="Medium List 1 Accent 5" w:uiPriority="65"/>
-    <w:lsdException w:name="Medium List 2 Accent 5" w:uiPriority="66"/>
-    <w:lsdException w:name="Medium Grid 1 Accent 5" w:uiPriority="67"/>
-    <w:lsdException w:name="Medium Grid 2 Accent 5" w:uiPriority="68"/>
-    <w:lsdException w:name="Medium Grid 3 Accent 5" w:uiPriority="69"/>
-    <w:lsdException w:name="Dark List Accent 5" w:uiPriority="70"/>
-    <w:lsdException w:name="Colorful Shading Accent 5" w:uiPriority="71"/>
-    <w:lsdException w:name="Colorful List Accent 5" w:uiPriority="72"/>
-    <w:lsdException w:name="Colorful Grid Accent 5" w:uiPriority="73"/>
-    <w:lsdException w:name="Light Shading Accent 6" w:uiPriority="60"/>
-    <w:lsdException w:name="Light List Accent 6" w:uiPriority="61"/>
-    <w:lsdException w:name="Light Grid Accent 6" w:uiPriority="62"/>
-    <w:lsdException w:name="Medium Shading 1 Accent 6" w:uiPriority="63"/>
-    <w:lsdException w:name="Medium Shading 2 Accent 6" w:uiPriority="64"/>
-    <w:lsdException w:name="Medium List 1 Accent 6" w:uiPriority="65"/>
-    <w:lsdException w:name="Medium List 2 Accent 6" w:uiPriority="66"/>
-    <w:lsdException w:name="Medium Grid 1 Accent 6" w:uiPriority="67"/>
-    <w:lsdException w:name="Medium Grid 2 Accent 6" w:uiPriority="68"/>
-    <w:lsdException w:name="Medium Grid 3 Accent 6" w:uiPriority="69"/>
-    <w:lsdException w:name="Dark List Accent 6" w:uiPriority="70"/>
-    <w:lsdException w:name="Colorful Shading Accent 6" w:uiPriority="71"/>
-    <w:lsdException w:name="Colorful List Accent 6" w:uiPriority="72"/>
-    <w:lsdException w:name="Colorful Grid Accent 6" w:uiPriority="73"/>
-    <w:lsdException w:name="Subtle Emphasis" w:uiPriority="19" w:qFormat="1"/>
-    <w:lsdException w:name="Intense Emphasis" w:uiPriority="21" w:qFormat="1"/>
-    <w:lsdException w:name="Subtle Reference" w:uiPriority="31" w:qFormat="1"/>
-    <w:lsdException w:name="Intense Reference" w:uiPriority="32" w:qFormat="1"/>
-    <w:lsdException w:name="Book Title" w:uiPriority="33" w:qFormat="1"/>
-    <w:lsdException w:name="Bibliography" w:semiHidden="1" w:uiPriority="37" w:unhideWhenUsed="1"/>
-    <w:lsdException w:name="TOC Heading" w:semiHidden="1" w:uiPriority="39" w:unhideWhenUsed="1" w:qFormat="1"/>
-    <w:lsdException w:name="Plain Table 1" w:uiPriority="41"/>
-    <w:lsdException w:name="Plain Table 2" w:uiPriority="42"/>
-    <w:lsdException w:name="Plain Table 3" w:uiPriority="43"/>
-    <w:lsdException w:name="Plain Table 4" w:uiPriority="44"/>
-    <w:lsdException w:name="Plain Table 5" w:uiPriority="45"/>
-    <w:lsdException w:name="Grid Table Light" w:uiPriority="40"/>
-    <w:lsdException w:name="Grid Table 1 Light" w:uiPriority="46"/>
-    <w:lsdException w:name="Grid Table 2" w:uiPriority="47"/>
-    <w:lsdException w:name="Grid Table 3" w:uiPriority="48"/>
-    <w:lsdException w:name="Grid Table 4" w:uiPriority="49"/>
-    <w:lsdException w:name="Grid Table 5 Dark" w:uiPriority="50"/>
-    <w:lsdException w:name="Grid Table 6 Colorful" w:uiPriority="51"/>
-    <w:lsdException w:name="Grid Table 7 Colorful" w:uiPriority="52"/>
-    <w:lsdException w:name="Grid Table 1 Light Accent 1" w:uiPriority="46"/>
-    <w:lsdException w:name="Grid Table 2 Accent 1" w:uiPriority="47"/>
-    <w:lsdException w:name="Grid Table 3 Accent 1" w:uiPriority="48"/>
-    <w:lsdException w:name="Grid Table 4 Accent 1" w:uiPriority="49"/>
-    <w:lsdException w:name="Grid Table 5 Dark Accent 1" w:uiPriority="50"/>
-    <w:lsdException w:name="Grid Table 6 Colorful Accent 1" w:uiPriority="51"/>
-    <w:lsdException w:name="Grid Table 7 Colorful Accent 1" w:uiPriority="52"/>
-    <w:lsdException w:name="Grid Table 1 Light Accent 2" w:uiPriority="46"/>
-    <w:lsdException w:name="Grid Table 2 Accent 2" w:uiPriority="47"/>
-    <w:lsdException w:name="Grid Table 3 Accent 2" w:uiPriority="48"/>
-    <w:lsdException w:name="Grid Table 4 Accent 2" w:uiPriority="49"/>
-    <w:lsdException w:name="Grid Table 5 Dark Accent 2" w:uiPriority="50"/>
-    <w:lsdException w:name="Grid Table 6 Colorful Accent 2" w:uiPriority="51"/>
-    <w:lsdException w:name="Grid Table 7 Colorful Accent 2" w:uiPriority="52"/>
-    <w:lsdException w:name="Grid Table 1 Light Accent 3" w:uiPriority="46"/>
-    <w:lsdException w:name="Grid Table 2 Accent 3" w:uiPriority="47"/>
-    <w:lsdException w:name="Grid Table 3 Accent 3" w:uiPriority="48"/>
-    <w:lsdException w:name="Grid Table 4 Accent 3" w:uiPriority="49"/>
-    <w:lsdException w:name="Grid Table 5 Dark Accent 3" w:uiPriority="50"/>
-    <w:lsdException w:name="Grid Table 6 Colorful Accent 3" w:uiPriority="51"/>
-    <w:lsdException w:name="Grid Table 7 Colorful Accent 3" w:uiPriority="52"/>
-    <w:lsdException w:name="Grid Table 1 Light Accent 4" w:uiPriority="46"/>
-    <w:lsdException w:name="Grid Table 2 Accent 4" w:uiPriority="47"/>
-    <w:lsdException w:name="Grid Table 3 Accent 4" w:uiPriority="48"/>
-    <w:lsdException w:name="Grid Table 4 Accent 4" w:uiPriority="49"/>
-    <w:lsdException w:name="Grid Table 5 Dark Accent 4" w:uiPriority="50"/>
-    <w:lsdException w:name="Grid Table 6 Colorful Accent 4" w:uiPriority="51"/>
-    <w:lsdException w:name="Grid Table 7 Colorful Accent 4" w:uiPriority="52"/>
-    <w:lsdException w:name="Grid Table 1 Light Accent 5" w:uiPriority="46"/>
-    <w:lsdException w:name="Grid Table 2 Accent 5" w:uiPriority="47"/>
-    <w:lsdException w:name="Grid Table 3 Accent 5" w:uiPriority="48"/>
-    <w:lsdException w:name="Grid Table 4 Accent 5" w:uiPriority="49"/>
-    <w:lsdException w:name="Grid Table 5 Dark Accent 5" w:uiPriority="50"/>
-    <w:lsdException w:name="Grid Table 6 Colorful Accent 5" w:uiPriority="51"/>
-    <w:lsdException w:name="Grid Table 7 Colorful Accent 5" w:uiPriority="52"/>
-    <w:lsdException w:name="Grid Table 1 Light Accent 6" w:uiPriority="46"/>
-    <w:lsdException w:name="Grid Table 2 Accent 6" w:uiPriority="47"/>
-    <w:lsdException w:name="Grid Table 3 Accent 6" w:uiPriority="48"/>
-    <w:lsdException w:name="Grid Table 4 Accent 6" w:uiPriority="49"/>
-    <w:lsdException w:name="Grid Table 5 Dark Accent 6" w:uiPriority="50"/>
-    <w:lsdException w:name="Grid Table 6 Colorful Accent 6" w:uiPriority="51"/>
-    <w:lsdException w:name="Grid Table 7 Colorful Accent 6" w:uiPriority="52"/>
-    <w:lsdException w:name="List Table 1 Light" w:uiPriority="46"/>
-    <w:lsdException w:name="List Table 2" w:uiPriority="47"/>
-    <w:lsdException w:name="List Table 3" w:uiPriority="48"/>
-    <w:lsdException w:name="List Table 4" w:uiPriority="49"/>
-    <w:lsdException w:name="List Table 5 Dark" w:uiPriority="50"/>
-    <w:lsdException w:name="List Table 6 Colorful" w:uiPriority="51"/>
-    <w:lsdException w:name="List Table 7 Colorful" w:uiPriority="52"/>
-    <w:lsdException w:name="List Table 1 Light Accent 1" w:uiPriority="46"/>
-    <w:lsdException w:name="List Table 2 Accent 1" w:uiPriority="47"/>
-    <w:lsdException w:name="List Table 3 Accent 1" w:uiPriority="48"/>
-    <w:lsdException w:name="List Table 4 Accent 1" w:uiPriority="49"/>
-    <w:lsdException w:name="List Table 5 Dark Accent 1" w:uiPriority="50"/>
-    <w:lsdException w:name="List Table 6 Colorful Accent 1" w:uiPriority="51"/>
-    <w:lsdException w:name="List Table 7 Colorful Accent 1" w:uiPriority="52"/>
-    <w:lsdException w:name="List Table 1 Light Accent 2" w:uiPriority="46"/>
-    <w:lsdException w:name="List Table 2 Accent 2" w:uiPriority="47"/>
-    <w:lsdException w:name="List Table 3 Accent 2" w:uiPriority="48"/>
-    <w:lsdException w:name="List Table 4 Accent 2" w:uiPriority="49"/>
-    <w:lsdException w:name="List Table 5 Dark Accent 2" w:uiPriority="50"/>
-    <w:lsdException w:name="List Table 6 Colorful Accent 2" w:uiPriority="51"/>
-    <w:lsdException w:name="List Table 7 Colorful Accent 2" w:uiPriority="52"/>
-    <w:lsdException w:name="List Table 1 Light Accent 3" w:uiPriority="46"/>
-    <w:lsdException w:name="List Table 2 Accent 3" w:uiPriority="47"/>
-    <w:lsdException w:name="List Table 3 Accent 3" w:uiPriority="48"/>
-    <w:lsdException w:name="List Table 4 Accent 3" w:uiPriority="49"/>
-    <w:lsdException w:name="List Table 5 Dark Accent 3" w:uiPriority="50"/>
-    <w:lsdException w:name="List Table 6 Colorful Accent 3" w:uiPriority="51"/>
-    <w:lsdException w:name="List Table 7 Colorful Accent 3" w:uiPriority="52"/>
-    <w:lsdException w:name="List Table 1 Light Accent 4" w:uiPriority="46"/>
-    <w:lsdException w:name="List Table 2 Accent 4" w:uiPriority="47"/>
-    <w:lsdException w:name="List Table 3 Accent 4" w:uiPriority="48"/>
-    <w:lsdException w:name="List Table 4 Accent 4" w:uiPriority="49"/>
-    <w:lsdException w:name="List Table 5 Dark Accent 4" w:uiPriority="50"/>
-    <w:lsdException w:name="List Table 6 Colorful Accent 4" w:uiPriority="51"/>
-    <w:lsdException w:name="List Table 7 Colorful Accent 4" w:uiPriority="52"/>
-    <w:lsdException w:name="List Table 1 Light Accent 5" w:uiPriority="46"/>
-    <w:lsdException w:name="List Table 2 Accent 5" w:uiPriority="47"/>
-    <w:lsdException w:name="List Table 3 Accent 5" w:uiPriority="48"/>
-    <w:lsdException w:name="List Table 4 Accent 5" w:uiPriority="49"/>
-    <w:lsdException w:name="List Table 5 Dark Accent 5" w:uiPriority="50"/>
-    <w:lsdException w:name="List Table 6 Colorful Accent 5" w:uiPriority="51"/>
-    <w:lsdException w:name="List Table 7 Colorful Accent 5" w:uiPriority="52"/>
-    <w:lsdException w:name="List Table 1 Light Accent 6" w:uiPriority="46"/>
-    <w:lsdException w:name="List Table 2 Accent 6" w:uiPriority="47"/>
-    <w:lsdException w:name="List Table 3 Accent 6" w:uiPriority="48"/>
-    <w:lsdException w:name="List Table 4 Accent 6" w:uiPriority="49"/>
-    <w:lsdException w:name="List Table 5 Dark Accent 6" w:uiPriority="50"/>
-    <w:lsdException w:name="List Table 6 Colorful Accent 6" w:uiPriority="51"/>
-    <w:lsdException w:name="List Table 7 Colorful Accent 6" w:uiPriority="52"/>
+  <w:latentStyles w:defLockedState="0" w:defUIPriority="99" w:defSemiHidden="1" w:defUnhideWhenUsed="1" w:defQFormat="0" w:count="267">
+    <w:lsdException w:name="Normal" w:semiHidden="0" w:uiPriority="0" w:unhideWhenUsed="0" w:qFormat="1"/>
+    <w:lsdException w:name="heading 1" w:semiHidden="0" w:uiPriority="9" w:unhideWhenUsed="0" w:qFormat="1"/>
+    <w:lsdException w:name="heading 2" w:uiPriority="9" w:qFormat="1"/>
+    <w:lsdException w:name="heading 3" w:uiPriority="9" w:qFormat="1"/>
+    <w:lsdException w:name="heading 4" w:uiPriority="9" w:qFormat="1"/>
+    <w:lsdException w:name="heading 5" w:uiPriority="9" w:qFormat="1"/>
+    <w:lsdException w:name="heading 6" w:uiPriority="9" w:qFormat="1"/>
+    <w:lsdException w:name="heading 7" w:uiPriority="9" w:qFormat="1"/>
+    <w:lsdException w:name="heading 8" w:uiPriority="9" w:qFormat="1"/>
+    <w:lsdException w:name="heading 9" w:uiPriority="9" w:qFormat="1"/>
+    <w:lsdException w:name="toc 1" w:uiPriority="39"/>
+    <w:lsdException w:name="toc 2" w:uiPriority="39"/>
+    <w:lsdException w:name="toc 3" w:uiPriority="39"/>
+    <w:lsdException w:name="toc 4" w:uiPriority="39"/>
+    <w:lsdException w:name="toc 5" w:uiPriority="39"/>
+    <w:lsdException w:name="toc 6" w:uiPriority="39"/>
+    <w:lsdException w:name="toc 7" w:uiPriority="39"/>
+    <w:lsdException w:name="toc 8" w:uiPriority="39"/>
+    <w:lsdException w:name="toc 9" w:uiPriority="39"/>
+    <w:lsdException w:name="caption" w:uiPriority="35" w:qFormat="1"/>
+    <w:lsdException w:name="Title" w:semiHidden="0" w:uiPriority="10" w:unhideWhenUsed="0" w:qFormat="1"/>
+    <w:lsdException w:name="Default Paragraph Font" w:uiPriority="1"/>
+    <w:lsdException w:name="Subtitle" w:semiHidden="0" w:uiPriority="11" w:unhideWhenUsed="0" w:qFormat="1"/>
+    <w:lsdException w:name="Strong" w:semiHidden="0" w:uiPriority="22" w:unhideWhenUsed="0" w:qFormat="1"/>
+    <w:lsdException w:name="Emphasis" w:semiHidden="0" w:uiPriority="20" w:unhideWhenUsed="0" w:qFormat="1"/>
+    <w:lsdException w:name="Table Grid" w:semiHidden="0" w:uiPriority="59" w:unhideWhenUsed="0"/>
+    <w:lsdException w:name="Placeholder Text" w:unhideWhenUsed="0"/>
+    <w:lsdException w:name="No Spacing" w:semiHidden="0" w:uiPriority="1" w:unhideWhenUsed="0" w:qFormat="1"/>
+    <w:lsdException w:name="Light Shading" w:semiHidden="0" w:uiPriority="60" w:unhideWhenUsed="0"/>
+    <w:lsdException w:name="Light List" w:semiHidden="0" w:uiPriority="61" w:unhideWhenUsed="0"/>
+    <w:lsdException w:name="Light Grid" w:semiHidden="0" w:uiPriority="62" w:unhideWhenUsed="0"/>
+    <w:lsdException w:name="Medium Shading 1" w:semiHidden="0" w:uiPriority="63" w:unhideWhenUsed="0"/>
+    <w:lsdException w:name="Medium Shading 2" w:semiHidden="0" w:uiPriority="64" w:unhideWhenUsed="0"/>
+    <w:lsdException w:name="Medium List 1" w:semiHidden="0" w:uiPriority="65" w:unhideWhenUsed="0"/>
+    <w:lsdException w:name="Medium List 2" w:semiHidden="0" w:uiPriority="66" w:unhideWhenUsed="0"/>
+    <w:lsdException w:name="Medium Grid 1" w:semiHidden="0" w:uiPriority="67" w:unhideWhenUsed="0"/>
+    <w:lsdException w:name="Medium Grid 2" w:semiHidden="0" w:uiPriority="68" w:unhideWhenUsed="0"/>
+    <w:lsdException w:name="Medium Grid 3" w:semiHidden="0" w:uiPriority="69" w:unhideWhenUsed="0"/>
+    <w:lsdException w:name="Dark List" w:semiHidden="0" w:uiPriority="70" w:unhideWhenUsed="0"/>
+    <w:lsdException w:name="Colorful Shading" w:semiHidden="0" w:uiPriority="71" w:unhideWhenUsed="0"/>
+    <w:lsdException w:name="Colorful List" w:semiHidden="0" w:uiPriority="72" w:unhideWhenUsed="0"/>
+    <w:lsdException w:name="Colorful Grid" w:semiHidden="0" w:uiPriority="73" w:unhideWhenUsed="0"/>
+    <w:lsdException w:name="Light Shading Accent 1" w:semiHidden="0" w:uiPriority="60" w:unhideWhenUsed="0"/>
+    <w:lsdException w:name="Light List Accent 1" w:semiHidden="0" w:uiPriority="61" w:unhideWhenUsed="0"/>
+    <w:lsdException w:name="Light Grid Accent 1" w:semiHidden="0" w:uiPriority="62" w:unhideWhenUsed="0"/>
+    <w:lsdException w:name="Medium Shading 1 Accent 1" w:semiHidden="0" w:uiPriority="63" w:unhideWhenUsed="0"/>
+    <w:lsdException w:name="Medium Shading 2 Accent 1" w:semiHidden="0" w:uiPriority="64" w:unhideWhenUsed="0"/>
+    <w:lsdException w:name="Medium List 1 Accent 1" w:semiHidden="0" w:uiPriority="65" w:unhideWhenUsed="0"/>
+    <w:lsdException w:name="Revision" w:unhideWhenUsed="0"/>
+    <w:lsdException w:name="List Paragraph" w:semiHidden="0" w:uiPriority="34" w:unhideWhenUsed="0" w:qFormat="1"/>
+    <w:lsdException w:name="Quote" w:semiHidden="0" w:uiPriority="29" w:unhideWhenUsed="0" w:qFormat="1"/>
+    <w:lsdException w:name="Intense Quote" w:semiHidden="0" w:uiPriority="30" w:unhideWhenUsed="0" w:qFormat="1"/>
+    <w:lsdException w:name="Medium List 2 Accent 1" w:semiHidden="0" w:uiPriority="66" w:unhideWhenUsed="0"/>
+    <w:lsdException w:name="Medium Grid 1 Accent 1" w:semiHidden="0" w:uiPriority="67" w:unhideWhenUsed="0"/>
+    <w:lsdException w:name="Medium Grid 2 Accent 1" w:semiHidden="0" w:uiPriority="68" w:unhideWhenUsed="0"/>
+    <w:lsdException w:name="Medium Grid 3 Accent 1" w:semiHidden="0" w:uiPriority="69" w:unhideWhenUsed="0"/>
+    <w:lsdException w:name="Dark List Accent 1" w:semiHidden="0" w:uiPriority="70" w:unhideWhenUsed="0"/>
+    <w:lsdException w:name="Colorful Shading Accent 1" w:semiHidden="0" w:uiPriority="71" w:unhideWhenUsed="0"/>
+    <w:lsdException w:name="Colorful List Accent 1" w:semiHidden="0" w:uiPriority="72" w:unhideWhenUsed="0"/>
+    <w:lsdException w:name="Colorful Grid Accent 1" w:semiHidden="0" w:uiPriority="73" w:unhideWhenUsed="0"/>
+    <w:lsdException w:name="Light Shading Accent 2" w:semiHidden="0" w:uiPriority="60" w:unhideWhenUsed="0"/>
+    <w:lsdException w:name="Light List Accent 2" w:semiHidden="0" w:uiPriority="61" w:unhideWhenUsed="0"/>
+    <w:lsdException w:name="Light Grid Accent 2" w:semiHidden="0" w:uiPriority="62" w:unhideWhenUsed="0"/>
+    <w:lsdException w:name="Medium Shading 1 Accent 2" w:semiHidden="0" w:uiPriority="63" w:unhideWhenUsed="0"/>
+    <w:lsdException w:name="Medium Shading 2 Accent 2" w:semiHidden="0" w:uiPriority="64" w:unhideWhenUsed="0"/>
+    <w:lsdException w:name="Medium List 1 Accent 2" w:semiHidden="0" w:uiPriority="65" w:unhideWhenUsed="0"/>
+    <w:lsdException w:name="Medium List 2 Accent 2" w:semiHidden="0" w:uiPriority="66" w:unhideWhenUsed="0"/>
+    <w:lsdException w:name="Medium Grid 1 Accent 2" w:semiHidden="0" w:uiPriority="67" w:unhideWhenUsed="0"/>
+    <w:lsdException w:name="Medium Grid 2 Accent 2" w:semiHidden="0" w:uiPriority="68" w:unhideWhenUsed="0"/>
+    <w:lsdException w:name="Medium Grid 3 Accent 2" w:semiHidden="0" w:uiPriority="69" w:unhideWhenUsed="0"/>
+    <w:lsdException w:name="Dark List Accent 2" w:semiHidden="0" w:uiPriority="70" w:unhideWhenUsed="0"/>
+    <w:lsdException w:name="Colorful Shading Accent 2" w:semiHidden="0" w:uiPriority="71" w:unhideWhenUsed="0"/>
+    <w:lsdException w:name="Colorful List Accent 2" w:semiHidden="0" w:uiPriority="72" w:unhideWhenUsed="0"/>
+    <w:lsdException w:name="Colorful Grid Accent 2" w:semiHidden="0" w:uiPriority="73" w:unhideWhenUsed="0"/>
+    <w:lsdException w:name="Light Shading Accent 3" w:semiHidden="0" w:uiPriority="60" w:unhideWhenUsed="0"/>
+    <w:lsdException w:name="Light List Accent 3" w:semiHidden="0" w:uiPriority="61" w:unhideWhenUsed="0"/>
+    <w:lsdException w:name="Light Grid Accent 3" w:semiHidden="0" w:uiPriority="62" w:unhideWhenUsed="0"/>
+    <w:lsdException w:name="Medium Shading 1 Accent 3" w:semiHidden="0" w:uiPriority="63" w:unhideWhenUsed="0"/>
+    <w:lsdException w:name="Medium Shading 2 Accent 3" w:semiHidden="0" w:uiPriority="64" w:unhideWhenUsed="0"/>
+    <w:lsdException w:name="Medium List 1 Accent 3" w:semiHidden="0" w:uiPriority="65" w:unhideWhenUsed="0"/>
+    <w:lsdException w:name="Medium List 2 Accent 3" w:semiHidden="0" w:uiPriority="66" w:unhideWhenUsed="0"/>
+    <w:lsdException w:name="Medium Grid 1 Accent 3" w:semiHidden="0" w:uiPriority="67" w:unhideWhenUsed="0"/>
+    <w:lsdException w:name="Medium Grid 2 Accent 3" w:semiHidden="0" w:uiPriority="68" w:unhideWhenUsed="0"/>
+    <w:lsdException w:name="Medium Grid 3 Accent 3" w:semiHidden="0" w:uiPriority="69" w:unhideWhenUsed="0"/>
+    <w:lsdException w:name="Dark List Accent 3" w:semiHidden="0" w:uiPriority="70" w:unhideWhenUsed="0"/>
+    <w:lsdException w:name="Colorful Shading Accent 3" w:semiHidden="0" w:uiPriority="71" w:unhideWhenUsed="0"/>
+    <w:lsdException w:name="Colorful List Accent 3" w:semiHidden="0" w:uiPriority="72" w:unhideWhenUsed="0"/>
+    <w:lsdException w:name="Colorful Grid Accent 3" w:semiHidden="0" w:uiPriority="73" w:unhideWhenUsed="0"/>
+    <w:lsdException w:name="Light Shading Accent 4" w:semiHidden="0" w:uiPriority="60" w:unhideWhenUsed="0"/>
+    <w:lsdException w:name="Light List Accent 4" w:semiHidden="0" w:uiPriority="61" w:unhideWhenUsed="0"/>
+    <w:lsdException w:name="Light Grid Accent 4" w:semiHidden="0" w:uiPriority="62" w:unhideWhenUsed="0"/>
+    <w:lsdException w:name="Medium Shading 1 Accent 4" w:semiHidden="0" w:uiPriority="63" w:unhideWhenUsed="0"/>
+    <w:lsdException w:name="Medium Shading 2 Accent 4" w:semiHidden="0" w:uiPriority="64" w:unhideWhenUsed="0"/>
+    <w:lsdException w:name="Medium List 1 Accent 4" w:semiHidden="0" w:uiPriority="65" w:unhideWhenUsed="0"/>
+    <w:lsdException w:name="Medium List 2 Accent 4" w:semiHidden="0" w:uiPriority="66" w:unhideWhenUsed="0"/>
+    <w:lsdException w:name="Medium Grid 1 Accent 4" w:semiHidden="0" w:uiPriority="67" w:unhideWhenUsed="0"/>
+    <w:lsdException w:name="Medium Grid 2 Accent 4" w:semiHidden="0" w:uiPriority="68" w:unhideWhenUsed="0"/>
+    <w:lsdException w:name="Medium Grid 3 Accent 4" w:semiHidden="0" w:uiPriority="69" w:unhideWhenUsed="0"/>
+    <w:lsdException w:name="Dark List Accent 4" w:semiHidden="0" w:uiPriority="70" w:unhideWhenUsed="0"/>
+    <w:lsdException w:name="Colorful Shading Accent 4" w:semiHidden="0" w:uiPriority="71" w:unhideWhenUsed="0"/>
+    <w:lsdException w:name="Colorful List Accent 4" w:semiHidden="0" w:uiPriority="72" w:unhideWhenUsed="0"/>
+    <w:lsdException w:name="Colorful Grid Accent 4" w:semiHidden="0" w:uiPriority="73" w:unhideWhenUsed="0"/>
+    <w:lsdException w:name="Light Shading Accent 5" w:semiHidden="0" w:uiPriority="60" w:unhideWhenUsed="0"/>
+    <w:lsdException w:name="Light List Accent 5" w:semiHidden="0" w:uiPriority="61" w:unhideWhenUsed="0"/>
+    <w:lsdException w:name="Light Grid Accent 5" w:semiHidden="0" w:uiPriority="62" w:unhideWhenUsed="0"/>
+    <w:lsdException w:name="Medium Shading 1 Accent 5" w:semiHidden="0" w:uiPriority="63" w:unhideWhenUsed="0"/>
+    <w:lsdException w:name="Medium Shading 2 Accent 5" w:semiHidden="0" w:uiPriority="64" w:unhideWhenUsed="0"/>
+    <w:lsdException w:name="Medium List 1 Accent 5" w:semiHidden="0" w:uiPriority="65" w:unhideWhenUsed="0"/>
+    <w:lsdException w:name="Medium List 2 Accent 5" w:semiHidden="0" w:uiPriority="66" w:unhideWhenUsed="0"/>
+    <w:lsdException w:name="Medium Grid 1 Accent 5" w:semiHidden="0" w:uiPriority="67" w:unhideWhenUsed="0"/>
+    <w:lsdException w:name="Medium Grid 2 Accent 5" w:semiHidden="0" w:uiPriority="68" w:unhideWhenUsed="0"/>
+    <w:lsdException w:name="Medium Grid 3 Accent 5" w:semiHidden="0" w:uiPriority="69" w:unhideWhenUsed="0"/>
+    <w:lsdException w:name="Dark List Accent 5" w:semiHidden="0" w:uiPriority="70" w:unhideWhenUsed="0"/>
+    <w:lsdException w:name="Colorful Shading Accent 5" w:semiHidden="0" w:uiPriority="71" w:unhideWhenUsed="0"/>
+    <w:lsdException w:name="Colorful List Accent 5" w:semiHidden="0" w:uiPriority="72" w:unhideWhenUsed="0"/>
+    <w:lsdException w:name="Colorful Grid Accent 5" w:semiHidden="0" w:uiPriority="73" w:unhideWhenUsed="0"/>
+    <w:lsdException w:name="Light Shading Accent 6" w:semiHidden="0" w:uiPriority="60" w:unhideWhenUsed="0"/>
+    <w:lsdException w:name="Light List Accent 6" w:semiHidden="0" w:uiPriority="61" w:unhideWhenUsed="0"/>
+    <w:lsdException w:name="Light Grid Accent 6" w:semiHidden="0" w:uiPriority="62" w:unhideWhenUsed="0"/>
+    <w:lsdException w:name="Medium Shading 1 Accent 6" w:semiHidden="0" w:uiPriority="63" w:unhideWhenUsed="0"/>
+    <w:lsdException w:name="Medium Shading 2 Accent 6" w:semiHidden="0" w:uiPriority="64" w:unhideWhenUsed="0"/>
+    <w:lsdException w:name="Medium List 1 Accent 6" w:semiHidden="0" w:uiPriority="65" w:unhideWhenUsed="0"/>
+    <w:lsdException w:name="Medium List 2 Accent 6" w:semiHidden="0" w:uiPriority="66" w:unhideWhenUsed="0"/>
+    <w:lsdException w:name="Medium Grid 1 Accent 6" w:semiHidden="0" w:uiPriority="67" w:unhideWhenUsed="0"/>
+    <w:lsdException w:name="Medium Grid 2 Accent 6" w:semiHidden="0" w:uiPriority="68" w:unhideWhenUsed="0"/>
+    <w:lsdException w:name="Medium Grid 3 Accent 6" w:semiHidden="0" w:uiPriority="69" w:unhideWhenUsed="0"/>
+    <w:lsdException w:name="Dark List Accent 6" w:semiHidden="0" w:uiPriority="70" w:unhideWhenUsed="0"/>
+    <w:lsdException w:name="Colorful Shading Accent 6" w:semiHidden="0" w:uiPriority="71" w:unhideWhenUsed="0"/>
+    <w:lsdException w:name="Colorful List Accent 6" w:semiHidden="0" w:uiPriority="72" w:unhideWhenUsed="0"/>
+    <w:lsdException w:name="Colorful Grid Accent 6" w:semiHidden="0" w:uiPriority="73" w:unhideWhenUsed="0"/>
+    <w:lsdException w:name="Subtle Emphasis" w:semiHidden="0" w:uiPriority="19" w:unhideWhenUsed="0" w:qFormat="1"/>
+    <w:lsdException w:name="Intense Emphasis" w:semiHidden="0" w:uiPriority="21" w:unhideWhenUsed="0" w:qFormat="1"/>
+    <w:lsdException w:name="Subtle Reference" w:semiHidden="0" w:uiPriority="31" w:unhideWhenUsed="0" w:qFormat="1"/>
+    <w:lsdException w:name="Intense Reference" w:semiHidden="0" w:uiPriority="32" w:unhideWhenUsed="0" w:qFormat="1"/>
+    <w:lsdException w:name="Book Title" w:semiHidden="0" w:uiPriority="33" w:unhideWhenUsed="0" w:qFormat="1"/>
+    <w:lsdException w:name="Bibliography" w:uiPriority="37"/>
+    <w:lsdException w:name="TOC Heading" w:uiPriority="39" w:qFormat="1"/>
   </w:latentStyles>
-  <w:style w:type="paragraph" w:default="1" w:styleId="Normal">
+  <w:style w:type="paragraph" w:default="1" w:styleId="Standaard">
     <w:name w:val="Normal"/>
     <w:qFormat/>
     <w:rsid w:val="00831C6F"/>
   </w:style>
-  <w:style w:type="paragraph" w:styleId="Heading1">
+  <w:style w:type="paragraph" w:styleId="Kop1">
     <w:name w:val="heading 1"/>
-    <w:basedOn w:val="Normal"/>
-    <w:next w:val="Normal"/>
-    <w:link w:val="Heading1Char"/>
+    <w:basedOn w:val="Standaard"/>
+    <w:next w:val="Standaard"/>
+    <w:link w:val="Kop1Char"/>
     <w:uiPriority w:val="9"/>
     <w:qFormat/>
     <w:rsid w:val="00831C6F"/>
@@ -7487,11 +7884,11 @@
       <w:szCs w:val="28"/>
     </w:rPr>
   </w:style>
-  <w:style w:type="paragraph" w:styleId="Heading2">
+  <w:style w:type="paragraph" w:styleId="Kop2">
     <w:name w:val="heading 2"/>
-    <w:basedOn w:val="Normal"/>
-    <w:next w:val="Normal"/>
-    <w:link w:val="Heading2Char"/>
+    <w:basedOn w:val="Standaard"/>
+    <w:next w:val="Standaard"/>
+    <w:link w:val="Kop2Char"/>
     <w:uiPriority w:val="9"/>
     <w:semiHidden/>
     <w:unhideWhenUsed/>
@@ -7512,11 +7909,11 @@
       <w:szCs w:val="26"/>
     </w:rPr>
   </w:style>
-  <w:style w:type="paragraph" w:styleId="Heading3">
+  <w:style w:type="paragraph" w:styleId="Kop3">
     <w:name w:val="heading 3"/>
-    <w:basedOn w:val="Normal"/>
-    <w:next w:val="Normal"/>
-    <w:link w:val="Heading3Char"/>
+    <w:basedOn w:val="Standaard"/>
+    <w:next w:val="Standaard"/>
+    <w:link w:val="Kop3Char"/>
     <w:uiPriority w:val="9"/>
     <w:semiHidden/>
     <w:unhideWhenUsed/>
@@ -7535,11 +7932,11 @@
       <w:color w:val="2DA2BF"/>
     </w:rPr>
   </w:style>
-  <w:style w:type="paragraph" w:styleId="Heading4">
+  <w:style w:type="paragraph" w:styleId="Kop4">
     <w:name w:val="heading 4"/>
-    <w:basedOn w:val="Normal"/>
-    <w:next w:val="Normal"/>
-    <w:link w:val="Heading4Char"/>
+    <w:basedOn w:val="Standaard"/>
+    <w:next w:val="Standaard"/>
+    <w:link w:val="Kop4Char"/>
     <w:uiPriority w:val="9"/>
     <w:semiHidden/>
     <w:unhideWhenUsed/>
@@ -7560,11 +7957,11 @@
       <w:color w:val="2DA2BF"/>
     </w:rPr>
   </w:style>
-  <w:style w:type="paragraph" w:styleId="Heading5">
+  <w:style w:type="paragraph" w:styleId="Kop5">
     <w:name w:val="heading 5"/>
-    <w:basedOn w:val="Normal"/>
-    <w:next w:val="Normal"/>
-    <w:link w:val="Heading5Char"/>
+    <w:basedOn w:val="Standaard"/>
+    <w:next w:val="Standaard"/>
+    <w:link w:val="Kop5Char"/>
     <w:uiPriority w:val="9"/>
     <w:semiHidden/>
     <w:unhideWhenUsed/>
@@ -7581,11 +7978,11 @@
       <w:color w:val="16505E"/>
     </w:rPr>
   </w:style>
-  <w:style w:type="paragraph" w:styleId="Heading6">
+  <w:style w:type="paragraph" w:styleId="Kop6">
     <w:name w:val="heading 6"/>
-    <w:basedOn w:val="Normal"/>
-    <w:next w:val="Normal"/>
-    <w:link w:val="Heading6Char"/>
+    <w:basedOn w:val="Standaard"/>
+    <w:next w:val="Standaard"/>
+    <w:link w:val="Kop6Char"/>
     <w:uiPriority w:val="9"/>
     <w:semiHidden/>
     <w:unhideWhenUsed/>
@@ -7604,11 +8001,11 @@
       <w:color w:val="16505E"/>
     </w:rPr>
   </w:style>
-  <w:style w:type="paragraph" w:styleId="Heading7">
+  <w:style w:type="paragraph" w:styleId="Kop7">
     <w:name w:val="heading 7"/>
-    <w:basedOn w:val="Normal"/>
-    <w:next w:val="Normal"/>
-    <w:link w:val="Heading7Char"/>
+    <w:basedOn w:val="Standaard"/>
+    <w:next w:val="Standaard"/>
+    <w:link w:val="Kop7Char"/>
     <w:uiPriority w:val="9"/>
     <w:semiHidden/>
     <w:unhideWhenUsed/>
@@ -7627,11 +8024,11 @@
       <w:color w:val="404040"/>
     </w:rPr>
   </w:style>
-  <w:style w:type="paragraph" w:styleId="Heading8">
+  <w:style w:type="paragraph" w:styleId="Kop8">
     <w:name w:val="heading 8"/>
-    <w:basedOn w:val="Normal"/>
-    <w:next w:val="Normal"/>
-    <w:link w:val="Heading8Char"/>
+    <w:basedOn w:val="Standaard"/>
+    <w:next w:val="Standaard"/>
+    <w:link w:val="Kop8Char"/>
     <w:uiPriority w:val="9"/>
     <w:semiHidden/>
     <w:unhideWhenUsed/>
@@ -7650,11 +8047,11 @@
       <w:szCs w:val="20"/>
     </w:rPr>
   </w:style>
-  <w:style w:type="paragraph" w:styleId="Heading9">
+  <w:style w:type="paragraph" w:styleId="Kop9">
     <w:name w:val="heading 9"/>
-    <w:basedOn w:val="Normal"/>
-    <w:next w:val="Normal"/>
-    <w:link w:val="Heading9Char"/>
+    <w:basedOn w:val="Standaard"/>
+    <w:next w:val="Standaard"/>
+    <w:link w:val="Kop9Char"/>
     <w:uiPriority w:val="9"/>
     <w:semiHidden/>
     <w:unhideWhenUsed/>
@@ -7675,12 +8072,13 @@
       <w:szCs w:val="20"/>
     </w:rPr>
   </w:style>
-  <w:style w:type="character" w:default="1" w:styleId="DefaultParagraphFont">
+  <w:style w:type="character" w:default="1" w:styleId="Standaardalinea-lettertype">
     <w:name w:val="Default Paragraph Font"/>
     <w:uiPriority w:val="1"/>
+    <w:semiHidden/>
     <w:unhideWhenUsed/>
   </w:style>
-  <w:style w:type="table" w:default="1" w:styleId="TableNormal">
+  <w:style w:type="table" w:default="1" w:styleId="Standaardtabel">
     <w:name w:val="Normal Table"/>
     <w:uiPriority w:val="99"/>
     <w:semiHidden/>
@@ -7695,13 +8093,13 @@
       </w:tblCellMar>
     </w:tblPr>
   </w:style>
-  <w:style w:type="numbering" w:default="1" w:styleId="NoList">
+  <w:style w:type="numbering" w:default="1" w:styleId="Geenlijst">
     <w:name w:val="No List"/>
     <w:uiPriority w:val="99"/>
     <w:semiHidden/>
     <w:unhideWhenUsed/>
   </w:style>
-  <w:style w:type="character" w:styleId="CommentReference">
+  <w:style w:type="character" w:styleId="Verwijzingopmerking">
     <w:name w:val="annotation reference"/>
     <w:uiPriority w:val="99"/>
     <w:semiHidden/>
@@ -7712,10 +8110,10 @@
       <w:szCs w:val="16"/>
     </w:rPr>
   </w:style>
-  <w:style w:type="paragraph" w:styleId="CommentText">
+  <w:style w:type="paragraph" w:styleId="Tekstopmerking">
     <w:name w:val="annotation text"/>
-    <w:basedOn w:val="Normal"/>
-    <w:link w:val="CommentTextChar"/>
+    <w:basedOn w:val="Standaard"/>
+    <w:link w:val="TekstopmerkingChar"/>
     <w:uiPriority w:val="99"/>
     <w:semiHidden/>
     <w:unhideWhenUsed/>
@@ -7724,9 +8122,9 @@
       <w:sz w:val="20"/>
     </w:rPr>
   </w:style>
-  <w:style w:type="character" w:customStyle="1" w:styleId="CommentTextChar">
-    <w:name w:val="Comment Text Char"/>
-    <w:link w:val="CommentText"/>
+  <w:style w:type="character" w:customStyle="1" w:styleId="TekstopmerkingChar">
+    <w:name w:val="Tekst opmerking Char"/>
+    <w:link w:val="Tekstopmerking"/>
     <w:uiPriority w:val="99"/>
     <w:semiHidden/>
     <w:rsid w:val="00E00C75"/>
@@ -7734,10 +8132,10 @@
       <w:lang w:val="en-GB" w:eastAsia="en-US"/>
     </w:rPr>
   </w:style>
-  <w:style w:type="paragraph" w:styleId="BalloonText">
+  <w:style w:type="paragraph" w:styleId="Ballontekst">
     <w:name w:val="Balloon Text"/>
-    <w:basedOn w:val="Normal"/>
-    <w:link w:val="BalloonTextChar"/>
+    <w:basedOn w:val="Standaard"/>
+    <w:link w:val="BallontekstChar"/>
     <w:uiPriority w:val="99"/>
     <w:semiHidden/>
     <w:unhideWhenUsed/>
@@ -7748,9 +8146,9 @@
       <w:szCs w:val="16"/>
     </w:rPr>
   </w:style>
-  <w:style w:type="character" w:customStyle="1" w:styleId="BalloonTextChar">
-    <w:name w:val="Balloon Text Char"/>
-    <w:link w:val="BalloonText"/>
+  <w:style w:type="character" w:customStyle="1" w:styleId="BallontekstChar">
+    <w:name w:val="Ballontekst Char"/>
+    <w:link w:val="Ballontekst"/>
     <w:uiPriority w:val="99"/>
     <w:semiHidden/>
     <w:rsid w:val="00E00C75"/>
@@ -7771,10 +8169,10 @@
       <w:u w:val="single"/>
     </w:rPr>
   </w:style>
-  <w:style w:type="paragraph" w:styleId="Header">
+  <w:style w:type="paragraph" w:styleId="Koptekst">
     <w:name w:val="header"/>
-    <w:basedOn w:val="Normal"/>
-    <w:link w:val="HeaderChar"/>
+    <w:basedOn w:val="Standaard"/>
+    <w:link w:val="KoptekstChar"/>
     <w:uiPriority w:val="99"/>
     <w:unhideWhenUsed/>
     <w:rsid w:val="00BB2BEF"/>
@@ -7785,9 +8183,9 @@
       </w:tabs>
     </w:pPr>
   </w:style>
-  <w:style w:type="character" w:customStyle="1" w:styleId="HeaderChar">
-    <w:name w:val="Header Char"/>
-    <w:link w:val="Header"/>
+  <w:style w:type="character" w:customStyle="1" w:styleId="KoptekstChar">
+    <w:name w:val="Koptekst Char"/>
+    <w:link w:val="Koptekst"/>
     <w:uiPriority w:val="99"/>
     <w:rsid w:val="00BB2BEF"/>
     <w:rPr>
@@ -7795,10 +8193,10 @@
       <w:lang w:val="en-GB" w:eastAsia="en-US"/>
     </w:rPr>
   </w:style>
-  <w:style w:type="paragraph" w:styleId="Footer">
+  <w:style w:type="paragraph" w:styleId="Voettekst">
     <w:name w:val="footer"/>
-    <w:basedOn w:val="Normal"/>
-    <w:link w:val="FooterChar"/>
+    <w:basedOn w:val="Standaard"/>
+    <w:link w:val="VoettekstChar"/>
     <w:uiPriority w:val="99"/>
     <w:unhideWhenUsed/>
     <w:rsid w:val="00BB2BEF"/>
@@ -7809,9 +8207,9 @@
       </w:tabs>
     </w:pPr>
   </w:style>
-  <w:style w:type="character" w:customStyle="1" w:styleId="FooterChar">
-    <w:name w:val="Footer Char"/>
-    <w:link w:val="Footer"/>
+  <w:style w:type="character" w:customStyle="1" w:styleId="VoettekstChar">
+    <w:name w:val="Voettekst Char"/>
+    <w:link w:val="Voettekst"/>
     <w:uiPriority w:val="99"/>
     <w:rsid w:val="00BB2BEF"/>
     <w:rPr>
@@ -7819,9 +8217,9 @@
       <w:lang w:val="en-GB" w:eastAsia="en-US"/>
     </w:rPr>
   </w:style>
-  <w:style w:type="character" w:customStyle="1" w:styleId="Heading1Char">
-    <w:name w:val="Heading 1 Char"/>
-    <w:link w:val="Heading1"/>
+  <w:style w:type="character" w:customStyle="1" w:styleId="Kop1Char">
+    <w:name w:val="Kop 1 Char"/>
+    <w:link w:val="Kop1"/>
     <w:uiPriority w:val="9"/>
     <w:rsid w:val="00831C6F"/>
     <w:rPr>
@@ -7833,9 +8231,9 @@
       <w:szCs w:val="28"/>
     </w:rPr>
   </w:style>
-  <w:style w:type="character" w:customStyle="1" w:styleId="Heading2Char">
-    <w:name w:val="Heading 2 Char"/>
-    <w:link w:val="Heading2"/>
+  <w:style w:type="character" w:customStyle="1" w:styleId="Kop2Char">
+    <w:name w:val="Kop 2 Char"/>
+    <w:link w:val="Kop2"/>
     <w:uiPriority w:val="9"/>
     <w:semiHidden/>
     <w:rsid w:val="00831C6F"/>
@@ -7848,9 +8246,9 @@
       <w:szCs w:val="26"/>
     </w:rPr>
   </w:style>
-  <w:style w:type="character" w:customStyle="1" w:styleId="Heading3Char">
-    <w:name w:val="Heading 3 Char"/>
-    <w:link w:val="Heading3"/>
+  <w:style w:type="character" w:customStyle="1" w:styleId="Kop3Char">
+    <w:name w:val="Kop 3 Char"/>
+    <w:link w:val="Kop3"/>
     <w:uiPriority w:val="9"/>
     <w:semiHidden/>
     <w:rsid w:val="00831C6F"/>
@@ -7861,9 +8259,9 @@
       <w:color w:val="2DA2BF"/>
     </w:rPr>
   </w:style>
-  <w:style w:type="character" w:customStyle="1" w:styleId="Heading4Char">
-    <w:name w:val="Heading 4 Char"/>
-    <w:link w:val="Heading4"/>
+  <w:style w:type="character" w:customStyle="1" w:styleId="Kop4Char">
+    <w:name w:val="Kop 4 Char"/>
+    <w:link w:val="Kop4"/>
     <w:uiPriority w:val="9"/>
     <w:semiHidden/>
     <w:rsid w:val="00831C6F"/>
@@ -7876,9 +8274,9 @@
       <w:color w:val="2DA2BF"/>
     </w:rPr>
   </w:style>
-  <w:style w:type="character" w:customStyle="1" w:styleId="Heading5Char">
-    <w:name w:val="Heading 5 Char"/>
-    <w:link w:val="Heading5"/>
+  <w:style w:type="character" w:customStyle="1" w:styleId="Kop5Char">
+    <w:name w:val="Kop 5 Char"/>
+    <w:link w:val="Kop5"/>
     <w:uiPriority w:val="9"/>
     <w:semiHidden/>
     <w:rsid w:val="00831C6F"/>
@@ -7887,9 +8285,9 @@
       <w:color w:val="16505E"/>
     </w:rPr>
   </w:style>
-  <w:style w:type="character" w:customStyle="1" w:styleId="Heading6Char">
-    <w:name w:val="Heading 6 Char"/>
-    <w:link w:val="Heading6"/>
+  <w:style w:type="character" w:customStyle="1" w:styleId="Kop6Char">
+    <w:name w:val="Kop 6 Char"/>
+    <w:link w:val="Kop6"/>
     <w:uiPriority w:val="9"/>
     <w:semiHidden/>
     <w:rsid w:val="00831C6F"/>
@@ -7900,9 +8298,9 @@
       <w:color w:val="16505E"/>
     </w:rPr>
   </w:style>
-  <w:style w:type="character" w:customStyle="1" w:styleId="Heading7Char">
-    <w:name w:val="Heading 7 Char"/>
-    <w:link w:val="Heading7"/>
+  <w:style w:type="character" w:customStyle="1" w:styleId="Kop7Char">
+    <w:name w:val="Kop 7 Char"/>
+    <w:link w:val="Kop7"/>
     <w:uiPriority w:val="9"/>
     <w:semiHidden/>
     <w:rsid w:val="00831C6F"/>
@@ -7913,9 +8311,9 @@
       <w:color w:val="404040"/>
     </w:rPr>
   </w:style>
-  <w:style w:type="character" w:customStyle="1" w:styleId="Heading8Char">
-    <w:name w:val="Heading 8 Char"/>
-    <w:link w:val="Heading8"/>
+  <w:style w:type="character" w:customStyle="1" w:styleId="Kop8Char">
+    <w:name w:val="Kop 8 Char"/>
+    <w:link w:val="Kop8"/>
     <w:uiPriority w:val="9"/>
     <w:semiHidden/>
     <w:rsid w:val="00831C6F"/>
@@ -7926,9 +8324,9 @@
       <w:szCs w:val="20"/>
     </w:rPr>
   </w:style>
-  <w:style w:type="character" w:customStyle="1" w:styleId="Heading9Char">
-    <w:name w:val="Heading 9 Char"/>
-    <w:link w:val="Heading9"/>
+  <w:style w:type="character" w:customStyle="1" w:styleId="Kop9Char">
+    <w:name w:val="Kop 9 Char"/>
+    <w:link w:val="Kop9"/>
     <w:uiPriority w:val="9"/>
     <w:semiHidden/>
     <w:rsid w:val="00831C6F"/>
@@ -7941,10 +8339,10 @@
       <w:szCs w:val="20"/>
     </w:rPr>
   </w:style>
-  <w:style w:type="paragraph" w:styleId="Caption">
+  <w:style w:type="paragraph" w:styleId="Bijschrift">
     <w:name w:val="caption"/>
-    <w:basedOn w:val="Normal"/>
-    <w:next w:val="Normal"/>
+    <w:basedOn w:val="Standaard"/>
+    <w:next w:val="Standaard"/>
     <w:uiPriority w:val="35"/>
     <w:unhideWhenUsed/>
     <w:qFormat/>
@@ -7960,11 +8358,11 @@
       <w:szCs w:val="18"/>
     </w:rPr>
   </w:style>
-  <w:style w:type="paragraph" w:styleId="Title">
+  <w:style w:type="paragraph" w:styleId="Titel">
     <w:name w:val="Title"/>
-    <w:basedOn w:val="Normal"/>
-    <w:next w:val="Normal"/>
-    <w:link w:val="TitleChar"/>
+    <w:basedOn w:val="Standaard"/>
+    <w:next w:val="Standaard"/>
+    <w:link w:val="TitelChar"/>
     <w:uiPriority w:val="10"/>
     <w:qFormat/>
     <w:rsid w:val="00831C6F"/>
@@ -7984,9 +8382,9 @@
       <w:szCs w:val="52"/>
     </w:rPr>
   </w:style>
-  <w:style w:type="character" w:customStyle="1" w:styleId="TitleChar">
-    <w:name w:val="Title Char"/>
-    <w:link w:val="Title"/>
+  <w:style w:type="character" w:customStyle="1" w:styleId="TitelChar">
+    <w:name w:val="Titel Char"/>
+    <w:link w:val="Titel"/>
     <w:uiPriority w:val="10"/>
     <w:rsid w:val="00831C6F"/>
     <w:rPr>
@@ -7998,11 +8396,11 @@
       <w:szCs w:val="52"/>
     </w:rPr>
   </w:style>
-  <w:style w:type="paragraph" w:styleId="Subtitle">
+  <w:style w:type="paragraph" w:styleId="Ondertitel">
     <w:name w:val="Subtitle"/>
-    <w:basedOn w:val="Normal"/>
-    <w:next w:val="Normal"/>
-    <w:link w:val="SubtitleChar"/>
+    <w:basedOn w:val="Standaard"/>
+    <w:next w:val="Standaard"/>
+    <w:link w:val="OndertitelChar"/>
     <w:uiPriority w:val="11"/>
     <w:qFormat/>
     <w:rsid w:val="00831C6F"/>
@@ -8021,9 +8419,9 @@
       <w:szCs w:val="24"/>
     </w:rPr>
   </w:style>
-  <w:style w:type="character" w:customStyle="1" w:styleId="SubtitleChar">
-    <w:name w:val="Subtitle Char"/>
-    <w:link w:val="Subtitle"/>
+  <w:style w:type="character" w:customStyle="1" w:styleId="OndertitelChar">
+    <w:name w:val="Ondertitel Char"/>
+    <w:link w:val="Ondertitel"/>
     <w:uiPriority w:val="11"/>
     <w:rsid w:val="00831C6F"/>
     <w:rPr>
@@ -8036,7 +8434,7 @@
       <w:szCs w:val="24"/>
     </w:rPr>
   </w:style>
-  <w:style w:type="character" w:styleId="Strong">
+  <w:style w:type="character" w:styleId="Zwaar">
     <w:name w:val="Strong"/>
     <w:uiPriority w:val="22"/>
     <w:qFormat/>
@@ -8046,7 +8444,7 @@
       <w:bCs/>
     </w:rPr>
   </w:style>
-  <w:style w:type="character" w:styleId="Emphasis">
+  <w:style w:type="character" w:styleId="Nadruk">
     <w:name w:val="Emphasis"/>
     <w:uiPriority w:val="20"/>
     <w:qFormat/>
@@ -8056,7 +8454,7 @@
       <w:iCs/>
     </w:rPr>
   </w:style>
-  <w:style w:type="paragraph" w:styleId="NoSpacing">
+  <w:style w:type="paragraph" w:styleId="Geenafstand">
     <w:name w:val="No Spacing"/>
     <w:uiPriority w:val="1"/>
     <w:qFormat/>
@@ -8065,9 +8463,9 @@
       <w:spacing w:after="0" w:line="240" w:lineRule="auto"/>
     </w:pPr>
   </w:style>
-  <w:style w:type="paragraph" w:styleId="ListParagraph">
+  <w:style w:type="paragraph" w:styleId="Lijstalinea">
     <w:name w:val="List Paragraph"/>
-    <w:basedOn w:val="Normal"/>
+    <w:basedOn w:val="Standaard"/>
     <w:uiPriority w:val="34"/>
     <w:qFormat/>
     <w:rsid w:val="00831C6F"/>
@@ -8076,11 +8474,11 @@
       <w:contextualSpacing/>
     </w:pPr>
   </w:style>
-  <w:style w:type="paragraph" w:styleId="Quote">
+  <w:style w:type="paragraph" w:styleId="Citaat">
     <w:name w:val="Quote"/>
-    <w:basedOn w:val="Normal"/>
-    <w:next w:val="Normal"/>
-    <w:link w:val="QuoteChar"/>
+    <w:basedOn w:val="Standaard"/>
+    <w:next w:val="Standaard"/>
+    <w:link w:val="CitaatChar"/>
     <w:uiPriority w:val="29"/>
     <w:qFormat/>
     <w:rsid w:val="00831C6F"/>
@@ -8090,9 +8488,9 @@
       <w:color w:val="000000"/>
     </w:rPr>
   </w:style>
-  <w:style w:type="character" w:customStyle="1" w:styleId="QuoteChar">
-    <w:name w:val="Quote Char"/>
-    <w:link w:val="Quote"/>
+  <w:style w:type="character" w:customStyle="1" w:styleId="CitaatChar">
+    <w:name w:val="Citaat Char"/>
+    <w:link w:val="Citaat"/>
     <w:uiPriority w:val="29"/>
     <w:rsid w:val="00831C6F"/>
     <w:rPr>
@@ -8101,11 +8499,11 @@
       <w:color w:val="000000"/>
     </w:rPr>
   </w:style>
-  <w:style w:type="paragraph" w:styleId="IntenseQuote">
+  <w:style w:type="paragraph" w:styleId="Duidelijkcitaat">
     <w:name w:val="Intense Quote"/>
-    <w:basedOn w:val="Normal"/>
-    <w:next w:val="Normal"/>
-    <w:link w:val="IntenseQuoteChar"/>
+    <w:basedOn w:val="Standaard"/>
+    <w:next w:val="Standaard"/>
+    <w:link w:val="DuidelijkcitaatChar"/>
     <w:uiPriority w:val="30"/>
     <w:qFormat/>
     <w:rsid w:val="00831C6F"/>
@@ -8124,9 +8522,9 @@
       <w:color w:val="2DA2BF"/>
     </w:rPr>
   </w:style>
-  <w:style w:type="character" w:customStyle="1" w:styleId="IntenseQuoteChar">
-    <w:name w:val="Intense Quote Char"/>
-    <w:link w:val="IntenseQuote"/>
+  <w:style w:type="character" w:customStyle="1" w:styleId="DuidelijkcitaatChar">
+    <w:name w:val="Duidelijk citaat Char"/>
+    <w:link w:val="Duidelijkcitaat"/>
     <w:uiPriority w:val="30"/>
     <w:rsid w:val="00831C6F"/>
     <w:rPr>
@@ -8137,7 +8535,7 @@
       <w:color w:val="2DA2BF"/>
     </w:rPr>
   </w:style>
-  <w:style w:type="character" w:styleId="SubtleEmphasis">
+  <w:style w:type="character" w:styleId="Subtielebenadrukking">
     <w:name w:val="Subtle Emphasis"/>
     <w:uiPriority w:val="19"/>
     <w:qFormat/>
@@ -8148,7 +8546,7 @@
       <w:color w:val="808080"/>
     </w:rPr>
   </w:style>
-  <w:style w:type="character" w:styleId="IntenseEmphasis">
+  <w:style w:type="character" w:styleId="Intensievebenadrukking">
     <w:name w:val="Intense Emphasis"/>
     <w:uiPriority w:val="21"/>
     <w:qFormat/>
@@ -8161,7 +8559,7 @@
       <w:color w:val="2DA2BF"/>
     </w:rPr>
   </w:style>
-  <w:style w:type="character" w:styleId="SubtleReference">
+  <w:style w:type="character" w:styleId="Subtieleverwijzing">
     <w:name w:val="Subtle Reference"/>
     <w:uiPriority w:val="31"/>
     <w:qFormat/>
@@ -8172,7 +8570,7 @@
       <w:u w:val="single"/>
     </w:rPr>
   </w:style>
-  <w:style w:type="character" w:styleId="IntenseReference">
+  <w:style w:type="character" w:styleId="Intensieveverwijzing">
     <w:name w:val="Intense Reference"/>
     <w:uiPriority w:val="32"/>
     <w:qFormat/>
@@ -8186,7 +8584,7 @@
       <w:u w:val="single"/>
     </w:rPr>
   </w:style>
-  <w:style w:type="character" w:styleId="BookTitle">
+  <w:style w:type="character" w:styleId="Titelvanboek">
     <w:name w:val="Book Title"/>
     <w:uiPriority w:val="33"/>
     <w:qFormat/>
@@ -8198,10 +8596,10 @@
       <w:spacing w:val="5"/>
     </w:rPr>
   </w:style>
-  <w:style w:type="paragraph" w:styleId="TOCHeading">
+  <w:style w:type="paragraph" w:styleId="Kopvaninhoudsopgave">
     <w:name w:val="TOC Heading"/>
-    <w:basedOn w:val="Heading1"/>
-    <w:next w:val="Normal"/>
+    <w:basedOn w:val="Kop1"/>
+    <w:next w:val="Standaard"/>
     <w:uiPriority w:val="39"/>
     <w:semiHidden/>
     <w:unhideWhenUsed/>
@@ -8211,9 +8609,9 @@
       <w:outlineLvl w:val="9"/>
     </w:pPr>
   </w:style>
-  <w:style w:type="paragraph" w:styleId="NormalWeb">
+  <w:style w:type="paragraph" w:styleId="Normaalweb">
     <w:name w:val="Normal (Web)"/>
-    <w:basedOn w:val="Normal"/>
+    <w:basedOn w:val="Standaard"/>
     <w:uiPriority w:val="99"/>
     <w:semiHidden/>
     <w:unhideWhenUsed/>
@@ -8227,9 +8625,959 @@
       <w:szCs w:val="24"/>
     </w:rPr>
   </w:style>
-  <w:style w:type="table" w:styleId="TableGrid">
+  <w:style w:type="table" w:styleId="Tabelraster">
     <w:name w:val="Table Grid"/>
-    <w:basedOn w:val="TableNormal"/>
+    <w:basedOn w:val="Standaardtabel"/>
+    <w:uiPriority w:val="59"/>
+    <w:rsid w:val="00633EEA"/>
+    <w:pPr>
+      <w:spacing w:after="0" w:line="240" w:lineRule="auto"/>
+    </w:pPr>
+    <w:rPr>
+      <w:rFonts w:eastAsiaTheme="minorHAnsi"/>
+    </w:rPr>
+    <w:tblPr>
+      <w:tblBorders>
+        <w:top w:val="single" w:sz="4" w:space="0" w:color="auto"/>
+        <w:left w:val="single" w:sz="4" w:space="0" w:color="auto"/>
+        <w:bottom w:val="single" w:sz="4" w:space="0" w:color="auto"/>
+        <w:right w:val="single" w:sz="4" w:space="0" w:color="auto"/>
+        <w:insideH w:val="single" w:sz="4" w:space="0" w:color="auto"/>
+        <w:insideV w:val="single" w:sz="4" w:space="0" w:color="auto"/>
+      </w:tblBorders>
+    </w:tblPr>
+  </w:style>
+</w:styles>
+</file>
+
+<file path=word/stylesWithEffects.xml><?xml version="1.0" encoding="utf-8"?>
+<w:styles xmlns:wpc="http://schemas.microsoft.com/office/word/2010/wordprocessingCanvas" xmlns:mc="http://schemas.openxmlformats.org/markup-compatibility/2006" xmlns:o="urn:schemas-microsoft-com:office:office" xmlns:r="http://schemas.openxmlformats.org/officeDocument/2006/relationships" xmlns:m="http://schemas.openxmlformats.org/officeDocument/2006/math" xmlns:v="urn:schemas-microsoft-com:vml" xmlns:wp14="http://schemas.microsoft.com/office/word/2010/wordprocessingDrawing" xmlns:wp="http://schemas.openxmlformats.org/drawingml/2006/wordprocessingDrawing" xmlns:w10="urn:schemas-microsoft-com:office:word" xmlns:w="http://schemas.openxmlformats.org/wordprocessingml/2006/main" xmlns:w14="http://schemas.microsoft.com/office/word/2010/wordml" xmlns:wpg="http://schemas.microsoft.com/office/word/2010/wordprocessingGroup" xmlns:wpi="http://schemas.microsoft.com/office/word/2010/wordprocessingInk" xmlns:wne="http://schemas.microsoft.com/office/word/2006/wordml" xmlns:wps="http://schemas.microsoft.com/office/word/2010/wordprocessingShape" mc:Ignorable="w14 wp14">
+  <w:docDefaults>
+    <w:rPrDefault>
+      <w:rPr>
+        <w:rFonts w:asciiTheme="minorHAnsi" w:eastAsiaTheme="minorEastAsia" w:hAnsiTheme="minorHAnsi" w:cstheme="minorBidi"/>
+        <w:sz w:val="22"/>
+        <w:szCs w:val="22"/>
+        <w:lang w:val="en-US" w:eastAsia="en-US" w:bidi="ar-SA"/>
+      </w:rPr>
+    </w:rPrDefault>
+    <w:pPrDefault>
+      <w:pPr>
+        <w:spacing w:after="200" w:line="276" w:lineRule="auto"/>
+      </w:pPr>
+    </w:pPrDefault>
+  </w:docDefaults>
+  <w:latentStyles w:defLockedState="0" w:defUIPriority="99" w:defSemiHidden="1" w:defUnhideWhenUsed="1" w:defQFormat="0" w:count="267">
+    <w:lsdException w:name="Normal" w:semiHidden="0" w:uiPriority="0" w:unhideWhenUsed="0" w:qFormat="1"/>
+    <w:lsdException w:name="heading 1" w:semiHidden="0" w:uiPriority="9" w:unhideWhenUsed="0" w:qFormat="1"/>
+    <w:lsdException w:name="heading 2" w:uiPriority="9" w:qFormat="1"/>
+    <w:lsdException w:name="heading 3" w:uiPriority="9" w:qFormat="1"/>
+    <w:lsdException w:name="heading 4" w:uiPriority="9" w:qFormat="1"/>
+    <w:lsdException w:name="heading 5" w:uiPriority="9" w:qFormat="1"/>
+    <w:lsdException w:name="heading 6" w:uiPriority="9" w:qFormat="1"/>
+    <w:lsdException w:name="heading 7" w:uiPriority="9" w:qFormat="1"/>
+    <w:lsdException w:name="heading 8" w:uiPriority="9" w:qFormat="1"/>
+    <w:lsdException w:name="heading 9" w:uiPriority="9" w:qFormat="1"/>
+    <w:lsdException w:name="toc 1" w:uiPriority="39"/>
+    <w:lsdException w:name="toc 2" w:uiPriority="39"/>
+    <w:lsdException w:name="toc 3" w:uiPriority="39"/>
+    <w:lsdException w:name="toc 4" w:uiPriority="39"/>
+    <w:lsdException w:name="toc 5" w:uiPriority="39"/>
+    <w:lsdException w:name="toc 6" w:uiPriority="39"/>
+    <w:lsdException w:name="toc 7" w:uiPriority="39"/>
+    <w:lsdException w:name="toc 8" w:uiPriority="39"/>
+    <w:lsdException w:name="toc 9" w:uiPriority="39"/>
+    <w:lsdException w:name="caption" w:uiPriority="35" w:qFormat="1"/>
+    <w:lsdException w:name="Title" w:semiHidden="0" w:uiPriority="10" w:unhideWhenUsed="0" w:qFormat="1"/>
+    <w:lsdException w:name="Default Paragraph Font" w:uiPriority="1"/>
+    <w:lsdException w:name="Subtitle" w:semiHidden="0" w:uiPriority="11" w:unhideWhenUsed="0" w:qFormat="1"/>
+    <w:lsdException w:name="Strong" w:semiHidden="0" w:uiPriority="22" w:unhideWhenUsed="0" w:qFormat="1"/>
+    <w:lsdException w:name="Emphasis" w:semiHidden="0" w:uiPriority="20" w:unhideWhenUsed="0" w:qFormat="1"/>
+    <w:lsdException w:name="Table Grid" w:semiHidden="0" w:uiPriority="59" w:unhideWhenUsed="0"/>
+    <w:lsdException w:name="Placeholder Text" w:unhideWhenUsed="0"/>
+    <w:lsdException w:name="No Spacing" w:semiHidden="0" w:uiPriority="1" w:unhideWhenUsed="0" w:qFormat="1"/>
+    <w:lsdException w:name="Light Shading" w:semiHidden="0" w:uiPriority="60" w:unhideWhenUsed="0"/>
+    <w:lsdException w:name="Light List" w:semiHidden="0" w:uiPriority="61" w:unhideWhenUsed="0"/>
+    <w:lsdException w:name="Light Grid" w:semiHidden="0" w:uiPriority="62" w:unhideWhenUsed="0"/>
+    <w:lsdException w:name="Medium Shading 1" w:semiHidden="0" w:uiPriority="63" w:unhideWhenUsed="0"/>
+    <w:lsdException w:name="Medium Shading 2" w:semiHidden="0" w:uiPriority="64" w:unhideWhenUsed="0"/>
+    <w:lsdException w:name="Medium List 1" w:semiHidden="0" w:uiPriority="65" w:unhideWhenUsed="0"/>
+    <w:lsdException w:name="Medium List 2" w:semiHidden="0" w:uiPriority="66" w:unhideWhenUsed="0"/>
+    <w:lsdException w:name="Medium Grid 1" w:semiHidden="0" w:uiPriority="67" w:unhideWhenUsed="0"/>
+    <w:lsdException w:name="Medium Grid 2" w:semiHidden="0" w:uiPriority="68" w:unhideWhenUsed="0"/>
+    <w:lsdException w:name="Medium Grid 3" w:semiHidden="0" w:uiPriority="69" w:unhideWhenUsed="0"/>
+    <w:lsdException w:name="Dark List" w:semiHidden="0" w:uiPriority="70" w:unhideWhenUsed="0"/>
+    <w:lsdException w:name="Colorful Shading" w:semiHidden="0" w:uiPriority="71" w:unhideWhenUsed="0"/>
+    <w:lsdException w:name="Colorful List" w:semiHidden="0" w:uiPriority="72" w:unhideWhenUsed="0"/>
+    <w:lsdException w:name="Colorful Grid" w:semiHidden="0" w:uiPriority="73" w:unhideWhenUsed="0"/>
+    <w:lsdException w:name="Light Shading Accent 1" w:semiHidden="0" w:uiPriority="60" w:unhideWhenUsed="0"/>
+    <w:lsdException w:name="Light List Accent 1" w:semiHidden="0" w:uiPriority="61" w:unhideWhenUsed="0"/>
+    <w:lsdException w:name="Light Grid Accent 1" w:semiHidden="0" w:uiPriority="62" w:unhideWhenUsed="0"/>
+    <w:lsdException w:name="Medium Shading 1 Accent 1" w:semiHidden="0" w:uiPriority="63" w:unhideWhenUsed="0"/>
+    <w:lsdException w:name="Medium Shading 2 Accent 1" w:semiHidden="0" w:uiPriority="64" w:unhideWhenUsed="0"/>
+    <w:lsdException w:name="Medium List 1 Accent 1" w:semiHidden="0" w:uiPriority="65" w:unhideWhenUsed="0"/>
+    <w:lsdException w:name="Revision" w:unhideWhenUsed="0"/>
+    <w:lsdException w:name="List Paragraph" w:semiHidden="0" w:uiPriority="34" w:unhideWhenUsed="0" w:qFormat="1"/>
+    <w:lsdException w:name="Quote" w:semiHidden="0" w:uiPriority="29" w:unhideWhenUsed="0" w:qFormat="1"/>
+    <w:lsdException w:name="Intense Quote" w:semiHidden="0" w:uiPriority="30" w:unhideWhenUsed="0" w:qFormat="1"/>
+    <w:lsdException w:name="Medium List 2 Accent 1" w:semiHidden="0" w:uiPriority="66" w:unhideWhenUsed="0"/>
+    <w:lsdException w:name="Medium Grid 1 Accent 1" w:semiHidden="0" w:uiPriority="67" w:unhideWhenUsed="0"/>
+    <w:lsdException w:name="Medium Grid 2 Accent 1" w:semiHidden="0" w:uiPriority="68" w:unhideWhenUsed="0"/>
+    <w:lsdException w:name="Medium Grid 3 Accent 1" w:semiHidden="0" w:uiPriority="69" w:unhideWhenUsed="0"/>
+    <w:lsdException w:name="Dark List Accent 1" w:semiHidden="0" w:uiPriority="70" w:unhideWhenUsed="0"/>
+    <w:lsdException w:name="Colorful Shading Accent 1" w:semiHidden="0" w:uiPriority="71" w:unhideWhenUsed="0"/>
+    <w:lsdException w:name="Colorful List Accent 1" w:semiHidden="0" w:uiPriority="72" w:unhideWhenUsed="0"/>
+    <w:lsdException w:name="Colorful Grid Accent 1" w:semiHidden="0" w:uiPriority="73" w:unhideWhenUsed="0"/>
+    <w:lsdException w:name="Light Shading Accent 2" w:semiHidden="0" w:uiPriority="60" w:unhideWhenUsed="0"/>
+    <w:lsdException w:name="Light List Accent 2" w:semiHidden="0" w:uiPriority="61" w:unhideWhenUsed="0"/>
+    <w:lsdException w:name="Light Grid Accent 2" w:semiHidden="0" w:uiPriority="62" w:unhideWhenUsed="0"/>
+    <w:lsdException w:name="Medium Shading 1 Accent 2" w:semiHidden="0" w:uiPriority="63" w:unhideWhenUsed="0"/>
+    <w:lsdException w:name="Medium Shading 2 Accent 2" w:semiHidden="0" w:uiPriority="64" w:unhideWhenUsed="0"/>
+    <w:lsdException w:name="Medium List 1 Accent 2" w:semiHidden="0" w:uiPriority="65" w:unhideWhenUsed="0"/>
+    <w:lsdException w:name="Medium List 2 Accent 2" w:semiHidden="0" w:uiPriority="66" w:unhideWhenUsed="0"/>
+    <w:lsdException w:name="Medium Grid 1 Accent 2" w:semiHidden="0" w:uiPriority="67" w:unhideWhenUsed="0"/>
+    <w:lsdException w:name="Medium Grid 2 Accent 2" w:semiHidden="0" w:uiPriority="68" w:unhideWhenUsed="0"/>
+    <w:lsdException w:name="Medium Grid 3 Accent 2" w:semiHidden="0" w:uiPriority="69" w:unhideWhenUsed="0"/>
+    <w:lsdException w:name="Dark List Accent 2" w:semiHidden="0" w:uiPriority="70" w:unhideWhenUsed="0"/>
+    <w:lsdException w:name="Colorful Shading Accent 2" w:semiHidden="0" w:uiPriority="71" w:unhideWhenUsed="0"/>
+    <w:lsdException w:name="Colorful List Accent 2" w:semiHidden="0" w:uiPriority="72" w:unhideWhenUsed="0"/>
+    <w:lsdException w:name="Colorful Grid Accent 2" w:semiHidden="0" w:uiPriority="73" w:unhideWhenUsed="0"/>
+    <w:lsdException w:name="Light Shading Accent 3" w:semiHidden="0" w:uiPriority="60" w:unhideWhenUsed="0"/>
+    <w:lsdException w:name="Light List Accent 3" w:semiHidden="0" w:uiPriority="61" w:unhideWhenUsed="0"/>
+    <w:lsdException w:name="Light Grid Accent 3" w:semiHidden="0" w:uiPriority="62" w:unhideWhenUsed="0"/>
+    <w:lsdException w:name="Medium Shading 1 Accent 3" w:semiHidden="0" w:uiPriority="63" w:unhideWhenUsed="0"/>
+    <w:lsdException w:name="Medium Shading 2 Accent 3" w:semiHidden="0" w:uiPriority="64" w:unhideWhenUsed="0"/>
+    <w:lsdException w:name="Medium List 1 Accent 3" w:semiHidden="0" w:uiPriority="65" w:unhideWhenUsed="0"/>
+    <w:lsdException w:name="Medium List 2 Accent 3" w:semiHidden="0" w:uiPriority="66" w:unhideWhenUsed="0"/>
+    <w:lsdException w:name="Medium Grid 1 Accent 3" w:semiHidden="0" w:uiPriority="67" w:unhideWhenUsed="0"/>
+    <w:lsdException w:name="Medium Grid 2 Accent 3" w:semiHidden="0" w:uiPriority="68" w:unhideWhenUsed="0"/>
+    <w:lsdException w:name="Medium Grid 3 Accent 3" w:semiHidden="0" w:uiPriority="69" w:unhideWhenUsed="0"/>
+    <w:lsdException w:name="Dark List Accent 3" w:semiHidden="0" w:uiPriority="70" w:unhideWhenUsed="0"/>
+    <w:lsdException w:name="Colorful Shading Accent 3" w:semiHidden="0" w:uiPriority="71" w:unhideWhenUsed="0"/>
+    <w:lsdException w:name="Colorful List Accent 3" w:semiHidden="0" w:uiPriority="72" w:unhideWhenUsed="0"/>
+    <w:lsdException w:name="Colorful Grid Accent 3" w:semiHidden="0" w:uiPriority="73" w:unhideWhenUsed="0"/>
+    <w:lsdException w:name="Light Shading Accent 4" w:semiHidden="0" w:uiPriority="60" w:unhideWhenUsed="0"/>
+    <w:lsdException w:name="Light List Accent 4" w:semiHidden="0" w:uiPriority="61" w:unhideWhenUsed="0"/>
+    <w:lsdException w:name="Light Grid Accent 4" w:semiHidden="0" w:uiPriority="62" w:unhideWhenUsed="0"/>
+    <w:lsdException w:name="Medium Shading 1 Accent 4" w:semiHidden="0" w:uiPriority="63" w:unhideWhenUsed="0"/>
+    <w:lsdException w:name="Medium Shading 2 Accent 4" w:semiHidden="0" w:uiPriority="64" w:unhideWhenUsed="0"/>
+    <w:lsdException w:name="Medium List 1 Accent 4" w:semiHidden="0" w:uiPriority="65" w:unhideWhenUsed="0"/>
+    <w:lsdException w:name="Medium List 2 Accent 4" w:semiHidden="0" w:uiPriority="66" w:unhideWhenUsed="0"/>
+    <w:lsdException w:name="Medium Grid 1 Accent 4" w:semiHidden="0" w:uiPriority="67" w:unhideWhenUsed="0"/>
+    <w:lsdException w:name="Medium Grid 2 Accent 4" w:semiHidden="0" w:uiPriority="68" w:unhideWhenUsed="0"/>
+    <w:lsdException w:name="Medium Grid 3 Accent 4" w:semiHidden="0" w:uiPriority="69" w:unhideWhenUsed="0"/>
+    <w:lsdException w:name="Dark List Accent 4" w:semiHidden="0" w:uiPriority="70" w:unhideWhenUsed="0"/>
+    <w:lsdException w:name="Colorful Shading Accent 4" w:semiHidden="0" w:uiPriority="71" w:unhideWhenUsed="0"/>
+    <w:lsdException w:name="Colorful List Accent 4" w:semiHidden="0" w:uiPriority="72" w:unhideWhenUsed="0"/>
+    <w:lsdException w:name="Colorful Grid Accent 4" w:semiHidden="0" w:uiPriority="73" w:unhideWhenUsed="0"/>
+    <w:lsdException w:name="Light Shading Accent 5" w:semiHidden="0" w:uiPriority="60" w:unhideWhenUsed="0"/>
+    <w:lsdException w:name="Light List Accent 5" w:semiHidden="0" w:uiPriority="61" w:unhideWhenUsed="0"/>
+    <w:lsdException w:name="Light Grid Accent 5" w:semiHidden="0" w:uiPriority="62" w:unhideWhenUsed="0"/>
+    <w:lsdException w:name="Medium Shading 1 Accent 5" w:semiHidden="0" w:uiPriority="63" w:unhideWhenUsed="0"/>
+    <w:lsdException w:name="Medium Shading 2 Accent 5" w:semiHidden="0" w:uiPriority="64" w:unhideWhenUsed="0"/>
+    <w:lsdException w:name="Medium List 1 Accent 5" w:semiHidden="0" w:uiPriority="65" w:unhideWhenUsed="0"/>
+    <w:lsdException w:name="Medium List 2 Accent 5" w:semiHidden="0" w:uiPriority="66" w:unhideWhenUsed="0"/>
+    <w:lsdException w:name="Medium Grid 1 Accent 5" w:semiHidden="0" w:uiPriority="67" w:unhideWhenUsed="0"/>
+    <w:lsdException w:name="Medium Grid 2 Accent 5" w:semiHidden="0" w:uiPriority="68" w:unhideWhenUsed="0"/>
+    <w:lsdException w:name="Medium Grid 3 Accent 5" w:semiHidden="0" w:uiPriority="69" w:unhideWhenUsed="0"/>
+    <w:lsdException w:name="Dark List Accent 5" w:semiHidden="0" w:uiPriority="70" w:unhideWhenUsed="0"/>
+    <w:lsdException w:name="Colorful Shading Accent 5" w:semiHidden="0" w:uiPriority="71" w:unhideWhenUsed="0"/>
+    <w:lsdException w:name="Colorful List Accent 5" w:semiHidden="0" w:uiPriority="72" w:unhideWhenUsed="0"/>
+    <w:lsdException w:name="Colorful Grid Accent 5" w:semiHidden="0" w:uiPriority="73" w:unhideWhenUsed="0"/>
+    <w:lsdException w:name="Light Shading Accent 6" w:semiHidden="0" w:uiPriority="60" w:unhideWhenUsed="0"/>
+    <w:lsdException w:name="Light List Accent 6" w:semiHidden="0" w:uiPriority="61" w:unhideWhenUsed="0"/>
+    <w:lsdException w:name="Light Grid Accent 6" w:semiHidden="0" w:uiPriority="62" w:unhideWhenUsed="0"/>
+    <w:lsdException w:name="Medium Shading 1 Accent 6" w:semiHidden="0" w:uiPriority="63" w:unhideWhenUsed="0"/>
+    <w:lsdException w:name="Medium Shading 2 Accent 6" w:semiHidden="0" w:uiPriority="64" w:unhideWhenUsed="0"/>
+    <w:lsdException w:name="Medium List 1 Accent 6" w:semiHidden="0" w:uiPriority="65" w:unhideWhenUsed="0"/>
+    <w:lsdException w:name="Medium List 2 Accent 6" w:semiHidden="0" w:uiPriority="66" w:unhideWhenUsed="0"/>
+    <w:lsdException w:name="Medium Grid 1 Accent 6" w:semiHidden="0" w:uiPriority="67" w:unhideWhenUsed="0"/>
+    <w:lsdException w:name="Medium Grid 2 Accent 6" w:semiHidden="0" w:uiPriority="68" w:unhideWhenUsed="0"/>
+    <w:lsdException w:name="Medium Grid 3 Accent 6" w:semiHidden="0" w:uiPriority="69" w:unhideWhenUsed="0"/>
+    <w:lsdException w:name="Dark List Accent 6" w:semiHidden="0" w:uiPriority="70" w:unhideWhenUsed="0"/>
+    <w:lsdException w:name="Colorful Shading Accent 6" w:semiHidden="0" w:uiPriority="71" w:unhideWhenUsed="0"/>
+    <w:lsdException w:name="Colorful List Accent 6" w:semiHidden="0" w:uiPriority="72" w:unhideWhenUsed="0"/>
+    <w:lsdException w:name="Colorful Grid Accent 6" w:semiHidden="0" w:uiPriority="73" w:unhideWhenUsed="0"/>
+    <w:lsdException w:name="Subtle Emphasis" w:semiHidden="0" w:uiPriority="19" w:unhideWhenUsed="0" w:qFormat="1"/>
+    <w:lsdException w:name="Intense Emphasis" w:semiHidden="0" w:uiPriority="21" w:unhideWhenUsed="0" w:qFormat="1"/>
+    <w:lsdException w:name="Subtle Reference" w:semiHidden="0" w:uiPriority="31" w:unhideWhenUsed="0" w:qFormat="1"/>
+    <w:lsdException w:name="Intense Reference" w:semiHidden="0" w:uiPriority="32" w:unhideWhenUsed="0" w:qFormat="1"/>
+    <w:lsdException w:name="Book Title" w:semiHidden="0" w:uiPriority="33" w:unhideWhenUsed="0" w:qFormat="1"/>
+    <w:lsdException w:name="Bibliography" w:uiPriority="37"/>
+    <w:lsdException w:name="TOC Heading" w:uiPriority="39" w:qFormat="1"/>
+  </w:latentStyles>
+  <w:style w:type="paragraph" w:default="1" w:styleId="Standaard">
+    <w:name w:val="Normal"/>
+    <w:qFormat/>
+    <w:rsid w:val="00831C6F"/>
+  </w:style>
+  <w:style w:type="paragraph" w:styleId="Kop1">
+    <w:name w:val="heading 1"/>
+    <w:basedOn w:val="Standaard"/>
+    <w:next w:val="Standaard"/>
+    <w:link w:val="Kop1Char"/>
+    <w:uiPriority w:val="9"/>
+    <w:qFormat/>
+    <w:rsid w:val="00831C6F"/>
+    <w:pPr>
+      <w:keepNext/>
+      <w:keepLines/>
+      <w:spacing w:before="480" w:after="0"/>
+      <w:outlineLvl w:val="0"/>
+    </w:pPr>
+    <w:rPr>
+      <w:rFonts w:ascii="Cambria" w:eastAsia="Times New Roman" w:hAnsi="Cambria" w:cs="Times New Roman"/>
+      <w:b/>
+      <w:bCs/>
+      <w:color w:val="21798E"/>
+      <w:sz w:val="28"/>
+      <w:szCs w:val="28"/>
+    </w:rPr>
+  </w:style>
+  <w:style w:type="paragraph" w:styleId="Kop2">
+    <w:name w:val="heading 2"/>
+    <w:basedOn w:val="Standaard"/>
+    <w:next w:val="Standaard"/>
+    <w:link w:val="Kop2Char"/>
+    <w:uiPriority w:val="9"/>
+    <w:semiHidden/>
+    <w:unhideWhenUsed/>
+    <w:qFormat/>
+    <w:rsid w:val="00831C6F"/>
+    <w:pPr>
+      <w:keepNext/>
+      <w:keepLines/>
+      <w:spacing w:before="200" w:after="0"/>
+      <w:outlineLvl w:val="1"/>
+    </w:pPr>
+    <w:rPr>
+      <w:rFonts w:ascii="Cambria" w:eastAsia="Times New Roman" w:hAnsi="Cambria" w:cs="Times New Roman"/>
+      <w:b/>
+      <w:bCs/>
+      <w:color w:val="2DA2BF"/>
+      <w:sz w:val="26"/>
+      <w:szCs w:val="26"/>
+    </w:rPr>
+  </w:style>
+  <w:style w:type="paragraph" w:styleId="Kop3">
+    <w:name w:val="heading 3"/>
+    <w:basedOn w:val="Standaard"/>
+    <w:next w:val="Standaard"/>
+    <w:link w:val="Kop3Char"/>
+    <w:uiPriority w:val="9"/>
+    <w:semiHidden/>
+    <w:unhideWhenUsed/>
+    <w:qFormat/>
+    <w:rsid w:val="00831C6F"/>
+    <w:pPr>
+      <w:keepNext/>
+      <w:keepLines/>
+      <w:spacing w:before="200" w:after="0"/>
+      <w:outlineLvl w:val="2"/>
+    </w:pPr>
+    <w:rPr>
+      <w:rFonts w:ascii="Cambria" w:eastAsia="Times New Roman" w:hAnsi="Cambria" w:cs="Times New Roman"/>
+      <w:b/>
+      <w:bCs/>
+      <w:color w:val="2DA2BF"/>
+    </w:rPr>
+  </w:style>
+  <w:style w:type="paragraph" w:styleId="Kop4">
+    <w:name w:val="heading 4"/>
+    <w:basedOn w:val="Standaard"/>
+    <w:next w:val="Standaard"/>
+    <w:link w:val="Kop4Char"/>
+    <w:uiPriority w:val="9"/>
+    <w:semiHidden/>
+    <w:unhideWhenUsed/>
+    <w:qFormat/>
+    <w:rsid w:val="00831C6F"/>
+    <w:pPr>
+      <w:keepNext/>
+      <w:keepLines/>
+      <w:spacing w:before="200" w:after="0"/>
+      <w:outlineLvl w:val="3"/>
+    </w:pPr>
+    <w:rPr>
+      <w:rFonts w:ascii="Cambria" w:eastAsia="Times New Roman" w:hAnsi="Cambria" w:cs="Times New Roman"/>
+      <w:b/>
+      <w:bCs/>
+      <w:i/>
+      <w:iCs/>
+      <w:color w:val="2DA2BF"/>
+    </w:rPr>
+  </w:style>
+  <w:style w:type="paragraph" w:styleId="Kop5">
+    <w:name w:val="heading 5"/>
+    <w:basedOn w:val="Standaard"/>
+    <w:next w:val="Standaard"/>
+    <w:link w:val="Kop5Char"/>
+    <w:uiPriority w:val="9"/>
+    <w:semiHidden/>
+    <w:unhideWhenUsed/>
+    <w:qFormat/>
+    <w:rsid w:val="00831C6F"/>
+    <w:pPr>
+      <w:keepNext/>
+      <w:keepLines/>
+      <w:spacing w:before="200" w:after="0"/>
+      <w:outlineLvl w:val="4"/>
+    </w:pPr>
+    <w:rPr>
+      <w:rFonts w:ascii="Cambria" w:eastAsia="Times New Roman" w:hAnsi="Cambria" w:cs="Times New Roman"/>
+      <w:color w:val="16505E"/>
+    </w:rPr>
+  </w:style>
+  <w:style w:type="paragraph" w:styleId="Kop6">
+    <w:name w:val="heading 6"/>
+    <w:basedOn w:val="Standaard"/>
+    <w:next w:val="Standaard"/>
+    <w:link w:val="Kop6Char"/>
+    <w:uiPriority w:val="9"/>
+    <w:semiHidden/>
+    <w:unhideWhenUsed/>
+    <w:qFormat/>
+    <w:rsid w:val="00831C6F"/>
+    <w:pPr>
+      <w:keepNext/>
+      <w:keepLines/>
+      <w:spacing w:before="200" w:after="0"/>
+      <w:outlineLvl w:val="5"/>
+    </w:pPr>
+    <w:rPr>
+      <w:rFonts w:ascii="Cambria" w:eastAsia="Times New Roman" w:hAnsi="Cambria" w:cs="Times New Roman"/>
+      <w:i/>
+      <w:iCs/>
+      <w:color w:val="16505E"/>
+    </w:rPr>
+  </w:style>
+  <w:style w:type="paragraph" w:styleId="Kop7">
+    <w:name w:val="heading 7"/>
+    <w:basedOn w:val="Standaard"/>
+    <w:next w:val="Standaard"/>
+    <w:link w:val="Kop7Char"/>
+    <w:uiPriority w:val="9"/>
+    <w:semiHidden/>
+    <w:unhideWhenUsed/>
+    <w:qFormat/>
+    <w:rsid w:val="00831C6F"/>
+    <w:pPr>
+      <w:keepNext/>
+      <w:keepLines/>
+      <w:spacing w:before="200" w:after="0"/>
+      <w:outlineLvl w:val="6"/>
+    </w:pPr>
+    <w:rPr>
+      <w:rFonts w:ascii="Cambria" w:eastAsia="Times New Roman" w:hAnsi="Cambria" w:cs="Times New Roman"/>
+      <w:i/>
+      <w:iCs/>
+      <w:color w:val="404040"/>
+    </w:rPr>
+  </w:style>
+  <w:style w:type="paragraph" w:styleId="Kop8">
+    <w:name w:val="heading 8"/>
+    <w:basedOn w:val="Standaard"/>
+    <w:next w:val="Standaard"/>
+    <w:link w:val="Kop8Char"/>
+    <w:uiPriority w:val="9"/>
+    <w:semiHidden/>
+    <w:unhideWhenUsed/>
+    <w:qFormat/>
+    <w:rsid w:val="00831C6F"/>
+    <w:pPr>
+      <w:keepNext/>
+      <w:keepLines/>
+      <w:spacing w:before="200" w:after="0"/>
+      <w:outlineLvl w:val="7"/>
+    </w:pPr>
+    <w:rPr>
+      <w:rFonts w:ascii="Cambria" w:eastAsia="Times New Roman" w:hAnsi="Cambria" w:cs="Times New Roman"/>
+      <w:color w:val="2DA2BF"/>
+      <w:sz w:val="20"/>
+      <w:szCs w:val="20"/>
+    </w:rPr>
+  </w:style>
+  <w:style w:type="paragraph" w:styleId="Kop9">
+    <w:name w:val="heading 9"/>
+    <w:basedOn w:val="Standaard"/>
+    <w:next w:val="Standaard"/>
+    <w:link w:val="Kop9Char"/>
+    <w:uiPriority w:val="9"/>
+    <w:semiHidden/>
+    <w:unhideWhenUsed/>
+    <w:qFormat/>
+    <w:rsid w:val="00831C6F"/>
+    <w:pPr>
+      <w:keepNext/>
+      <w:keepLines/>
+      <w:spacing w:before="200" w:after="0"/>
+      <w:outlineLvl w:val="8"/>
+    </w:pPr>
+    <w:rPr>
+      <w:rFonts w:ascii="Cambria" w:eastAsia="Times New Roman" w:hAnsi="Cambria" w:cs="Times New Roman"/>
+      <w:i/>
+      <w:iCs/>
+      <w:color w:val="404040"/>
+      <w:sz w:val="20"/>
+      <w:szCs w:val="20"/>
+    </w:rPr>
+  </w:style>
+  <w:style w:type="character" w:default="1" w:styleId="Standaardalinea-lettertype">
+    <w:name w:val="Default Paragraph Font"/>
+    <w:uiPriority w:val="1"/>
+    <w:semiHidden/>
+    <w:unhideWhenUsed/>
+  </w:style>
+  <w:style w:type="table" w:default="1" w:styleId="Standaardtabel">
+    <w:name w:val="Normal Table"/>
+    <w:uiPriority w:val="99"/>
+    <w:semiHidden/>
+    <w:unhideWhenUsed/>
+    <w:tblPr>
+      <w:tblInd w:w="0" w:type="dxa"/>
+      <w:tblCellMar>
+        <w:top w:w="0" w:type="dxa"/>
+        <w:left w:w="108" w:type="dxa"/>
+        <w:bottom w:w="0" w:type="dxa"/>
+        <w:right w:w="108" w:type="dxa"/>
+      </w:tblCellMar>
+    </w:tblPr>
+  </w:style>
+  <w:style w:type="numbering" w:default="1" w:styleId="Geenlijst">
+    <w:name w:val="No List"/>
+    <w:uiPriority w:val="99"/>
+    <w:semiHidden/>
+    <w:unhideWhenUsed/>
+  </w:style>
+  <w:style w:type="character" w:styleId="Verwijzingopmerking">
+    <w:name w:val="annotation reference"/>
+    <w:uiPriority w:val="99"/>
+    <w:semiHidden/>
+    <w:unhideWhenUsed/>
+    <w:rsid w:val="00E00C75"/>
+    <w:rPr>
+      <w:sz w:val="16"/>
+      <w:szCs w:val="16"/>
+    </w:rPr>
+  </w:style>
+  <w:style w:type="paragraph" w:styleId="Tekstopmerking">
+    <w:name w:val="annotation text"/>
+    <w:basedOn w:val="Standaard"/>
+    <w:link w:val="TekstopmerkingChar"/>
+    <w:uiPriority w:val="99"/>
+    <w:semiHidden/>
+    <w:unhideWhenUsed/>
+    <w:rsid w:val="00E00C75"/>
+    <w:rPr>
+      <w:sz w:val="20"/>
+    </w:rPr>
+  </w:style>
+  <w:style w:type="character" w:customStyle="1" w:styleId="TekstopmerkingChar">
+    <w:name w:val="Tekst opmerking Char"/>
+    <w:link w:val="Tekstopmerking"/>
+    <w:uiPriority w:val="99"/>
+    <w:semiHidden/>
+    <w:rsid w:val="00E00C75"/>
+    <w:rPr>
+      <w:lang w:val="en-GB" w:eastAsia="en-US"/>
+    </w:rPr>
+  </w:style>
+  <w:style w:type="paragraph" w:styleId="Ballontekst">
+    <w:name w:val="Balloon Text"/>
+    <w:basedOn w:val="Standaard"/>
+    <w:link w:val="BallontekstChar"/>
+    <w:uiPriority w:val="99"/>
+    <w:semiHidden/>
+    <w:unhideWhenUsed/>
+    <w:rsid w:val="00E00C75"/>
+    <w:rPr>
+      <w:rFonts w:ascii="Tahoma" w:hAnsi="Tahoma" w:cs="Tahoma"/>
+      <w:sz w:val="16"/>
+      <w:szCs w:val="16"/>
+    </w:rPr>
+  </w:style>
+  <w:style w:type="character" w:customStyle="1" w:styleId="BallontekstChar">
+    <w:name w:val="Ballontekst Char"/>
+    <w:link w:val="Ballontekst"/>
+    <w:uiPriority w:val="99"/>
+    <w:semiHidden/>
+    <w:rsid w:val="00E00C75"/>
+    <w:rPr>
+      <w:rFonts w:ascii="Tahoma" w:hAnsi="Tahoma" w:cs="Tahoma"/>
+      <w:sz w:val="16"/>
+      <w:szCs w:val="16"/>
+      <w:lang w:val="en-GB" w:eastAsia="en-US"/>
+    </w:rPr>
+  </w:style>
+  <w:style w:type="character" w:styleId="Hyperlink">
+    <w:name w:val="Hyperlink"/>
+    <w:uiPriority w:val="99"/>
+    <w:unhideWhenUsed/>
+    <w:rsid w:val="00E00C75"/>
+    <w:rPr>
+      <w:color w:val="0000FF"/>
+      <w:u w:val="single"/>
+    </w:rPr>
+  </w:style>
+  <w:style w:type="paragraph" w:styleId="Koptekst">
+    <w:name w:val="header"/>
+    <w:basedOn w:val="Standaard"/>
+    <w:link w:val="KoptekstChar"/>
+    <w:uiPriority w:val="99"/>
+    <w:unhideWhenUsed/>
+    <w:rsid w:val="00BB2BEF"/>
+    <w:pPr>
+      <w:tabs>
+        <w:tab w:val="center" w:pos="4536"/>
+        <w:tab w:val="right" w:pos="9072"/>
+      </w:tabs>
+    </w:pPr>
+  </w:style>
+  <w:style w:type="character" w:customStyle="1" w:styleId="KoptekstChar">
+    <w:name w:val="Koptekst Char"/>
+    <w:link w:val="Koptekst"/>
+    <w:uiPriority w:val="99"/>
+    <w:rsid w:val="00BB2BEF"/>
+    <w:rPr>
+      <w:sz w:val="24"/>
+      <w:lang w:val="en-GB" w:eastAsia="en-US"/>
+    </w:rPr>
+  </w:style>
+  <w:style w:type="paragraph" w:styleId="Voettekst">
+    <w:name w:val="footer"/>
+    <w:basedOn w:val="Standaard"/>
+    <w:link w:val="VoettekstChar"/>
+    <w:uiPriority w:val="99"/>
+    <w:unhideWhenUsed/>
+    <w:rsid w:val="00BB2BEF"/>
+    <w:pPr>
+      <w:tabs>
+        <w:tab w:val="center" w:pos="4536"/>
+        <w:tab w:val="right" w:pos="9072"/>
+      </w:tabs>
+    </w:pPr>
+  </w:style>
+  <w:style w:type="character" w:customStyle="1" w:styleId="VoettekstChar">
+    <w:name w:val="Voettekst Char"/>
+    <w:link w:val="Voettekst"/>
+    <w:uiPriority w:val="99"/>
+    <w:rsid w:val="00BB2BEF"/>
+    <w:rPr>
+      <w:sz w:val="24"/>
+      <w:lang w:val="en-GB" w:eastAsia="en-US"/>
+    </w:rPr>
+  </w:style>
+  <w:style w:type="character" w:customStyle="1" w:styleId="Kop1Char">
+    <w:name w:val="Kop 1 Char"/>
+    <w:link w:val="Kop1"/>
+    <w:uiPriority w:val="9"/>
+    <w:rsid w:val="00831C6F"/>
+    <w:rPr>
+      <w:rFonts w:ascii="Cambria" w:eastAsia="Times New Roman" w:hAnsi="Cambria" w:cs="Times New Roman"/>
+      <w:b/>
+      <w:bCs/>
+      <w:color w:val="21798E"/>
+      <w:sz w:val="28"/>
+      <w:szCs w:val="28"/>
+    </w:rPr>
+  </w:style>
+  <w:style w:type="character" w:customStyle="1" w:styleId="Kop2Char">
+    <w:name w:val="Kop 2 Char"/>
+    <w:link w:val="Kop2"/>
+    <w:uiPriority w:val="9"/>
+    <w:semiHidden/>
+    <w:rsid w:val="00831C6F"/>
+    <w:rPr>
+      <w:rFonts w:ascii="Cambria" w:eastAsia="Times New Roman" w:hAnsi="Cambria" w:cs="Times New Roman"/>
+      <w:b/>
+      <w:bCs/>
+      <w:color w:val="2DA2BF"/>
+      <w:sz w:val="26"/>
+      <w:szCs w:val="26"/>
+    </w:rPr>
+  </w:style>
+  <w:style w:type="character" w:customStyle="1" w:styleId="Kop3Char">
+    <w:name w:val="Kop 3 Char"/>
+    <w:link w:val="Kop3"/>
+    <w:uiPriority w:val="9"/>
+    <w:semiHidden/>
+    <w:rsid w:val="00831C6F"/>
+    <w:rPr>
+      <w:rFonts w:ascii="Cambria" w:eastAsia="Times New Roman" w:hAnsi="Cambria" w:cs="Times New Roman"/>
+      <w:b/>
+      <w:bCs/>
+      <w:color w:val="2DA2BF"/>
+    </w:rPr>
+  </w:style>
+  <w:style w:type="character" w:customStyle="1" w:styleId="Kop4Char">
+    <w:name w:val="Kop 4 Char"/>
+    <w:link w:val="Kop4"/>
+    <w:uiPriority w:val="9"/>
+    <w:semiHidden/>
+    <w:rsid w:val="00831C6F"/>
+    <w:rPr>
+      <w:rFonts w:ascii="Cambria" w:eastAsia="Times New Roman" w:hAnsi="Cambria" w:cs="Times New Roman"/>
+      <w:b/>
+      <w:bCs/>
+      <w:i/>
+      <w:iCs/>
+      <w:color w:val="2DA2BF"/>
+    </w:rPr>
+  </w:style>
+  <w:style w:type="character" w:customStyle="1" w:styleId="Kop5Char">
+    <w:name w:val="Kop 5 Char"/>
+    <w:link w:val="Kop5"/>
+    <w:uiPriority w:val="9"/>
+    <w:semiHidden/>
+    <w:rsid w:val="00831C6F"/>
+    <w:rPr>
+      <w:rFonts w:ascii="Cambria" w:eastAsia="Times New Roman" w:hAnsi="Cambria" w:cs="Times New Roman"/>
+      <w:color w:val="16505E"/>
+    </w:rPr>
+  </w:style>
+  <w:style w:type="character" w:customStyle="1" w:styleId="Kop6Char">
+    <w:name w:val="Kop 6 Char"/>
+    <w:link w:val="Kop6"/>
+    <w:uiPriority w:val="9"/>
+    <w:semiHidden/>
+    <w:rsid w:val="00831C6F"/>
+    <w:rPr>
+      <w:rFonts w:ascii="Cambria" w:eastAsia="Times New Roman" w:hAnsi="Cambria" w:cs="Times New Roman"/>
+      <w:i/>
+      <w:iCs/>
+      <w:color w:val="16505E"/>
+    </w:rPr>
+  </w:style>
+  <w:style w:type="character" w:customStyle="1" w:styleId="Kop7Char">
+    <w:name w:val="Kop 7 Char"/>
+    <w:link w:val="Kop7"/>
+    <w:uiPriority w:val="9"/>
+    <w:semiHidden/>
+    <w:rsid w:val="00831C6F"/>
+    <w:rPr>
+      <w:rFonts w:ascii="Cambria" w:eastAsia="Times New Roman" w:hAnsi="Cambria" w:cs="Times New Roman"/>
+      <w:i/>
+      <w:iCs/>
+      <w:color w:val="404040"/>
+    </w:rPr>
+  </w:style>
+  <w:style w:type="character" w:customStyle="1" w:styleId="Kop8Char">
+    <w:name w:val="Kop 8 Char"/>
+    <w:link w:val="Kop8"/>
+    <w:uiPriority w:val="9"/>
+    <w:semiHidden/>
+    <w:rsid w:val="00831C6F"/>
+    <w:rPr>
+      <w:rFonts w:ascii="Cambria" w:eastAsia="Times New Roman" w:hAnsi="Cambria" w:cs="Times New Roman"/>
+      <w:color w:val="2DA2BF"/>
+      <w:sz w:val="20"/>
+      <w:szCs w:val="20"/>
+    </w:rPr>
+  </w:style>
+  <w:style w:type="character" w:customStyle="1" w:styleId="Kop9Char">
+    <w:name w:val="Kop 9 Char"/>
+    <w:link w:val="Kop9"/>
+    <w:uiPriority w:val="9"/>
+    <w:semiHidden/>
+    <w:rsid w:val="00831C6F"/>
+    <w:rPr>
+      <w:rFonts w:ascii="Cambria" w:eastAsia="Times New Roman" w:hAnsi="Cambria" w:cs="Times New Roman"/>
+      <w:i/>
+      <w:iCs/>
+      <w:color w:val="404040"/>
+      <w:sz w:val="20"/>
+      <w:szCs w:val="20"/>
+    </w:rPr>
+  </w:style>
+  <w:style w:type="paragraph" w:styleId="Bijschrift">
+    <w:name w:val="caption"/>
+    <w:basedOn w:val="Standaard"/>
+    <w:next w:val="Standaard"/>
+    <w:uiPriority w:val="35"/>
+    <w:unhideWhenUsed/>
+    <w:qFormat/>
+    <w:rsid w:val="00831C6F"/>
+    <w:pPr>
+      <w:spacing w:line="240" w:lineRule="auto"/>
+    </w:pPr>
+    <w:rPr>
+      <w:b/>
+      <w:bCs/>
+      <w:color w:val="2DA2BF"/>
+      <w:sz w:val="18"/>
+      <w:szCs w:val="18"/>
+    </w:rPr>
+  </w:style>
+  <w:style w:type="paragraph" w:styleId="Titel">
+    <w:name w:val="Title"/>
+    <w:basedOn w:val="Standaard"/>
+    <w:next w:val="Standaard"/>
+    <w:link w:val="TitelChar"/>
+    <w:uiPriority w:val="10"/>
+    <w:qFormat/>
+    <w:rsid w:val="00831C6F"/>
+    <w:pPr>
+      <w:pBdr>
+        <w:bottom w:val="single" w:sz="8" w:space="4" w:color="2DA2BF"/>
+      </w:pBdr>
+      <w:spacing w:after="300" w:line="240" w:lineRule="auto"/>
+      <w:contextualSpacing/>
+    </w:pPr>
+    <w:rPr>
+      <w:rFonts w:ascii="Cambria" w:eastAsia="Times New Roman" w:hAnsi="Cambria" w:cs="Times New Roman"/>
+      <w:color w:val="343434"/>
+      <w:spacing w:val="5"/>
+      <w:kern w:val="28"/>
+      <w:sz w:val="52"/>
+      <w:szCs w:val="52"/>
+    </w:rPr>
+  </w:style>
+  <w:style w:type="character" w:customStyle="1" w:styleId="TitelChar">
+    <w:name w:val="Titel Char"/>
+    <w:link w:val="Titel"/>
+    <w:uiPriority w:val="10"/>
+    <w:rsid w:val="00831C6F"/>
+    <w:rPr>
+      <w:rFonts w:ascii="Cambria" w:eastAsia="Times New Roman" w:hAnsi="Cambria" w:cs="Times New Roman"/>
+      <w:color w:val="343434"/>
+      <w:spacing w:val="5"/>
+      <w:kern w:val="28"/>
+      <w:sz w:val="52"/>
+      <w:szCs w:val="52"/>
+    </w:rPr>
+  </w:style>
+  <w:style w:type="paragraph" w:styleId="Ondertitel">
+    <w:name w:val="Subtitle"/>
+    <w:basedOn w:val="Standaard"/>
+    <w:next w:val="Standaard"/>
+    <w:link w:val="OndertitelChar"/>
+    <w:uiPriority w:val="11"/>
+    <w:qFormat/>
+    <w:rsid w:val="00831C6F"/>
+    <w:pPr>
+      <w:numPr>
+        <w:ilvl w:val="1"/>
+      </w:numPr>
+    </w:pPr>
+    <w:rPr>
+      <w:rFonts w:ascii="Cambria" w:eastAsia="Times New Roman" w:hAnsi="Cambria" w:cs="Times New Roman"/>
+      <w:i/>
+      <w:iCs/>
+      <w:color w:val="2DA2BF"/>
+      <w:spacing w:val="15"/>
+      <w:sz w:val="24"/>
+      <w:szCs w:val="24"/>
+    </w:rPr>
+  </w:style>
+  <w:style w:type="character" w:customStyle="1" w:styleId="OndertitelChar">
+    <w:name w:val="Ondertitel Char"/>
+    <w:link w:val="Ondertitel"/>
+    <w:uiPriority w:val="11"/>
+    <w:rsid w:val="00831C6F"/>
+    <w:rPr>
+      <w:rFonts w:ascii="Cambria" w:eastAsia="Times New Roman" w:hAnsi="Cambria" w:cs="Times New Roman"/>
+      <w:i/>
+      <w:iCs/>
+      <w:color w:val="2DA2BF"/>
+      <w:spacing w:val="15"/>
+      <w:sz w:val="24"/>
+      <w:szCs w:val="24"/>
+    </w:rPr>
+  </w:style>
+  <w:style w:type="character" w:styleId="Zwaar">
+    <w:name w:val="Strong"/>
+    <w:uiPriority w:val="22"/>
+    <w:qFormat/>
+    <w:rsid w:val="00831C6F"/>
+    <w:rPr>
+      <w:b/>
+      <w:bCs/>
+    </w:rPr>
+  </w:style>
+  <w:style w:type="character" w:styleId="Nadruk">
+    <w:name w:val="Emphasis"/>
+    <w:uiPriority w:val="20"/>
+    <w:qFormat/>
+    <w:rsid w:val="00831C6F"/>
+    <w:rPr>
+      <w:i/>
+      <w:iCs/>
+    </w:rPr>
+  </w:style>
+  <w:style w:type="paragraph" w:styleId="Geenafstand">
+    <w:name w:val="No Spacing"/>
+    <w:uiPriority w:val="1"/>
+    <w:qFormat/>
+    <w:rsid w:val="00831C6F"/>
+    <w:pPr>
+      <w:spacing w:after="0" w:line="240" w:lineRule="auto"/>
+    </w:pPr>
+  </w:style>
+  <w:style w:type="paragraph" w:styleId="Lijstalinea">
+    <w:name w:val="List Paragraph"/>
+    <w:basedOn w:val="Standaard"/>
+    <w:uiPriority w:val="34"/>
+    <w:qFormat/>
+    <w:rsid w:val="00831C6F"/>
+    <w:pPr>
+      <w:ind w:left="720"/>
+      <w:contextualSpacing/>
+    </w:pPr>
+  </w:style>
+  <w:style w:type="paragraph" w:styleId="Citaat">
+    <w:name w:val="Quote"/>
+    <w:basedOn w:val="Standaard"/>
+    <w:next w:val="Standaard"/>
+    <w:link w:val="CitaatChar"/>
+    <w:uiPriority w:val="29"/>
+    <w:qFormat/>
+    <w:rsid w:val="00831C6F"/>
+    <w:rPr>
+      <w:i/>
+      <w:iCs/>
+      <w:color w:val="000000"/>
+    </w:rPr>
+  </w:style>
+  <w:style w:type="character" w:customStyle="1" w:styleId="CitaatChar">
+    <w:name w:val="Citaat Char"/>
+    <w:link w:val="Citaat"/>
+    <w:uiPriority w:val="29"/>
+    <w:rsid w:val="00831C6F"/>
+    <w:rPr>
+      <w:i/>
+      <w:iCs/>
+      <w:color w:val="000000"/>
+    </w:rPr>
+  </w:style>
+  <w:style w:type="paragraph" w:styleId="Duidelijkcitaat">
+    <w:name w:val="Intense Quote"/>
+    <w:basedOn w:val="Standaard"/>
+    <w:next w:val="Standaard"/>
+    <w:link w:val="DuidelijkcitaatChar"/>
+    <w:uiPriority w:val="30"/>
+    <w:qFormat/>
+    <w:rsid w:val="00831C6F"/>
+    <w:pPr>
+      <w:pBdr>
+        <w:bottom w:val="single" w:sz="4" w:space="4" w:color="2DA2BF"/>
+      </w:pBdr>
+      <w:spacing w:before="200" w:after="280"/>
+      <w:ind w:left="936" w:right="936"/>
+    </w:pPr>
+    <w:rPr>
+      <w:b/>
+      <w:bCs/>
+      <w:i/>
+      <w:iCs/>
+      <w:color w:val="2DA2BF"/>
+    </w:rPr>
+  </w:style>
+  <w:style w:type="character" w:customStyle="1" w:styleId="DuidelijkcitaatChar">
+    <w:name w:val="Duidelijk citaat Char"/>
+    <w:link w:val="Duidelijkcitaat"/>
+    <w:uiPriority w:val="30"/>
+    <w:rsid w:val="00831C6F"/>
+    <w:rPr>
+      <w:b/>
+      <w:bCs/>
+      <w:i/>
+      <w:iCs/>
+      <w:color w:val="2DA2BF"/>
+    </w:rPr>
+  </w:style>
+  <w:style w:type="character" w:styleId="Subtielebenadrukking">
+    <w:name w:val="Subtle Emphasis"/>
+    <w:uiPriority w:val="19"/>
+    <w:qFormat/>
+    <w:rsid w:val="00831C6F"/>
+    <w:rPr>
+      <w:i/>
+      <w:iCs/>
+      <w:color w:val="808080"/>
+    </w:rPr>
+  </w:style>
+  <w:style w:type="character" w:styleId="Intensievebenadrukking">
+    <w:name w:val="Intense Emphasis"/>
+    <w:uiPriority w:val="21"/>
+    <w:qFormat/>
+    <w:rsid w:val="00831C6F"/>
+    <w:rPr>
+      <w:b/>
+      <w:bCs/>
+      <w:i/>
+      <w:iCs/>
+      <w:color w:val="2DA2BF"/>
+    </w:rPr>
+  </w:style>
+  <w:style w:type="character" w:styleId="Subtieleverwijzing">
+    <w:name w:val="Subtle Reference"/>
+    <w:uiPriority w:val="31"/>
+    <w:qFormat/>
+    <w:rsid w:val="00831C6F"/>
+    <w:rPr>
+      <w:smallCaps/>
+      <w:color w:val="DA1F28"/>
+      <w:u w:val="single"/>
+    </w:rPr>
+  </w:style>
+  <w:style w:type="character" w:styleId="Intensieveverwijzing">
+    <w:name w:val="Intense Reference"/>
+    <w:uiPriority w:val="32"/>
+    <w:qFormat/>
+    <w:rsid w:val="00831C6F"/>
+    <w:rPr>
+      <w:b/>
+      <w:bCs/>
+      <w:smallCaps/>
+      <w:color w:val="DA1F28"/>
+      <w:spacing w:val="5"/>
+      <w:u w:val="single"/>
+    </w:rPr>
+  </w:style>
+  <w:style w:type="character" w:styleId="Titelvanboek">
+    <w:name w:val="Book Title"/>
+    <w:uiPriority w:val="33"/>
+    <w:qFormat/>
+    <w:rsid w:val="00831C6F"/>
+    <w:rPr>
+      <w:b/>
+      <w:bCs/>
+      <w:smallCaps/>
+      <w:spacing w:val="5"/>
+    </w:rPr>
+  </w:style>
+  <w:style w:type="paragraph" w:styleId="Kopvaninhoudsopgave">
+    <w:name w:val="TOC Heading"/>
+    <w:basedOn w:val="Kop1"/>
+    <w:next w:val="Standaard"/>
+    <w:uiPriority w:val="39"/>
+    <w:semiHidden/>
+    <w:unhideWhenUsed/>
+    <w:qFormat/>
+    <w:rsid w:val="00831C6F"/>
+    <w:pPr>
+      <w:outlineLvl w:val="9"/>
+    </w:pPr>
+  </w:style>
+  <w:style w:type="paragraph" w:styleId="Normaalweb">
+    <w:name w:val="Normal (Web)"/>
+    <w:basedOn w:val="Standaard"/>
+    <w:uiPriority w:val="99"/>
+    <w:semiHidden/>
+    <w:unhideWhenUsed/>
+    <w:rsid w:val="00831C6F"/>
+    <w:pPr>
+      <w:spacing w:before="100" w:beforeAutospacing="1" w:after="100" w:afterAutospacing="1" w:line="240" w:lineRule="auto"/>
+    </w:pPr>
+    <w:rPr>
+      <w:rFonts w:ascii="Times New Roman" w:hAnsi="Times New Roman" w:cs="Times New Roman"/>
+      <w:sz w:val="24"/>
+      <w:szCs w:val="24"/>
+    </w:rPr>
+  </w:style>
+  <w:style w:type="table" w:styleId="Tabelraster">
+    <w:name w:val="Table Grid"/>
+    <w:basedOn w:val="Standaardtabel"/>
     <w:uiPriority w:val="59"/>
     <w:rsid w:val="00633EEA"/>
     <w:pPr>
@@ -8535,4 +9883,16 @@
   <a:objectDefaults/>
   <a:extraClrSchemeLst/>
 </a:theme>
+</file>
+
+<file path=customXml/item1.xml><?xml version="1.0" encoding="utf-8"?>
+<b:Sources xmlns:b="http://schemas.openxmlformats.org/officeDocument/2006/bibliography" xmlns="http://schemas.openxmlformats.org/officeDocument/2006/bibliography" SelectedStyle="\CHICAGO.XSL" StyleName="Chicago"/>
+</file>
+
+<file path=customXml/itemProps1.xml><?xml version="1.0" encoding="utf-8"?>
+<ds:datastoreItem xmlns:ds="http://schemas.openxmlformats.org/officeDocument/2006/customXml" ds:itemID="{286C1A4A-38CB-4A42-B85E-47AFF85EBE48}">
+  <ds:schemaRefs>
+    <ds:schemaRef ds:uri="http://schemas.openxmlformats.org/officeDocument/2006/bibliography"/>
+  </ds:schemaRefs>
+</ds:datastoreItem>
 </file>
</xml_diff>

<commit_message>
Puntjes op de i van sensitivity analysis
</commit_message>
<xml_diff>
--- a/analysis/Van Heijningen_Brouns_Assignment2.docx
+++ b/analysis/Van Heijningen_Brouns_Assignment2.docx
@@ -4,7 +4,7 @@
   <w:body>
     <w:p>
       <w:pPr>
-        <w:pStyle w:val="Titel"/>
+        <w:pStyle w:val="Title"/>
         <w:rPr>
           <w:sz w:val="22"/>
           <w:szCs w:val="22"/>
@@ -13,16 +13,11 @@
       <w:r>
         <w:t xml:space="preserve">Assignment </w:t>
       </w:r>
-      <w:proofErr w:type="gramStart"/>
-      <w:r>
-        <w:t xml:space="preserve">2 </w:t>
-      </w:r>
-      <w:r>
-        <w:t>:</w:t>
-      </w:r>
-      <w:proofErr w:type="gramEnd"/>
-      <w:r>
-        <w:t xml:space="preserve"> </w:t>
+      <w:r>
+        <w:t>2</w:t>
+      </w:r>
+      <w:r>
+        <w:t xml:space="preserve">: </w:t>
       </w:r>
       <w:r>
         <w:t>Sensitivity Analysis</w:t>
@@ -46,29 +41,20 @@
           <w:rFonts w:ascii="Tahoma" w:hAnsi="Tahoma" w:cs="Tahoma"/>
         </w:rPr>
         <w:br/>
-        <w:t xml:space="preserve">Hélène van </w:t>
-      </w:r>
-      <w:proofErr w:type="spellStart"/>
-      <w:r>
-        <w:rPr>
-          <w:rFonts w:ascii="Tahoma" w:hAnsi="Tahoma" w:cs="Tahoma"/>
-        </w:rPr>
-        <w:t>Heijningen</w:t>
-      </w:r>
-      <w:proofErr w:type="spellEnd"/>
-      <w:r>
-        <w:rPr>
-          <w:rFonts w:ascii="Tahoma" w:hAnsi="Tahoma" w:cs="Tahoma"/>
-        </w:rPr>
-        <w:t xml:space="preserve"> 4076850</w:t>
-      </w:r>
-    </w:p>
-    <w:p>
-      <w:pPr>
-        <w:pStyle w:val="Kop1"/>
-      </w:pPr>
-      <w:r>
-        <w:t>Rate sensitivity analysis</w:t>
+        <w:t>Hélène van Heijningen 4076850</w:t>
+      </w:r>
+    </w:p>
+    <w:p>
+      <w:pPr>
+        <w:pStyle w:val="Heading1"/>
+      </w:pPr>
+      <w:r>
+        <w:t>Rate sensitivity analysi</w:t>
+      </w:r>
+      <w:bookmarkStart w:id="0" w:name="_GoBack"/>
+      <w:bookmarkEnd w:id="0"/>
+      <w:r>
+        <w:t>s</w:t>
       </w:r>
     </w:p>
     <w:p>
@@ -491,7 +477,7 @@
     </w:p>
     <w:p>
       <w:pPr>
-        <w:pStyle w:val="Bijschrift"/>
+        <w:pStyle w:val="Caption"/>
         <w:jc w:val="both"/>
         <w:rPr>
           <w:rFonts w:cs="Tahoma"/>
@@ -638,7 +624,7 @@
                         <w:txbxContent>
                           <w:p>
                             <w:pPr>
-                              <w:pStyle w:val="Normaalweb"/>
+                              <w:pStyle w:val="NormalWeb"/>
                               <w:kinsoku w:val="0"/>
                               <w:overflowPunct w:val="0"/>
                               <w:spacing w:before="0" w:beforeAutospacing="0" w:after="0" w:afterAutospacing="0"/>
@@ -1044,31 +1030,13 @@
           <w:lang w:val="nl-NL"/>
         </w:rPr>
       </w:pPr>
-      <w:proofErr w:type="spellStart"/>
       <w:r>
         <w:rPr>
           <w:rFonts w:cs="Tahoma"/>
           <w:lang w:val="nl-NL"/>
         </w:rPr>
-        <w:t>Infrastructure</w:t>
-      </w:r>
-      <w:proofErr w:type="spellEnd"/>
-      <w:r>
-        <w:rPr>
-          <w:rFonts w:cs="Tahoma"/>
-          <w:lang w:val="nl-NL"/>
-        </w:rPr>
-        <w:t xml:space="preserve"> </w:t>
-      </w:r>
-      <w:proofErr w:type="spellStart"/>
-      <w:r>
-        <w:rPr>
-          <w:rFonts w:cs="Tahoma"/>
-          <w:lang w:val="nl-NL"/>
-        </w:rPr>
-        <w:t>aging</w:t>
-      </w:r>
-      <w:proofErr w:type="spellEnd"/>
+        <w:t>Infrastructure aging</w:t>
+      </w:r>
     </w:p>
     <w:p>
       <w:pPr>
@@ -1082,31 +1050,13 @@
           <w:lang w:val="nl-NL"/>
         </w:rPr>
       </w:pPr>
-      <w:proofErr w:type="spellStart"/>
       <w:r>
         <w:rPr>
           <w:rFonts w:cs="Tahoma"/>
           <w:lang w:val="nl-NL"/>
         </w:rPr>
-        <w:t>Staff</w:t>
-      </w:r>
-      <w:proofErr w:type="spellEnd"/>
-      <w:r>
-        <w:rPr>
-          <w:rFonts w:cs="Tahoma"/>
-          <w:lang w:val="nl-NL"/>
-        </w:rPr>
-        <w:t xml:space="preserve"> </w:t>
-      </w:r>
-      <w:proofErr w:type="spellStart"/>
-      <w:r>
-        <w:rPr>
-          <w:rFonts w:cs="Tahoma"/>
-          <w:lang w:val="nl-NL"/>
-        </w:rPr>
-        <w:t>leaving</w:t>
-      </w:r>
-      <w:proofErr w:type="spellEnd"/>
+        <w:t>Staff leaving</w:t>
+      </w:r>
     </w:p>
     <w:p>
       <w:pPr>
@@ -1120,31 +1070,13 @@
           <w:lang w:val="nl-NL"/>
         </w:rPr>
       </w:pPr>
-      <w:proofErr w:type="spellStart"/>
       <w:r>
         <w:rPr>
           <w:rFonts w:cs="Tahoma"/>
           <w:lang w:val="nl-NL"/>
         </w:rPr>
-        <w:t>Staff</w:t>
-      </w:r>
-      <w:proofErr w:type="spellEnd"/>
-      <w:r>
-        <w:rPr>
-          <w:rFonts w:cs="Tahoma"/>
-          <w:lang w:val="nl-NL"/>
-        </w:rPr>
-        <w:t xml:space="preserve"> </w:t>
-      </w:r>
-      <w:proofErr w:type="spellStart"/>
-      <w:r>
-        <w:rPr>
-          <w:rFonts w:cs="Tahoma"/>
-          <w:lang w:val="nl-NL"/>
-        </w:rPr>
-        <w:t>hiring</w:t>
-      </w:r>
-      <w:proofErr w:type="spellEnd"/>
+        <w:t>Staff hiring</w:t>
+      </w:r>
     </w:p>
     <w:p>
       <w:pPr>
@@ -1163,17 +1095,8 @@
           <w:rFonts w:cs="Tahoma"/>
           <w:lang w:val="nl-NL"/>
         </w:rPr>
-        <w:t xml:space="preserve">Maintenance </w:t>
-      </w:r>
-      <w:proofErr w:type="spellStart"/>
-      <w:r>
-        <w:rPr>
-          <w:rFonts w:cs="Tahoma"/>
-          <w:lang w:val="nl-NL"/>
-        </w:rPr>
-        <w:t>expenditures</w:t>
-      </w:r>
-      <w:proofErr w:type="spellEnd"/>
+        <w:t>Maintenance expenditures</w:t>
+      </w:r>
     </w:p>
     <w:p>
       <w:pPr>
@@ -1187,996 +1110,101 @@
           <w:lang w:val="nl-NL"/>
         </w:rPr>
       </w:pPr>
-      <w:proofErr w:type="spellStart"/>
-      <w:proofErr w:type="gramStart"/>
       <w:r>
         <w:rPr>
           <w:rFonts w:cs="Tahoma"/>
           <w:lang w:val="nl-NL"/>
         </w:rPr>
-        <w:t>Income</w:t>
-      </w:r>
-      <w:proofErr w:type="spellEnd"/>
-      <w:proofErr w:type="gramEnd"/>
-      <w:r>
-        <w:rPr>
-          <w:rFonts w:cs="Tahoma"/>
+        <w:t>Income flow</w:t>
+      </w:r>
+    </w:p>
+    <w:p>
+      <w:pPr>
+        <w:jc w:val="both"/>
+        <w:rPr>
+          <w:rFonts w:cs="Tahoma"/>
+          <w:lang w:val="en-GB"/>
+        </w:rPr>
+      </w:pPr>
+      <w:r>
+        <w:rPr>
+          <w:rFonts w:cs="Tahoma"/>
+          <w:lang w:val="en-GB"/>
+        </w:rPr>
+        <w:t>For each of these variables an additional sensitivity analysis is done but this time varying the rates 10% instead of 1%. These results are also shown in table 1. A plot matrix of the effect of the 5 most sensitive rates on the output variables is shown in figure 2.</w:t>
+      </w:r>
+      <w:r>
+        <w:rPr>
+          <w:rFonts w:cs="Tahoma"/>
+          <w:lang w:val="en-GB"/>
+        </w:rPr>
+        <w:t xml:space="preserve"> </w:t>
+      </w:r>
+    </w:p>
+    <w:p>
+      <w:pPr>
+        <w:pStyle w:val="Subtitle"/>
+        <w:rPr>
+          <w:lang w:val="en-GB"/>
+        </w:rPr>
+      </w:pPr>
+    </w:p>
+    <w:p>
+      <w:pPr>
+        <w:pStyle w:val="Subtitle"/>
+        <w:rPr>
+          <w:lang w:val="en-GB"/>
+        </w:rPr>
+      </w:pPr>
+      <w:r>
+        <w:rPr>
+          <w:lang w:val="en-GB"/>
+        </w:rPr>
+        <w:t>Results related to model robustness</w:t>
+      </w:r>
+    </w:p>
+    <w:p>
+      <w:pPr>
+        <w:rPr>
           <w:lang w:val="nl-NL"/>
         </w:rPr>
-        <w:t xml:space="preserve"> flow</w:t>
-      </w:r>
-    </w:p>
-    <w:p>
-      <w:pPr>
-        <w:jc w:val="both"/>
-        <w:rPr>
-          <w:rFonts w:cs="Tahoma"/>
+      </w:pPr>
+      <w:r>
+        <w:rPr>
           <w:lang w:val="en-GB"/>
         </w:rPr>
-      </w:pPr>
-      <w:r>
-        <w:rPr>
-          <w:rFonts w:cs="Tahoma"/>
-          <w:lang w:val="en-GB"/>
-        </w:rPr>
-        <w:t>For each of these variables an additional sensitivity analysis is done but this time varying the rates 10% instead of 1%. These results are also shown in table 1. A plot matrix of the effect of the 5 most sensitive rates on the output variables is shown in figure 2.</w:t>
-      </w:r>
-      <w:r>
-        <w:rPr>
-          <w:rFonts w:cs="Tahoma"/>
-          <w:lang w:val="en-GB"/>
-        </w:rPr>
-        <w:t xml:space="preserve"> </w:t>
-      </w:r>
-    </w:p>
-    <w:p>
-      <w:pPr>
-        <w:pStyle w:val="Ondertitel"/>
-        <w:rPr>
-          <w:lang w:val="en-GB"/>
-        </w:rPr>
-      </w:pPr>
-    </w:p>
-    <w:p>
-      <w:pPr>
-        <w:pStyle w:val="Ondertitel"/>
-        <w:rPr>
-          <w:lang w:val="en-GB"/>
-        </w:rPr>
-      </w:pPr>
-      <w:r>
-        <w:rPr>
-          <w:lang w:val="en-GB"/>
-        </w:rPr>
-        <w:t>Results related to model robustness</w:t>
-      </w:r>
-    </w:p>
-    <w:p>
-      <w:pPr>
+        <w:t xml:space="preserve">We expect that the total water demand is only influenced by rates in the population system. </w:t>
+      </w:r>
+      <w:r>
         <w:rPr>
           <w:lang w:val="nl-NL"/>
         </w:rPr>
-      </w:pPr>
-      <w:r>
-        <w:rPr>
-          <w:lang w:val="en-GB"/>
-        </w:rPr>
-        <w:t xml:space="preserve">We expect that the total water demand is only influenced by rates in the population system. </w:t>
+        <w:t>The sensitivi</w:t>
       </w:r>
       <w:r>
         <w:rPr>
           <w:lang w:val="nl-NL"/>
         </w:rPr>
-        <w:t xml:space="preserve">The </w:t>
-      </w:r>
-      <w:proofErr w:type="spellStart"/>
+        <w:t>ty analysis clearly shows this</w:t>
+      </w:r>
       <w:r>
         <w:rPr>
           <w:lang w:val="nl-NL"/>
         </w:rPr>
-        <w:t>sensitivi</w:t>
-      </w:r>
-      <w:r>
+        <w:t xml:space="preserve"> since the relative sensitivity resulting from all rate changes in other systems is zero for the total water demand. </w:t>
+      </w:r>
+    </w:p>
+    <w:p>
+      <w:pPr>
         <w:rPr>
           <w:lang w:val="nl-NL"/>
         </w:rPr>
-        <w:t>ty</w:t>
-      </w:r>
-      <w:proofErr w:type="spellEnd"/>
+      </w:pPr>
       <w:r>
         <w:rPr>
           <w:lang w:val="nl-NL"/>
         </w:rPr>
-        <w:t xml:space="preserve"> analysis </w:t>
-      </w:r>
-      <w:proofErr w:type="spellStart"/>
-      <w:r>
-        <w:rPr>
-          <w:lang w:val="nl-NL"/>
-        </w:rPr>
-        <w:t>clearly</w:t>
-      </w:r>
-      <w:proofErr w:type="spellEnd"/>
-      <w:r>
-        <w:rPr>
-          <w:lang w:val="nl-NL"/>
-        </w:rPr>
-        <w:t xml:space="preserve"> shows </w:t>
-      </w:r>
-      <w:proofErr w:type="spellStart"/>
-      <w:r>
-        <w:rPr>
-          <w:lang w:val="nl-NL"/>
-        </w:rPr>
-        <w:t>this</w:t>
-      </w:r>
-      <w:proofErr w:type="spellEnd"/>
-      <w:r>
-        <w:rPr>
-          <w:lang w:val="nl-NL"/>
-        </w:rPr>
-        <w:t xml:space="preserve"> </w:t>
-      </w:r>
-      <w:proofErr w:type="spellStart"/>
-      <w:r>
-        <w:rPr>
-          <w:lang w:val="nl-NL"/>
-        </w:rPr>
-        <w:t>since</w:t>
-      </w:r>
-      <w:proofErr w:type="spellEnd"/>
-      <w:r>
-        <w:rPr>
-          <w:lang w:val="nl-NL"/>
-        </w:rPr>
-        <w:t xml:space="preserve"> the </w:t>
-      </w:r>
-      <w:proofErr w:type="spellStart"/>
-      <w:r>
-        <w:rPr>
-          <w:lang w:val="nl-NL"/>
-        </w:rPr>
-        <w:t>relative</w:t>
-      </w:r>
-      <w:proofErr w:type="spellEnd"/>
-      <w:r>
-        <w:rPr>
-          <w:lang w:val="nl-NL"/>
-        </w:rPr>
-        <w:t xml:space="preserve"> </w:t>
-      </w:r>
-      <w:proofErr w:type="spellStart"/>
-      <w:r>
-        <w:rPr>
-          <w:lang w:val="nl-NL"/>
-        </w:rPr>
-        <w:t>sensitivity</w:t>
-      </w:r>
-      <w:proofErr w:type="spellEnd"/>
-      <w:r>
-        <w:rPr>
-          <w:lang w:val="nl-NL"/>
-        </w:rPr>
-        <w:t xml:space="preserve"> </w:t>
-      </w:r>
-      <w:proofErr w:type="spellStart"/>
-      <w:r>
-        <w:rPr>
-          <w:lang w:val="nl-NL"/>
-        </w:rPr>
-        <w:t>resulting</w:t>
-      </w:r>
-      <w:proofErr w:type="spellEnd"/>
-      <w:r>
-        <w:rPr>
-          <w:lang w:val="nl-NL"/>
-        </w:rPr>
-        <w:t xml:space="preserve"> </w:t>
-      </w:r>
-      <w:proofErr w:type="spellStart"/>
-      <w:r>
-        <w:rPr>
-          <w:lang w:val="nl-NL"/>
-        </w:rPr>
-        <w:t>from</w:t>
-      </w:r>
-      <w:proofErr w:type="spellEnd"/>
-      <w:r>
-        <w:rPr>
-          <w:lang w:val="nl-NL"/>
-        </w:rPr>
-        <w:t xml:space="preserve"> </w:t>
-      </w:r>
-      <w:proofErr w:type="spellStart"/>
-      <w:proofErr w:type="gramStart"/>
-      <w:r>
-        <w:rPr>
-          <w:lang w:val="nl-NL"/>
-        </w:rPr>
-        <w:t>all</w:t>
-      </w:r>
-      <w:proofErr w:type="spellEnd"/>
-      <w:proofErr w:type="gramEnd"/>
-      <w:r>
-        <w:rPr>
-          <w:lang w:val="nl-NL"/>
-        </w:rPr>
-        <w:t xml:space="preserve"> </w:t>
-      </w:r>
-      <w:proofErr w:type="spellStart"/>
-      <w:r>
-        <w:rPr>
-          <w:lang w:val="nl-NL"/>
-        </w:rPr>
-        <w:t>rate</w:t>
-      </w:r>
-      <w:proofErr w:type="spellEnd"/>
-      <w:r>
-        <w:rPr>
-          <w:lang w:val="nl-NL"/>
-        </w:rPr>
-        <w:t xml:space="preserve"> changes in </w:t>
-      </w:r>
-      <w:proofErr w:type="spellStart"/>
-      <w:r>
-        <w:rPr>
-          <w:lang w:val="nl-NL"/>
-        </w:rPr>
-        <w:t>other</w:t>
-      </w:r>
-      <w:proofErr w:type="spellEnd"/>
-      <w:r>
-        <w:rPr>
-          <w:lang w:val="nl-NL"/>
-        </w:rPr>
-        <w:t xml:space="preserve"> systems is zero </w:t>
-      </w:r>
-      <w:proofErr w:type="spellStart"/>
-      <w:r>
-        <w:rPr>
-          <w:lang w:val="nl-NL"/>
-        </w:rPr>
-        <w:t>for</w:t>
-      </w:r>
-      <w:proofErr w:type="spellEnd"/>
-      <w:r>
-        <w:rPr>
-          <w:lang w:val="nl-NL"/>
-        </w:rPr>
-        <w:t xml:space="preserve"> the </w:t>
-      </w:r>
-      <w:proofErr w:type="spellStart"/>
-      <w:r>
-        <w:rPr>
-          <w:lang w:val="nl-NL"/>
-        </w:rPr>
-        <w:t>total</w:t>
-      </w:r>
-      <w:proofErr w:type="spellEnd"/>
-      <w:r>
-        <w:rPr>
-          <w:lang w:val="nl-NL"/>
-        </w:rPr>
-        <w:t xml:space="preserve"> water </w:t>
-      </w:r>
-      <w:proofErr w:type="spellStart"/>
-      <w:r>
-        <w:rPr>
-          <w:lang w:val="nl-NL"/>
-        </w:rPr>
-        <w:t>demand</w:t>
-      </w:r>
-      <w:proofErr w:type="spellEnd"/>
-      <w:r>
-        <w:rPr>
-          <w:lang w:val="nl-NL"/>
-        </w:rPr>
-        <w:t xml:space="preserve">. </w:t>
-      </w:r>
-    </w:p>
-    <w:p>
-      <w:pPr>
-        <w:rPr>
-          <w:lang w:val="nl-NL"/>
-        </w:rPr>
-      </w:pPr>
-      <w:r>
-        <w:rPr>
-          <w:lang w:val="nl-NL"/>
-        </w:rPr>
-        <w:t xml:space="preserve">As </w:t>
-      </w:r>
-      <w:proofErr w:type="spellStart"/>
-      <w:r>
-        <w:rPr>
-          <w:lang w:val="nl-NL"/>
-        </w:rPr>
-        <w:t>stated</w:t>
-      </w:r>
-      <w:proofErr w:type="spellEnd"/>
-      <w:r>
-        <w:rPr>
-          <w:lang w:val="nl-NL"/>
-        </w:rPr>
-        <w:t xml:space="preserve"> </w:t>
-      </w:r>
-      <w:proofErr w:type="spellStart"/>
-      <w:r>
-        <w:rPr>
-          <w:lang w:val="nl-NL"/>
-        </w:rPr>
-        <w:t>before</w:t>
-      </w:r>
-      <w:proofErr w:type="spellEnd"/>
-      <w:r>
-        <w:rPr>
-          <w:lang w:val="nl-NL"/>
-        </w:rPr>
-        <w:t xml:space="preserve">, the </w:t>
-      </w:r>
-      <w:proofErr w:type="spellStart"/>
-      <w:r>
-        <w:rPr>
-          <w:lang w:val="nl-NL"/>
-        </w:rPr>
-        <w:t>results</w:t>
-      </w:r>
-      <w:proofErr w:type="spellEnd"/>
-      <w:r>
-        <w:rPr>
-          <w:lang w:val="nl-NL"/>
-        </w:rPr>
-        <w:t xml:space="preserve"> of the </w:t>
-      </w:r>
-      <w:proofErr w:type="spellStart"/>
-      <w:r>
-        <w:rPr>
-          <w:lang w:val="nl-NL"/>
-        </w:rPr>
-        <w:t>sensivity</w:t>
-      </w:r>
-      <w:proofErr w:type="spellEnd"/>
-      <w:r>
-        <w:rPr>
-          <w:lang w:val="nl-NL"/>
-        </w:rPr>
-        <w:t xml:space="preserve"> analysis </w:t>
-      </w:r>
-      <w:proofErr w:type="spellStart"/>
-      <w:r>
-        <w:rPr>
-          <w:lang w:val="nl-NL"/>
-        </w:rPr>
-        <w:t>with</w:t>
-      </w:r>
-      <w:proofErr w:type="spellEnd"/>
-      <w:r>
-        <w:rPr>
-          <w:lang w:val="nl-NL"/>
-        </w:rPr>
-        <w:t xml:space="preserve"> </w:t>
-      </w:r>
-      <w:proofErr w:type="spellStart"/>
-      <w:r>
-        <w:rPr>
-          <w:lang w:val="nl-NL"/>
-        </w:rPr>
-        <w:t>rate</w:t>
-      </w:r>
-      <w:proofErr w:type="spellEnd"/>
-      <w:r>
-        <w:rPr>
-          <w:lang w:val="nl-NL"/>
-        </w:rPr>
-        <w:t xml:space="preserve"> changes of -1% and +1% are </w:t>
-      </w:r>
-      <w:proofErr w:type="spellStart"/>
-      <w:r>
-        <w:rPr>
-          <w:lang w:val="nl-NL"/>
-        </w:rPr>
-        <w:t>so</w:t>
-      </w:r>
-      <w:proofErr w:type="spellEnd"/>
-      <w:r>
-        <w:rPr>
-          <w:lang w:val="nl-NL"/>
-        </w:rPr>
-        <w:t xml:space="preserve"> </w:t>
-      </w:r>
-      <w:proofErr w:type="spellStart"/>
-      <w:r>
-        <w:rPr>
-          <w:lang w:val="nl-NL"/>
-        </w:rPr>
-        <w:t>minimal</w:t>
-      </w:r>
-      <w:proofErr w:type="spellEnd"/>
-      <w:r>
-        <w:rPr>
-          <w:lang w:val="nl-NL"/>
-        </w:rPr>
-        <w:t xml:space="preserve"> </w:t>
-      </w:r>
-      <w:proofErr w:type="spellStart"/>
-      <w:r>
-        <w:rPr>
-          <w:lang w:val="nl-NL"/>
-        </w:rPr>
-        <w:t>that</w:t>
-      </w:r>
-      <w:proofErr w:type="spellEnd"/>
-      <w:r>
-        <w:rPr>
-          <w:lang w:val="nl-NL"/>
-        </w:rPr>
-        <w:t xml:space="preserve"> </w:t>
-      </w:r>
-      <w:proofErr w:type="spellStart"/>
-      <w:r>
-        <w:rPr>
-          <w:lang w:val="nl-NL"/>
-        </w:rPr>
-        <w:t>they</w:t>
-      </w:r>
-      <w:proofErr w:type="spellEnd"/>
-      <w:r>
-        <w:rPr>
-          <w:lang w:val="nl-NL"/>
-        </w:rPr>
-        <w:t xml:space="preserve"> are </w:t>
-      </w:r>
-      <w:proofErr w:type="spellStart"/>
-      <w:proofErr w:type="gramStart"/>
-      <w:r>
-        <w:rPr>
-          <w:lang w:val="nl-NL"/>
-        </w:rPr>
-        <w:t>not</w:t>
-      </w:r>
-      <w:proofErr w:type="spellEnd"/>
-      <w:proofErr w:type="gramEnd"/>
-      <w:r>
-        <w:rPr>
-          <w:lang w:val="nl-NL"/>
-        </w:rPr>
-        <w:t xml:space="preserve"> </w:t>
-      </w:r>
-      <w:proofErr w:type="spellStart"/>
-      <w:r>
-        <w:rPr>
-          <w:lang w:val="nl-NL"/>
-        </w:rPr>
-        <w:t>visible</w:t>
-      </w:r>
-      <w:proofErr w:type="spellEnd"/>
-      <w:r>
-        <w:rPr>
-          <w:lang w:val="nl-NL"/>
-        </w:rPr>
-        <w:t xml:space="preserve"> in </w:t>
-      </w:r>
-      <w:proofErr w:type="spellStart"/>
-      <w:r>
-        <w:rPr>
-          <w:lang w:val="nl-NL"/>
-        </w:rPr>
-        <w:t>graphs</w:t>
-      </w:r>
-      <w:proofErr w:type="spellEnd"/>
-      <w:r>
-        <w:rPr>
-          <w:lang w:val="nl-NL"/>
-        </w:rPr>
-        <w:t xml:space="preserve">. </w:t>
-      </w:r>
-      <w:proofErr w:type="spellStart"/>
-      <w:r>
-        <w:rPr>
-          <w:lang w:val="nl-NL"/>
-        </w:rPr>
-        <w:t>This</w:t>
-      </w:r>
-      <w:proofErr w:type="spellEnd"/>
-      <w:r>
-        <w:rPr>
-          <w:lang w:val="nl-NL"/>
-        </w:rPr>
-        <w:t xml:space="preserve"> is concurrent </w:t>
-      </w:r>
-      <w:proofErr w:type="spellStart"/>
-      <w:r>
-        <w:rPr>
-          <w:lang w:val="nl-NL"/>
-        </w:rPr>
-        <w:t>with</w:t>
-      </w:r>
-      <w:proofErr w:type="spellEnd"/>
-      <w:r>
-        <w:rPr>
-          <w:lang w:val="nl-NL"/>
-        </w:rPr>
-        <w:t xml:space="preserve"> the </w:t>
-      </w:r>
-      <w:proofErr w:type="spellStart"/>
-      <w:r>
-        <w:rPr>
-          <w:lang w:val="nl-NL"/>
-        </w:rPr>
-        <w:t>results</w:t>
-      </w:r>
-      <w:proofErr w:type="spellEnd"/>
-      <w:r>
-        <w:rPr>
-          <w:lang w:val="nl-NL"/>
-        </w:rPr>
-        <w:t xml:space="preserve"> of </w:t>
-      </w:r>
-      <w:proofErr w:type="spellStart"/>
-      <w:r>
-        <w:rPr>
-          <w:lang w:val="nl-NL"/>
-        </w:rPr>
-        <w:t>table</w:t>
-      </w:r>
-      <w:proofErr w:type="spellEnd"/>
-      <w:r>
-        <w:rPr>
-          <w:lang w:val="nl-NL"/>
-        </w:rPr>
-        <w:t xml:space="preserve"> 1, as </w:t>
-      </w:r>
-      <w:proofErr w:type="spellStart"/>
-      <w:proofErr w:type="gramStart"/>
-      <w:r>
-        <w:rPr>
-          <w:lang w:val="nl-NL"/>
-        </w:rPr>
-        <w:t>all</w:t>
-      </w:r>
-      <w:proofErr w:type="spellEnd"/>
-      <w:proofErr w:type="gramEnd"/>
-      <w:r>
-        <w:rPr>
-          <w:lang w:val="nl-NL"/>
-        </w:rPr>
-        <w:t xml:space="preserve"> </w:t>
-      </w:r>
-      <w:proofErr w:type="spellStart"/>
-      <w:r>
-        <w:rPr>
-          <w:lang w:val="nl-NL"/>
-        </w:rPr>
-        <w:t>relative</w:t>
-      </w:r>
-      <w:proofErr w:type="spellEnd"/>
-      <w:r>
-        <w:rPr>
-          <w:lang w:val="nl-NL"/>
-        </w:rPr>
-        <w:t xml:space="preserve"> </w:t>
-      </w:r>
-      <w:proofErr w:type="spellStart"/>
-      <w:r>
-        <w:rPr>
-          <w:lang w:val="nl-NL"/>
-        </w:rPr>
-        <w:t>sensitivity</w:t>
-      </w:r>
-      <w:proofErr w:type="spellEnd"/>
-      <w:r>
-        <w:rPr>
-          <w:lang w:val="nl-NL"/>
-        </w:rPr>
-        <w:t xml:space="preserve"> </w:t>
-      </w:r>
-      <w:proofErr w:type="spellStart"/>
-      <w:r>
-        <w:rPr>
-          <w:lang w:val="nl-NL"/>
-        </w:rPr>
-        <w:t>values</w:t>
-      </w:r>
-      <w:proofErr w:type="spellEnd"/>
-      <w:r>
-        <w:rPr>
-          <w:lang w:val="nl-NL"/>
-        </w:rPr>
-        <w:t xml:space="preserve"> are </w:t>
-      </w:r>
-      <w:proofErr w:type="spellStart"/>
-      <w:r>
-        <w:rPr>
-          <w:lang w:val="nl-NL"/>
-        </w:rPr>
-        <w:t>very</w:t>
-      </w:r>
-      <w:proofErr w:type="spellEnd"/>
-      <w:r>
-        <w:rPr>
-          <w:lang w:val="nl-NL"/>
-        </w:rPr>
-        <w:t xml:space="preserve"> small, </w:t>
-      </w:r>
-      <w:proofErr w:type="spellStart"/>
-      <w:r>
-        <w:rPr>
-          <w:lang w:val="nl-NL"/>
-        </w:rPr>
-        <w:t>ranging</w:t>
-      </w:r>
-      <w:proofErr w:type="spellEnd"/>
-      <w:r>
-        <w:rPr>
-          <w:lang w:val="nl-NL"/>
-        </w:rPr>
-        <w:t xml:space="preserve"> </w:t>
-      </w:r>
-      <w:proofErr w:type="spellStart"/>
-      <w:r>
-        <w:rPr>
-          <w:lang w:val="nl-NL"/>
-        </w:rPr>
-        <w:t>from</w:t>
-      </w:r>
-      <w:proofErr w:type="spellEnd"/>
-      <w:r>
-        <w:rPr>
-          <w:lang w:val="nl-NL"/>
-        </w:rPr>
-        <w:t xml:space="preserve"> 0 </w:t>
-      </w:r>
-      <w:proofErr w:type="spellStart"/>
-      <w:r>
-        <w:rPr>
-          <w:lang w:val="nl-NL"/>
-        </w:rPr>
-        <w:t>to</w:t>
-      </w:r>
-      <w:proofErr w:type="spellEnd"/>
-      <w:r>
-        <w:rPr>
-          <w:lang w:val="nl-NL"/>
-        </w:rPr>
-        <w:t xml:space="preserve"> 2,242. </w:t>
-      </w:r>
-      <w:proofErr w:type="spellStart"/>
-      <w:r>
-        <w:rPr>
-          <w:lang w:val="nl-NL"/>
-        </w:rPr>
-        <w:t>Although</w:t>
-      </w:r>
-      <w:proofErr w:type="spellEnd"/>
-      <w:r>
-        <w:rPr>
-          <w:lang w:val="nl-NL"/>
-        </w:rPr>
-        <w:t xml:space="preserve"> </w:t>
-      </w:r>
-      <w:proofErr w:type="spellStart"/>
-      <w:r>
-        <w:rPr>
-          <w:lang w:val="nl-NL"/>
-        </w:rPr>
-        <w:t>this</w:t>
-      </w:r>
-      <w:proofErr w:type="spellEnd"/>
-      <w:r>
-        <w:rPr>
-          <w:lang w:val="nl-NL"/>
-        </w:rPr>
-        <w:t xml:space="preserve"> test is </w:t>
-      </w:r>
-      <w:proofErr w:type="spellStart"/>
-      <w:r>
-        <w:rPr>
-          <w:lang w:val="nl-NL"/>
-        </w:rPr>
-        <w:t>only</w:t>
-      </w:r>
-      <w:proofErr w:type="spellEnd"/>
-      <w:r>
-        <w:rPr>
-          <w:lang w:val="nl-NL"/>
-        </w:rPr>
-        <w:t xml:space="preserve"> </w:t>
-      </w:r>
-      <w:proofErr w:type="spellStart"/>
-      <w:r>
-        <w:rPr>
-          <w:lang w:val="nl-NL"/>
-        </w:rPr>
-        <w:t>done</w:t>
-      </w:r>
-      <w:proofErr w:type="spellEnd"/>
-      <w:r>
-        <w:rPr>
-          <w:lang w:val="nl-NL"/>
-        </w:rPr>
-        <w:t xml:space="preserve"> </w:t>
-      </w:r>
-      <w:proofErr w:type="spellStart"/>
-      <w:r>
-        <w:rPr>
-          <w:lang w:val="nl-NL"/>
-        </w:rPr>
-        <w:t>with</w:t>
-      </w:r>
-      <w:proofErr w:type="spellEnd"/>
-      <w:r>
-        <w:rPr>
-          <w:lang w:val="nl-NL"/>
-        </w:rPr>
-        <w:t xml:space="preserve"> </w:t>
-      </w:r>
-      <w:proofErr w:type="spellStart"/>
-      <w:r>
-        <w:rPr>
-          <w:lang w:val="nl-NL"/>
-        </w:rPr>
-        <w:t>very</w:t>
-      </w:r>
-      <w:proofErr w:type="spellEnd"/>
-      <w:r>
-        <w:rPr>
-          <w:lang w:val="nl-NL"/>
-        </w:rPr>
-        <w:t xml:space="preserve"> small </w:t>
-      </w:r>
-      <w:proofErr w:type="spellStart"/>
-      <w:r>
-        <w:rPr>
-          <w:lang w:val="nl-NL"/>
-        </w:rPr>
-        <w:t>rate</w:t>
-      </w:r>
-      <w:proofErr w:type="spellEnd"/>
-      <w:r>
-        <w:rPr>
-          <w:lang w:val="nl-NL"/>
-        </w:rPr>
-        <w:t xml:space="preserve"> changes, </w:t>
-      </w:r>
-      <w:proofErr w:type="spellStart"/>
-      <w:r>
-        <w:rPr>
-          <w:lang w:val="nl-NL"/>
-        </w:rPr>
-        <w:t>this</w:t>
-      </w:r>
-      <w:proofErr w:type="spellEnd"/>
-      <w:r>
-        <w:rPr>
-          <w:lang w:val="nl-NL"/>
-        </w:rPr>
-        <w:t xml:space="preserve"> is a first test </w:t>
-      </w:r>
-      <w:proofErr w:type="spellStart"/>
-      <w:r>
-        <w:rPr>
-          <w:lang w:val="nl-NL"/>
-        </w:rPr>
-        <w:t>to</w:t>
-      </w:r>
-      <w:proofErr w:type="spellEnd"/>
-      <w:r>
-        <w:rPr>
-          <w:lang w:val="nl-NL"/>
-        </w:rPr>
-        <w:t xml:space="preserve"> </w:t>
-      </w:r>
-      <w:proofErr w:type="spellStart"/>
-      <w:r>
-        <w:rPr>
-          <w:lang w:val="nl-NL"/>
-        </w:rPr>
-        <w:t>see</w:t>
-      </w:r>
-      <w:proofErr w:type="spellEnd"/>
-      <w:r>
-        <w:rPr>
-          <w:lang w:val="nl-NL"/>
-        </w:rPr>
-        <w:t xml:space="preserve"> </w:t>
-      </w:r>
-      <w:proofErr w:type="spellStart"/>
-      <w:r>
-        <w:rPr>
-          <w:lang w:val="nl-NL"/>
-        </w:rPr>
-        <w:t>whether</w:t>
-      </w:r>
-      <w:proofErr w:type="spellEnd"/>
-      <w:r>
-        <w:rPr>
-          <w:lang w:val="nl-NL"/>
-        </w:rPr>
-        <w:t xml:space="preserve"> the model </w:t>
-      </w:r>
-      <w:proofErr w:type="spellStart"/>
-      <w:r>
-        <w:rPr>
-          <w:lang w:val="nl-NL"/>
-        </w:rPr>
-        <w:t>will</w:t>
-      </w:r>
-      <w:proofErr w:type="spellEnd"/>
-      <w:r>
-        <w:rPr>
-          <w:lang w:val="nl-NL"/>
-        </w:rPr>
-        <w:t xml:space="preserve"> show the </w:t>
-      </w:r>
-      <w:proofErr w:type="spellStart"/>
-      <w:proofErr w:type="gramStart"/>
-      <w:r>
-        <w:rPr>
-          <w:lang w:val="nl-NL"/>
-        </w:rPr>
-        <w:t>same</w:t>
-      </w:r>
-      <w:proofErr w:type="spellEnd"/>
-      <w:proofErr w:type="gramEnd"/>
-      <w:r>
-        <w:rPr>
-          <w:lang w:val="nl-NL"/>
-        </w:rPr>
-        <w:t xml:space="preserve"> </w:t>
-      </w:r>
-      <w:proofErr w:type="spellStart"/>
-      <w:r>
-        <w:rPr>
-          <w:lang w:val="nl-NL"/>
-        </w:rPr>
-        <w:t>behaviour</w:t>
-      </w:r>
-      <w:proofErr w:type="spellEnd"/>
-      <w:r>
-        <w:rPr>
-          <w:lang w:val="nl-NL"/>
-        </w:rPr>
-        <w:t xml:space="preserve">, </w:t>
-      </w:r>
-      <w:proofErr w:type="spellStart"/>
-      <w:r>
-        <w:rPr>
-          <w:lang w:val="nl-NL"/>
-        </w:rPr>
-        <w:t>which</w:t>
-      </w:r>
-      <w:proofErr w:type="spellEnd"/>
-      <w:r>
-        <w:rPr>
-          <w:lang w:val="nl-NL"/>
-        </w:rPr>
-        <w:t xml:space="preserve"> </w:t>
-      </w:r>
-      <w:proofErr w:type="spellStart"/>
-      <w:r>
-        <w:rPr>
-          <w:lang w:val="nl-NL"/>
-        </w:rPr>
-        <w:t>it</w:t>
-      </w:r>
-      <w:proofErr w:type="spellEnd"/>
-      <w:r>
-        <w:rPr>
-          <w:lang w:val="nl-NL"/>
-        </w:rPr>
-        <w:t xml:space="preserve"> indeed does. </w:t>
-      </w:r>
-      <w:proofErr w:type="spellStart"/>
-      <w:r>
-        <w:rPr>
-          <w:lang w:val="nl-NL"/>
-        </w:rPr>
-        <w:t>Also</w:t>
-      </w:r>
-      <w:proofErr w:type="spellEnd"/>
-      <w:r>
-        <w:rPr>
-          <w:lang w:val="nl-NL"/>
-        </w:rPr>
-        <w:t xml:space="preserve"> </w:t>
-      </w:r>
-      <w:proofErr w:type="spellStart"/>
-      <w:r>
-        <w:rPr>
-          <w:lang w:val="nl-NL"/>
-        </w:rPr>
-        <w:t>numerical</w:t>
-      </w:r>
-      <w:proofErr w:type="spellEnd"/>
-      <w:r>
-        <w:rPr>
-          <w:lang w:val="nl-NL"/>
-        </w:rPr>
-        <w:t xml:space="preserve"> </w:t>
-      </w:r>
-      <w:proofErr w:type="spellStart"/>
-      <w:r>
-        <w:rPr>
-          <w:lang w:val="nl-NL"/>
-        </w:rPr>
-        <w:t>sensitivity</w:t>
-      </w:r>
-      <w:proofErr w:type="spellEnd"/>
-      <w:r>
-        <w:rPr>
-          <w:lang w:val="nl-NL"/>
-        </w:rPr>
-        <w:t xml:space="preserve"> is </w:t>
-      </w:r>
-      <w:proofErr w:type="spellStart"/>
-      <w:r>
-        <w:rPr>
-          <w:lang w:val="nl-NL"/>
-        </w:rPr>
-        <w:t>almost</w:t>
-      </w:r>
-      <w:proofErr w:type="spellEnd"/>
-      <w:r>
-        <w:rPr>
-          <w:lang w:val="nl-NL"/>
-        </w:rPr>
-        <w:t xml:space="preserve"> non-existent. </w:t>
-      </w:r>
-      <w:proofErr w:type="spellStart"/>
-      <w:r>
-        <w:rPr>
-          <w:lang w:val="nl-NL"/>
-        </w:rPr>
-        <w:t>So</w:t>
-      </w:r>
-      <w:proofErr w:type="spellEnd"/>
-      <w:r>
-        <w:rPr>
-          <w:lang w:val="nl-NL"/>
-        </w:rPr>
-        <w:t xml:space="preserve"> far, the model looks </w:t>
-      </w:r>
-      <w:proofErr w:type="spellStart"/>
-      <w:r>
-        <w:rPr>
-          <w:lang w:val="nl-NL"/>
-        </w:rPr>
-        <w:t>to</w:t>
-      </w:r>
-      <w:proofErr w:type="spellEnd"/>
-      <w:r>
-        <w:rPr>
-          <w:lang w:val="nl-NL"/>
-        </w:rPr>
-        <w:t xml:space="preserve"> </w:t>
-      </w:r>
-      <w:proofErr w:type="spellStart"/>
-      <w:r>
-        <w:rPr>
-          <w:lang w:val="nl-NL"/>
-        </w:rPr>
-        <w:t>be</w:t>
-      </w:r>
-      <w:proofErr w:type="spellEnd"/>
-      <w:r>
-        <w:rPr>
-          <w:lang w:val="nl-NL"/>
-        </w:rPr>
-        <w:t xml:space="preserve"> </w:t>
-      </w:r>
-      <w:proofErr w:type="spellStart"/>
-      <w:r>
-        <w:rPr>
-          <w:lang w:val="nl-NL"/>
-        </w:rPr>
-        <w:t>robust</w:t>
-      </w:r>
-      <w:proofErr w:type="spellEnd"/>
-      <w:r>
-        <w:rPr>
-          <w:lang w:val="nl-NL"/>
-        </w:rPr>
-        <w:t>.</w:t>
+        <w:t>As stated before, the results of the sensivity analysis with rate changes of -1% and +1% are so minimal that they are not visible in graphs. This is concurrent with the results of table 1, as all relative sensitivity values are very small, ranging from 0 to 2,242. Although this test is only done with very small rate changes, this is a first test to see whether the model will show the same behaviour, which it indeed does. Also numerical sensitivity is almost non-existent. So far, the model looks to be robust.</w:t>
       </w:r>
     </w:p>
     <w:p>
@@ -2195,203 +1223,7 @@
         <w:rPr>
           <w:lang w:val="nl-NL"/>
         </w:rPr>
-        <w:t xml:space="preserve">More </w:t>
-      </w:r>
-      <w:proofErr w:type="spellStart"/>
-      <w:r>
-        <w:rPr>
-          <w:lang w:val="nl-NL"/>
-        </w:rPr>
-        <w:t>conclusions</w:t>
-      </w:r>
-      <w:proofErr w:type="spellEnd"/>
-      <w:r>
-        <w:rPr>
-          <w:lang w:val="nl-NL"/>
-        </w:rPr>
-        <w:t xml:space="preserve"> </w:t>
-      </w:r>
-      <w:proofErr w:type="spellStart"/>
-      <w:r>
-        <w:rPr>
-          <w:lang w:val="nl-NL"/>
-        </w:rPr>
-        <w:t>can</w:t>
-      </w:r>
-      <w:proofErr w:type="spellEnd"/>
-      <w:r>
-        <w:rPr>
-          <w:lang w:val="nl-NL"/>
-        </w:rPr>
-        <w:t xml:space="preserve"> </w:t>
-      </w:r>
-      <w:proofErr w:type="spellStart"/>
-      <w:r>
-        <w:rPr>
-          <w:lang w:val="nl-NL"/>
-        </w:rPr>
-        <w:t>be</w:t>
-      </w:r>
-      <w:proofErr w:type="spellEnd"/>
-      <w:r>
-        <w:rPr>
-          <w:lang w:val="nl-NL"/>
-        </w:rPr>
-        <w:t xml:space="preserve"> made </w:t>
-      </w:r>
-      <w:proofErr w:type="spellStart"/>
-      <w:r>
-        <w:rPr>
-          <w:lang w:val="nl-NL"/>
-        </w:rPr>
-        <w:t>from</w:t>
-      </w:r>
-      <w:proofErr w:type="spellEnd"/>
-      <w:r>
-        <w:rPr>
-          <w:lang w:val="nl-NL"/>
-        </w:rPr>
-        <w:t xml:space="preserve"> the -10% and +10% </w:t>
-      </w:r>
-      <w:proofErr w:type="spellStart"/>
-      <w:r>
-        <w:rPr>
-          <w:lang w:val="nl-NL"/>
-        </w:rPr>
-        <w:t>rate</w:t>
-      </w:r>
-      <w:proofErr w:type="spellEnd"/>
-      <w:r>
-        <w:rPr>
-          <w:lang w:val="nl-NL"/>
-        </w:rPr>
-        <w:t xml:space="preserve"> changes. The </w:t>
-      </w:r>
-      <w:proofErr w:type="spellStart"/>
-      <w:r>
-        <w:rPr>
-          <w:lang w:val="nl-NL"/>
-        </w:rPr>
-        <w:t>sensitivity</w:t>
-      </w:r>
-      <w:proofErr w:type="spellEnd"/>
-      <w:r>
-        <w:rPr>
-          <w:lang w:val="nl-NL"/>
-        </w:rPr>
-        <w:t xml:space="preserve"> </w:t>
-      </w:r>
-      <w:proofErr w:type="spellStart"/>
-      <w:r>
-        <w:rPr>
-          <w:lang w:val="nl-NL"/>
-        </w:rPr>
-        <w:t>results</w:t>
-      </w:r>
-      <w:proofErr w:type="spellEnd"/>
-      <w:r>
-        <w:rPr>
-          <w:lang w:val="nl-NL"/>
-        </w:rPr>
-        <w:t xml:space="preserve"> of these </w:t>
-      </w:r>
-      <w:proofErr w:type="spellStart"/>
-      <w:r>
-        <w:rPr>
-          <w:lang w:val="nl-NL"/>
-        </w:rPr>
-        <w:t>rate</w:t>
-      </w:r>
-      <w:proofErr w:type="spellEnd"/>
-      <w:r>
-        <w:rPr>
-          <w:lang w:val="nl-NL"/>
-        </w:rPr>
-        <w:t xml:space="preserve"> changes are </w:t>
-      </w:r>
-      <w:proofErr w:type="spellStart"/>
-      <w:r>
-        <w:rPr>
-          <w:lang w:val="nl-NL"/>
-        </w:rPr>
-        <w:t>shown</w:t>
-      </w:r>
-      <w:proofErr w:type="spellEnd"/>
-      <w:r>
-        <w:rPr>
-          <w:lang w:val="nl-NL"/>
-        </w:rPr>
-        <w:t xml:space="preserve"> in </w:t>
-      </w:r>
-      <w:proofErr w:type="spellStart"/>
-      <w:r>
-        <w:rPr>
-          <w:lang w:val="nl-NL"/>
-        </w:rPr>
-        <w:t>table</w:t>
-      </w:r>
-      <w:proofErr w:type="spellEnd"/>
-      <w:r>
-        <w:rPr>
-          <w:lang w:val="nl-NL"/>
-        </w:rPr>
-        <w:t xml:space="preserve"> 1 as well as in appendix B </w:t>
-      </w:r>
-      <w:proofErr w:type="spellStart"/>
-      <w:r>
-        <w:rPr>
-          <w:lang w:val="nl-NL"/>
-        </w:rPr>
-        <w:t>where</w:t>
-      </w:r>
-      <w:proofErr w:type="spellEnd"/>
-      <w:r>
-        <w:rPr>
-          <w:lang w:val="nl-NL"/>
-        </w:rPr>
-        <w:t xml:space="preserve"> the different </w:t>
-      </w:r>
-      <w:proofErr w:type="spellStart"/>
-      <w:r>
-        <w:rPr>
-          <w:lang w:val="nl-NL"/>
-        </w:rPr>
-        <w:t>results</w:t>
-      </w:r>
-      <w:proofErr w:type="spellEnd"/>
-      <w:r>
-        <w:rPr>
-          <w:lang w:val="nl-NL"/>
-        </w:rPr>
-        <w:t xml:space="preserve"> are </w:t>
-      </w:r>
-      <w:proofErr w:type="spellStart"/>
-      <w:r>
-        <w:rPr>
-          <w:lang w:val="nl-NL"/>
-        </w:rPr>
-        <w:t>visualized</w:t>
-      </w:r>
-      <w:proofErr w:type="spellEnd"/>
-      <w:r>
-        <w:rPr>
-          <w:lang w:val="nl-NL"/>
-        </w:rPr>
-        <w:t xml:space="preserve"> in </w:t>
-      </w:r>
-      <w:proofErr w:type="spellStart"/>
-      <w:r>
-        <w:rPr>
-          <w:lang w:val="nl-NL"/>
-        </w:rPr>
-        <w:t>graphs</w:t>
-      </w:r>
-      <w:proofErr w:type="spellEnd"/>
-      <w:r>
-        <w:rPr>
-          <w:lang w:val="nl-NL"/>
-        </w:rPr>
-        <w:t xml:space="preserve">. </w:t>
+        <w:t xml:space="preserve">More conclusions can be made from the -10% and +10% rate changes. The sensitivity results of these rate changes are shown in table 1 as well as in appendix B where the different results are visualized in graphs. </w:t>
       </w:r>
       <w:r>
         <w:rPr>
@@ -2419,21 +1251,12 @@
           <w:rFonts w:cs="Tahoma"/>
           <w:lang w:val="en-GB"/>
         </w:rPr>
-        <w:t xml:space="preserve"> The only rate change which results in a ‘significant’ relative sensitivity in this test is the -10% change in the infrastructure aging rate which results in a relative sensitivity of 32,798 for the practical infrastructure capacity variable which is considerably higher than the other relative sensitivity values. To get more insight in the effects of this rate change on this output value, the corresponding graph is checked in appendix B. This graph, as all the other graphs, shows no behavioural sensitivity. Furthermore, the numerical sensitivity seems to be insignificant. We conclude that the model i</w:t>
-      </w:r>
-      <w:bookmarkStart w:id="0" w:name="_GoBack"/>
-      <w:bookmarkEnd w:id="0"/>
-      <w:r>
-        <w:rPr>
-          <w:rFonts w:cs="Tahoma"/>
-          <w:lang w:val="en-GB"/>
-        </w:rPr>
-        <w:t xml:space="preserve">s robust.  </w:t>
-      </w:r>
-    </w:p>
-    <w:p>
-      <w:pPr>
-        <w:pStyle w:val="Bijschrift"/>
+        <w:t xml:space="preserve"> The only rate change which results in a ‘significant’ relative sensitivity in this test is the -10% change in the infrastructure aging rate which results in a relative sensitivity of 32,798 for the practical infrastructure capacity variable which is considerably higher than the other relative sensitivity values. To get more insight in the effects of this rate change on this output value, the corresponding graph is checked in appendix B. This graph, as all the other graphs, shows no behavioural sensitivity. Furthermore, the numerical sensitivity seems to be insignificant. We conclude that the model is robust.  </w:t>
+      </w:r>
+    </w:p>
+    <w:p>
+      <w:pPr>
+        <w:pStyle w:val="Caption"/>
         <w:rPr>
           <w:rFonts w:ascii="Tahoma" w:hAnsi="Tahoma" w:cs="Tahoma"/>
           <w:lang w:val="nl-NL"/>
@@ -2561,7 +1384,7 @@
                         <w:txbxContent>
                           <w:p>
                             <w:pPr>
-                              <w:pStyle w:val="Bijschrift"/>
+                              <w:pStyle w:val="Caption"/>
                             </w:pPr>
                             <w:r>
                               <w:t>Table 1:</w:t>
@@ -2632,7 +1455,7 @@
     </w:p>
     <w:p>
       <w:pPr>
-        <w:pStyle w:val="Kop1"/>
+        <w:pStyle w:val="Heading1"/>
       </w:pPr>
       <w:r>
         <w:lastRenderedPageBreak/>
@@ -2942,19 +1765,32 @@
     </w:p>
     <w:p>
       <w:pPr>
-        <w:pStyle w:val="Bijschrift"/>
+        <w:pStyle w:val="Caption"/>
       </w:pPr>
       <w:r>
         <w:t xml:space="preserve">Figure </w:t>
       </w:r>
-      <w:fldSimple w:instr=" SEQ Figure \* ARABIC ">
-        <w:r>
-          <w:rPr>
-            <w:noProof/>
-          </w:rPr>
-          <w:t>3</w:t>
-        </w:r>
-      </w:fldSimple>
+      <w:r>
+        <w:fldChar w:fldCharType="begin"/>
+      </w:r>
+      <w:r>
+        <w:instrText xml:space="preserve"> SEQ Figure \* ARABIC </w:instrText>
+      </w:r>
+      <w:r>
+        <w:fldChar w:fldCharType="separate"/>
+      </w:r>
+      <w:r>
+        <w:rPr>
+          <w:noProof/>
+        </w:rPr>
+        <w:t>3</w:t>
+      </w:r>
+      <w:r>
+        <w:rPr>
+          <w:noProof/>
+        </w:rPr>
+        <w:fldChar w:fldCharType="end"/>
+      </w:r>
       <w:r>
         <w:t>: Initial lookup</w:t>
       </w:r>
@@ -2966,7 +1802,7 @@
     </w:p>
     <w:p>
       <w:pPr>
-        <w:pStyle w:val="Lijstalinea"/>
+        <w:pStyle w:val="ListParagraph"/>
         <w:numPr>
           <w:ilvl w:val="0"/>
           <w:numId w:val="14"/>
@@ -2978,7 +1814,7 @@
     </w:p>
     <w:p>
       <w:pPr>
-        <w:pStyle w:val="Lijstalinea"/>
+        <w:pStyle w:val="ListParagraph"/>
         <w:numPr>
           <w:ilvl w:val="0"/>
           <w:numId w:val="14"/>
@@ -2990,7 +1826,7 @@
     </w:p>
     <w:p>
       <w:pPr>
-        <w:pStyle w:val="Lijstalinea"/>
+        <w:pStyle w:val="ListParagraph"/>
         <w:numPr>
           <w:ilvl w:val="0"/>
           <w:numId w:val="14"/>
@@ -3016,12 +1852,18 @@
     </w:p>
     <w:p>
       <w:r>
-        <w:t>An example distortion function is shown in figure x. This distortion function can be controlled using 4 parameters:</w:t>
-      </w:r>
-    </w:p>
-    <w:p>
-      <w:pPr>
-        <w:pStyle w:val="Lijstalinea"/>
+        <w:t>An example distorti</w:t>
+      </w:r>
+      <w:r>
+        <w:t>on function is shown in figure 4</w:t>
+      </w:r>
+      <w:r>
+        <w:t>. This distortion function can be controlled using 4 parameters:</w:t>
+      </w:r>
+    </w:p>
+    <w:p>
+      <w:pPr>
+        <w:pStyle w:val="ListParagraph"/>
         <w:numPr>
           <w:ilvl w:val="0"/>
           <w:numId w:val="15"/>
@@ -3045,7 +1887,7 @@
     </w:p>
     <w:p>
       <w:pPr>
-        <w:pStyle w:val="Lijstalinea"/>
+        <w:pStyle w:val="ListParagraph"/>
         <w:numPr>
           <w:ilvl w:val="0"/>
           <w:numId w:val="15"/>
@@ -3063,7 +1905,7 @@
     </w:p>
     <w:p>
       <w:pPr>
-        <w:pStyle w:val="Lijstalinea"/>
+        <w:pStyle w:val="ListParagraph"/>
         <w:numPr>
           <w:ilvl w:val="0"/>
           <w:numId w:val="15"/>
@@ -3087,7 +1929,7 @@
     </w:p>
     <w:p>
       <w:pPr>
-        <w:pStyle w:val="Lijstalinea"/>
+        <w:pStyle w:val="ListParagraph"/>
         <w:numPr>
           <w:ilvl w:val="0"/>
           <w:numId w:val="15"/>
@@ -3158,19 +2000,32 @@
     </w:p>
     <w:p>
       <w:pPr>
-        <w:pStyle w:val="Bijschrift"/>
+        <w:pStyle w:val="Caption"/>
       </w:pPr>
       <w:r>
         <w:t xml:space="preserve">Figure </w:t>
       </w:r>
-      <w:fldSimple w:instr=" SEQ Figure \* ARABIC ">
-        <w:r>
-          <w:rPr>
-            <w:noProof/>
-          </w:rPr>
-          <w:t>4</w:t>
-        </w:r>
-      </w:fldSimple>
+      <w:r>
+        <w:fldChar w:fldCharType="begin"/>
+      </w:r>
+      <w:r>
+        <w:instrText xml:space="preserve"> SEQ Figure \* ARABIC </w:instrText>
+      </w:r>
+      <w:r>
+        <w:fldChar w:fldCharType="separate"/>
+      </w:r>
+      <w:r>
+        <w:rPr>
+          <w:noProof/>
+        </w:rPr>
+        <w:t>4</w:t>
+      </w:r>
+      <w:r>
+        <w:rPr>
+          <w:noProof/>
+        </w:rPr>
+        <w:fldChar w:fldCharType="end"/>
+      </w:r>
       <w:r>
         <w:t>: Example distortion function</w:t>
       </w:r>
@@ -3251,19 +2106,32 @@
     </w:p>
     <w:p>
       <w:pPr>
-        <w:pStyle w:val="Bijschrift"/>
+        <w:pStyle w:val="Caption"/>
       </w:pPr>
       <w:r>
         <w:t xml:space="preserve">Figure </w:t>
       </w:r>
-      <w:fldSimple w:instr=" SEQ Figure \* ARABIC ">
-        <w:r>
-          <w:rPr>
-            <w:noProof/>
-          </w:rPr>
-          <w:t>5</w:t>
-        </w:r>
-      </w:fldSimple>
+      <w:r>
+        <w:fldChar w:fldCharType="begin"/>
+      </w:r>
+      <w:r>
+        <w:instrText xml:space="preserve"> SEQ Figure \* ARABIC </w:instrText>
+      </w:r>
+      <w:r>
+        <w:fldChar w:fldCharType="separate"/>
+      </w:r>
+      <w:r>
+        <w:rPr>
+          <w:noProof/>
+        </w:rPr>
+        <w:t>5</w:t>
+      </w:r>
+      <w:r>
+        <w:rPr>
+          <w:noProof/>
+        </w:rPr>
+        <w:fldChar w:fldCharType="end"/>
+      </w:r>
       <w:r>
         <w:t xml:space="preserve">: </w:t>
       </w:r>
@@ -3279,7 +2147,7 @@
     <w:p/>
     <w:p>
       <w:pPr>
-        <w:pStyle w:val="Ondertitel"/>
+        <w:pStyle w:val="Subtitle"/>
       </w:pPr>
       <w:r>
         <w:t>Results of multi-</w:t>
@@ -3463,19 +2331,32 @@
     </w:p>
     <w:p>
       <w:pPr>
-        <w:pStyle w:val="Bijschrift"/>
+        <w:pStyle w:val="Caption"/>
       </w:pPr>
       <w:r>
         <w:t xml:space="preserve">Figure </w:t>
       </w:r>
-      <w:fldSimple w:instr=" SEQ Figure \* ARABIC ">
-        <w:r>
-          <w:rPr>
-            <w:noProof/>
-          </w:rPr>
-          <w:t>6</w:t>
-        </w:r>
-      </w:fldSimple>
+      <w:r>
+        <w:fldChar w:fldCharType="begin"/>
+      </w:r>
+      <w:r>
+        <w:instrText xml:space="preserve"> SEQ Figure \* ARABIC </w:instrText>
+      </w:r>
+      <w:r>
+        <w:fldChar w:fldCharType="separate"/>
+      </w:r>
+      <w:r>
+        <w:rPr>
+          <w:noProof/>
+        </w:rPr>
+        <w:t>6</w:t>
+      </w:r>
+      <w:r>
+        <w:rPr>
+          <w:noProof/>
+        </w:rPr>
+        <w:fldChar w:fldCharType="end"/>
+      </w:r>
       <w:r>
         <w:t>: Multivariate sensitivity analysis results</w:t>
       </w:r>
@@ -3520,69 +2401,78 @@
     </w:p>
     <w:p>
       <w:r>
-        <w:t xml:space="preserve">For the period after these 6 years the staff occupancy increases drastically. If peak 2 height is reduced to zero we expect the total production possible to simply show a smooth decline due to staff leaving. This effect is shown in the upper right quadrant of the graph. However, if we increase peak 2 </w:t>
+        <w:t xml:space="preserve">For the period after these 6 years the staff occupancy increases drastically. If peak 2 height is reduced to zero we expect the total production possible to simply show a smooth decline due to staff leaving. This effect is shown in the upper right quadrant of the graph. However, if we increase </w:t>
+      </w:r>
+      <w:r>
+        <w:t xml:space="preserve">the </w:t>
+      </w:r>
+      <w:r>
+        <w:t>peak 2 height the effect of higher staff occupancy on production rates becomes much larger and we expect the total production possible to decrease much more rapidly than in the baseline. This is shown in the lower right quadrant.</w:t>
+      </w:r>
+    </w:p>
+    <w:p>
+      <w:r>
+        <w:t xml:space="preserve">The practical infrastructure capacity and infrastructure shortage are closely related and will therefore be discussed at once. At the start of the simulation there is an infrastructure surplus. For the first six years this surplus remains which results in there being no </w:t>
+      </w:r>
+      <w:r>
+        <w:t>constraints on staff production. When infrastructure starts to drop below the water demand the staff will be unable to keep up with demand and shortages will rise. When the effect of high staff occupancy on the staff productivity is reduced we clearly see that the infrastructure capacity remains on the right level for a much longer period.</w:t>
+      </w:r>
+    </w:p>
+    <w:p>
+      <w:pPr>
+        <w:pStyle w:val="Subtitle"/>
+      </w:pPr>
+      <w:proofErr w:type="spellStart"/>
+      <w:r>
+        <w:t>Univariate</w:t>
+      </w:r>
+      <w:proofErr w:type="spellEnd"/>
+      <w:r>
+        <w:t xml:space="preserve"> sensitivity</w:t>
+      </w:r>
+      <w:r>
+        <w:t xml:space="preserve"> analysis</w:t>
+      </w:r>
+    </w:p>
+    <w:p>
+      <w:r>
+        <w:t xml:space="preserve">For the </w:t>
+      </w:r>
+      <w:proofErr w:type="spellStart"/>
+      <w:r>
+        <w:t>univariate</w:t>
+      </w:r>
+      <w:proofErr w:type="spellEnd"/>
+      <w:r>
+        <w:t xml:space="preserve"> sensitivity analysis two scenarios will be explored. The first scenario is when decreased staff occupancy does not increase staff productivity. The second scenario is when increased staff occupancy does not decrease staff productivity. The results</w:t>
+      </w:r>
+      <w:r>
+        <w:t xml:space="preserve"> of this sensitivity analysis are</w:t>
+      </w:r>
+      <w:r>
+        <w:t xml:space="preserve"> shown in figure 6.  The </w:t>
+      </w:r>
+      <w:r>
+        <w:t>used distortion functions are shown in figure 7.</w:t>
+      </w:r>
+    </w:p>
+    <w:p>
+      <w:r>
+        <w:t xml:space="preserve">In scenario 1, we expect the initial staff production possible to be much lower than the baseline scenario since staff occupancy is low in the beginning but its effect is switched of. When staff occupancy becomes greater than 1, we expect scenario 1 to follow the base case. For scenario 2 this is entirely opposite. The initial period should follow the base case but the productivity after the first 6 years should drop sharply. </w:t>
+      </w:r>
+    </w:p>
+    <w:p>
+      <w:r>
+        <w:t xml:space="preserve">For the infrastructure capacity and infrastructure shortage we expect to see not much difference in the initial years of the simulation since there is initially an infrastructure surplus which means staff doesn’t influence these variables. As soon as there is an infrastructure shortage there is also </w:t>
       </w:r>
       <w:proofErr w:type="gramStart"/>
       <w:r>
-        <w:t>height</w:t>
+        <w:t>a high</w:t>
       </w:r>
       <w:proofErr w:type="gramEnd"/>
       <w:r>
-        <w:t xml:space="preserve"> the effect of higher staff occupancy on production rates becomes much larger and we expect the total production possible to decrease much more rapidly than in the baseline. This is shown in the lower right quadrant.</w:t>
-      </w:r>
-    </w:p>
-    <w:p>
-      <w:r>
-        <w:t xml:space="preserve">The practical infrastructure capacity and infrastructure shortage are closely related and will therefore be discussed at once. At the start of the simulation there is an infrastructure surplus. For the first six years this surplus remains which results in there being no </w:t>
-      </w:r>
-      <w:r>
-        <w:t>constraints on staff production. When infrastructure starts to drop below the water demand the staff will be unable to keep up with demand and shortages will rise. When the effect of high staff occupancy on the staff productivity is reduced we clearly see that the infrastructure capacity remains on the right level for a much longer period.</w:t>
-      </w:r>
-    </w:p>
-    <w:p>
-      <w:pPr>
-        <w:pStyle w:val="Ondertitel"/>
-      </w:pPr>
-      <w:proofErr w:type="spellStart"/>
-      <w:r>
-        <w:t>Univariate</w:t>
-      </w:r>
-      <w:proofErr w:type="spellEnd"/>
-      <w:r>
-        <w:t xml:space="preserve"> sensitivity</w:t>
-      </w:r>
-      <w:r>
-        <w:t xml:space="preserve"> analysis</w:t>
-      </w:r>
-    </w:p>
-    <w:p>
-      <w:r>
-        <w:t xml:space="preserve">For the </w:t>
-      </w:r>
-      <w:proofErr w:type="spellStart"/>
-      <w:r>
-        <w:t>univariate</w:t>
-      </w:r>
-      <w:proofErr w:type="spellEnd"/>
-      <w:r>
-        <w:t xml:space="preserve"> sensitivity analysis two scenarios will be explored. The first scenario is when decreased staff occupancy does not increase staff productivity. The second scenario is when increased staff occupancy does not decrease staff productivity. The results</w:t>
-      </w:r>
-      <w:r>
-        <w:t xml:space="preserve"> of this sensitivity analysis are</w:t>
-      </w:r>
-      <w:r>
-        <w:t xml:space="preserve"> shown in figure 6.  The </w:t>
-      </w:r>
-      <w:r>
-        <w:t>used distortion functions are shown in figure 7.</w:t>
-      </w:r>
-    </w:p>
-    <w:p>
-      <w:r>
-        <w:t xml:space="preserve">In scenario 1, we expect the initial staff production possible to be much lower than the baseline scenario since staff occupancy is low in the beginning but its effect is switched of. When staff occupancy becomes greater than 1, we expect scenario 1 to follow the base case. For scenario 2 this is entirely opposite. The initial period should follow the base case but the productivity after the first 6 years should drop sharply. </w:t>
-      </w:r>
-    </w:p>
-    <w:p>
+        <w:t xml:space="preserve"> staff occupancy. Therefore, scenario 1 will show the same behaviour as the base case. Scenario 2 shows slightly different behaviour since there is even less staff available. However, in the base case there is already very little staff available from 6 years onward so the difference is small.</w:t>
+      </w:r>
       <w:r>
         <w:br w:type="page"/>
       </w:r>
@@ -3596,6 +2486,277 @@
           <w:noProof/>
         </w:rPr>
         <w:lastRenderedPageBreak/>
+        <mc:AlternateContent>
+          <mc:Choice Requires="wps">
+            <w:drawing>
+              <wp:anchor distT="0" distB="0" distL="114300" distR="114300" simplePos="0" relativeHeight="251680768" behindDoc="0" locked="0" layoutInCell="1" allowOverlap="1" wp14:anchorId="3A71AED1" wp14:editId="364C6177">
+                <wp:simplePos x="0" y="0"/>
+                <wp:positionH relativeFrom="column">
+                  <wp:posOffset>1535061</wp:posOffset>
+                </wp:positionH>
+                <wp:positionV relativeFrom="paragraph">
+                  <wp:posOffset>4916214</wp:posOffset>
+                </wp:positionV>
+                <wp:extent cx="2785730" cy="297712"/>
+                <wp:effectExtent l="0" t="0" r="0" b="7620"/>
+                <wp:wrapNone/>
+                <wp:docPr id="308" name="Text Box 2"/>
+                <wp:cNvGraphicFramePr>
+                  <a:graphicFrameLocks xmlns:a="http://schemas.openxmlformats.org/drawingml/2006/main"/>
+                </wp:cNvGraphicFramePr>
+                <a:graphic xmlns:a="http://schemas.openxmlformats.org/drawingml/2006/main">
+                  <a:graphicData uri="http://schemas.microsoft.com/office/word/2010/wordprocessingShape">
+                    <wps:wsp>
+                      <wps:cNvSpPr txBox="1">
+                        <a:spLocks noChangeArrowheads="1"/>
+                      </wps:cNvSpPr>
+                      <wps:spPr bwMode="auto">
+                        <a:xfrm>
+                          <a:off x="0" y="0"/>
+                          <a:ext cx="2785730" cy="297712"/>
+                        </a:xfrm>
+                        <a:prstGeom prst="rect">
+                          <a:avLst/>
+                        </a:prstGeom>
+                        <a:solidFill>
+                          <a:srgbClr val="FFFFFF"/>
+                        </a:solidFill>
+                        <a:ln w="9525">
+                          <a:noFill/>
+                          <a:miter lim="800000"/>
+                          <a:headEnd/>
+                          <a:tailEnd/>
+                        </a:ln>
+                      </wps:spPr>
+                      <wps:txbx>
+                        <w:txbxContent>
+                          <w:p>
+                            <w:pPr>
+                              <w:jc w:val="center"/>
+                            </w:pPr>
+                            <w:r>
+                              <w:t>Infrastructure shortage</w:t>
+                            </w:r>
+                          </w:p>
+                        </w:txbxContent>
+                      </wps:txbx>
+                      <wps:bodyPr rot="0" vert="horz" wrap="square" lIns="91440" tIns="45720" rIns="91440" bIns="45720" anchor="t" anchorCtr="0">
+                        <a:noAutofit/>
+                      </wps:bodyPr>
+                    </wps:wsp>
+                  </a:graphicData>
+                </a:graphic>
+                <wp14:sizeRelH relativeFrom="margin">
+                  <wp14:pctWidth>0</wp14:pctWidth>
+                </wp14:sizeRelH>
+                <wp14:sizeRelV relativeFrom="margin">
+                  <wp14:pctHeight>0</wp14:pctHeight>
+                </wp14:sizeRelV>
+              </wp:anchor>
+            </w:drawing>
+          </mc:Choice>
+          <mc:Fallback>
+            <w:pict>
+              <v:shapetype id="_x0000_t202" coordsize="21600,21600" o:spt="202" path="m,l,21600r21600,l21600,xe">
+                <v:stroke joinstyle="miter"/>
+                <v:path gradientshapeok="t" o:connecttype="rect"/>
+              </v:shapetype>
+              <v:shape id="_x0000_s1030" type="#_x0000_t202" style="position:absolute;margin-left:120.85pt;margin-top:387.1pt;width:219.35pt;height:23.45pt;z-index:251680768;visibility:visible;mso-wrap-style:square;mso-width-percent:0;mso-height-percent:0;mso-wrap-distance-left:9pt;mso-wrap-distance-top:0;mso-wrap-distance-right:9pt;mso-wrap-distance-bottom:0;mso-position-horizontal:absolute;mso-position-horizontal-relative:text;mso-position-vertical:absolute;mso-position-vertical-relative:text;mso-width-percent:0;mso-height-percent:0;mso-width-relative:margin;mso-height-relative:margin;v-text-anchor:top" o:gfxdata="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" stroked="f">
+                <v:textbox>
+                  <w:txbxContent>
+                    <w:p>
+                      <w:pPr>
+                        <w:jc w:val="center"/>
+                      </w:pPr>
+                      <w:r>
+                        <w:t>Infrastructure shortage</w:t>
+                      </w:r>
+                    </w:p>
+                  </w:txbxContent>
+                </v:textbox>
+              </v:shape>
+            </w:pict>
+          </mc:Fallback>
+        </mc:AlternateContent>
+      </w:r>
+      <w:r>
+        <w:rPr>
+          <w:noProof/>
+        </w:rPr>
+        <mc:AlternateContent>
+          <mc:Choice Requires="wps">
+            <w:drawing>
+              <wp:anchor distT="0" distB="0" distL="114300" distR="114300" simplePos="0" relativeHeight="251678720" behindDoc="0" locked="0" layoutInCell="1" allowOverlap="1" wp14:anchorId="7A20FACA" wp14:editId="5E42097F">
+                <wp:simplePos x="0" y="0"/>
+                <wp:positionH relativeFrom="column">
+                  <wp:posOffset>1778635</wp:posOffset>
+                </wp:positionH>
+                <wp:positionV relativeFrom="paragraph">
+                  <wp:posOffset>2129952</wp:posOffset>
+                </wp:positionV>
+                <wp:extent cx="2785730" cy="254974"/>
+                <wp:effectExtent l="0" t="0" r="0" b="0"/>
+                <wp:wrapNone/>
+                <wp:docPr id="305" name="Text Box 2"/>
+                <wp:cNvGraphicFramePr>
+                  <a:graphicFrameLocks xmlns:a="http://schemas.openxmlformats.org/drawingml/2006/main"/>
+                </wp:cNvGraphicFramePr>
+                <a:graphic xmlns:a="http://schemas.openxmlformats.org/drawingml/2006/main">
+                  <a:graphicData uri="http://schemas.microsoft.com/office/word/2010/wordprocessingShape">
+                    <wps:wsp>
+                      <wps:cNvSpPr txBox="1">
+                        <a:spLocks noChangeArrowheads="1"/>
+                      </wps:cNvSpPr>
+                      <wps:spPr bwMode="auto">
+                        <a:xfrm>
+                          <a:off x="0" y="0"/>
+                          <a:ext cx="2785730" cy="254974"/>
+                        </a:xfrm>
+                        <a:prstGeom prst="rect">
+                          <a:avLst/>
+                        </a:prstGeom>
+                        <a:solidFill>
+                          <a:srgbClr val="FFFFFF"/>
+                        </a:solidFill>
+                        <a:ln w="9525">
+                          <a:noFill/>
+                          <a:miter lim="800000"/>
+                          <a:headEnd/>
+                          <a:tailEnd/>
+                        </a:ln>
+                      </wps:spPr>
+                      <wps:txbx>
+                        <w:txbxContent>
+                          <w:p>
+                            <w:r>
+                              <w:t>Practical infrastructure capacity</w:t>
+                            </w:r>
+                          </w:p>
+                        </w:txbxContent>
+                      </wps:txbx>
+                      <wps:bodyPr rot="0" vert="horz" wrap="square" lIns="91440" tIns="45720" rIns="91440" bIns="45720" anchor="t" anchorCtr="0">
+                        <a:noAutofit/>
+                      </wps:bodyPr>
+                    </wps:wsp>
+                  </a:graphicData>
+                </a:graphic>
+                <wp14:sizeRelH relativeFrom="margin">
+                  <wp14:pctWidth>0</wp14:pctWidth>
+                </wp14:sizeRelH>
+                <wp14:sizeRelV relativeFrom="margin">
+                  <wp14:pctHeight>0</wp14:pctHeight>
+                </wp14:sizeRelV>
+              </wp:anchor>
+            </w:drawing>
+          </mc:Choice>
+          <mc:Fallback>
+            <w:pict>
+              <v:shape id="_x0000_s1031" type="#_x0000_t202" style="position:absolute;margin-left:140.05pt;margin-top:167.7pt;width:219.35pt;height:20.1pt;z-index:251678720;visibility:visible;mso-wrap-style:square;mso-width-percent:0;mso-height-percent:0;mso-wrap-distance-left:9pt;mso-wrap-distance-top:0;mso-wrap-distance-right:9pt;mso-wrap-distance-bottom:0;mso-position-horizontal:absolute;mso-position-horizontal-relative:text;mso-position-vertical:absolute;mso-position-vertical-relative:text;mso-width-percent:0;mso-height-percent:0;mso-width-relative:margin;mso-height-relative:margin;v-text-anchor:top" o:gfxdata="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" stroked="f">
+                <v:textbox>
+                  <w:txbxContent>
+                    <w:p>
+                      <w:r>
+                        <w:t>Practical infrastructure capacity</w:t>
+                      </w:r>
+                    </w:p>
+                  </w:txbxContent>
+                </v:textbox>
+              </v:shape>
+            </w:pict>
+          </mc:Fallback>
+        </mc:AlternateContent>
+      </w:r>
+      <w:r>
+        <w:rPr>
+          <w:noProof/>
+        </w:rPr>
+        <mc:AlternateContent>
+          <mc:Choice Requires="wps">
+            <w:drawing>
+              <wp:anchor distT="0" distB="0" distL="114300" distR="114300" simplePos="0" relativeHeight="251676672" behindDoc="0" locked="0" layoutInCell="1" allowOverlap="1" wp14:anchorId="09EA5FAD" wp14:editId="7F652C63">
+                <wp:simplePos x="0" y="0"/>
+                <wp:positionH relativeFrom="column">
+                  <wp:posOffset>1874047</wp:posOffset>
+                </wp:positionH>
+                <wp:positionV relativeFrom="paragraph">
+                  <wp:posOffset>-165100</wp:posOffset>
+                </wp:positionV>
+                <wp:extent cx="2785730" cy="318977"/>
+                <wp:effectExtent l="0" t="0" r="0" b="5080"/>
+                <wp:wrapNone/>
+                <wp:docPr id="13" name="Text Box 2"/>
+                <wp:cNvGraphicFramePr>
+                  <a:graphicFrameLocks xmlns:a="http://schemas.openxmlformats.org/drawingml/2006/main"/>
+                </wp:cNvGraphicFramePr>
+                <a:graphic xmlns:a="http://schemas.openxmlformats.org/drawingml/2006/main">
+                  <a:graphicData uri="http://schemas.microsoft.com/office/word/2010/wordprocessingShape">
+                    <wps:wsp>
+                      <wps:cNvSpPr txBox="1">
+                        <a:spLocks noChangeArrowheads="1"/>
+                      </wps:cNvSpPr>
+                      <wps:spPr bwMode="auto">
+                        <a:xfrm>
+                          <a:off x="0" y="0"/>
+                          <a:ext cx="2785730" cy="318977"/>
+                        </a:xfrm>
+                        <a:prstGeom prst="rect">
+                          <a:avLst/>
+                        </a:prstGeom>
+                        <a:solidFill>
+                          <a:srgbClr val="FFFFFF"/>
+                        </a:solidFill>
+                        <a:ln w="9525">
+                          <a:noFill/>
+                          <a:miter lim="800000"/>
+                          <a:headEnd/>
+                          <a:tailEnd/>
+                        </a:ln>
+                      </wps:spPr>
+                      <wps:txbx>
+                        <w:txbxContent>
+                          <w:p>
+                            <w:r>
+                              <w:t>Total production possible</w:t>
+                            </w:r>
+                          </w:p>
+                        </w:txbxContent>
+                      </wps:txbx>
+                      <wps:bodyPr rot="0" vert="horz" wrap="square" lIns="91440" tIns="45720" rIns="91440" bIns="45720" anchor="t" anchorCtr="0">
+                        <a:noAutofit/>
+                      </wps:bodyPr>
+                    </wps:wsp>
+                  </a:graphicData>
+                </a:graphic>
+                <wp14:sizeRelH relativeFrom="margin">
+                  <wp14:pctWidth>0</wp14:pctWidth>
+                </wp14:sizeRelH>
+                <wp14:sizeRelV relativeFrom="margin">
+                  <wp14:pctHeight>0</wp14:pctHeight>
+                </wp14:sizeRelV>
+              </wp:anchor>
+            </w:drawing>
+          </mc:Choice>
+          <mc:Fallback>
+            <w:pict>
+              <v:shape id="_x0000_s1032" type="#_x0000_t202" style="position:absolute;margin-left:147.55pt;margin-top:-13pt;width:219.35pt;height:25.1pt;z-index:251676672;visibility:visible;mso-wrap-style:square;mso-width-percent:0;mso-height-percent:0;mso-wrap-distance-left:9pt;mso-wrap-distance-top:0;mso-wrap-distance-right:9pt;mso-wrap-distance-bottom:0;mso-position-horizontal:absolute;mso-position-horizontal-relative:text;mso-position-vertical:absolute;mso-position-vertical-relative:text;mso-width-percent:0;mso-height-percent:0;mso-width-relative:margin;mso-height-relative:margin;v-text-anchor:top" o:gfxdata="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" stroked="f">
+                <v:textbox>
+                  <w:txbxContent>
+                    <w:p>
+                      <w:r>
+                        <w:t>Total production possible</w:t>
+                      </w:r>
+                    </w:p>
+                  </w:txbxContent>
+                </v:textbox>
+              </v:shape>
+            </w:pict>
+          </mc:Fallback>
+        </mc:AlternateContent>
+      </w:r>
+      <w:r>
+        <w:rPr>
+          <w:noProof/>
+        </w:rPr>
         <w:drawing>
           <wp:inline distT="0" distB="0" distL="0" distR="0" wp14:anchorId="0326968D" wp14:editId="7A6A4AC1">
             <wp:extent cx="5121209" cy="2115880"/>
@@ -3627,7 +2788,7 @@
                   <pic:spPr bwMode="auto">
                     <a:xfrm>
                       <a:off x="0" y="0"/>
-                      <a:ext cx="5141729" cy="2124358"/>
+                      <a:ext cx="5121209" cy="2115880"/>
                     </a:xfrm>
                     <a:prstGeom prst="rect">
                       <a:avLst/>
@@ -3763,19 +2924,32 @@
     </w:p>
     <w:p>
       <w:pPr>
-        <w:pStyle w:val="Bijschrift"/>
+        <w:pStyle w:val="Caption"/>
       </w:pPr>
       <w:r>
         <w:t xml:space="preserve">Figure </w:t>
       </w:r>
-      <w:fldSimple w:instr=" SEQ Figure \* ARABIC ">
-        <w:r>
-          <w:rPr>
-            <w:noProof/>
-          </w:rPr>
-          <w:t>7</w:t>
-        </w:r>
-      </w:fldSimple>
+      <w:r>
+        <w:fldChar w:fldCharType="begin"/>
+      </w:r>
+      <w:r>
+        <w:instrText xml:space="preserve"> SEQ Figure \* ARABIC </w:instrText>
+      </w:r>
+      <w:r>
+        <w:fldChar w:fldCharType="separate"/>
+      </w:r>
+      <w:r>
+        <w:rPr>
+          <w:noProof/>
+        </w:rPr>
+        <w:t>7</w:t>
+      </w:r>
+      <w:r>
+        <w:rPr>
+          <w:noProof/>
+        </w:rPr>
+        <w:fldChar w:fldCharType="end"/>
+      </w:r>
       <w:r>
         <w:t xml:space="preserve">: </w:t>
       </w:r>
@@ -3849,19 +3023,32 @@
     </w:p>
     <w:p>
       <w:pPr>
-        <w:pStyle w:val="Bijschrift"/>
+        <w:pStyle w:val="Caption"/>
       </w:pPr>
       <w:r>
         <w:t xml:space="preserve">Figure </w:t>
       </w:r>
-      <w:fldSimple w:instr=" SEQ Figure \* ARABIC ">
-        <w:r>
-          <w:rPr>
-            <w:noProof/>
-          </w:rPr>
-          <w:t>8</w:t>
-        </w:r>
-      </w:fldSimple>
+      <w:r>
+        <w:fldChar w:fldCharType="begin"/>
+      </w:r>
+      <w:r>
+        <w:instrText xml:space="preserve"> SEQ Figure \* ARABIC </w:instrText>
+      </w:r>
+      <w:r>
+        <w:fldChar w:fldCharType="separate"/>
+      </w:r>
+      <w:r>
+        <w:rPr>
+          <w:noProof/>
+        </w:rPr>
+        <w:t>8</w:t>
+      </w:r>
+      <w:r>
+        <w:rPr>
+          <w:noProof/>
+        </w:rPr>
+        <w:fldChar w:fldCharType="end"/>
+      </w:r>
       <w:r>
         <w:t>: Lookup distortions</w:t>
       </w:r>
@@ -3887,7 +3074,7 @@
     </w:p>
     <w:p>
       <w:pPr>
-        <w:pStyle w:val="Kop1"/>
+        <w:pStyle w:val="Heading1"/>
         <w:rPr>
           <w:lang w:val="en-GB"/>
         </w:rPr>
@@ -3979,7 +3166,7 @@
     </w:p>
     <w:p>
       <w:pPr>
-        <w:pStyle w:val="Kop1"/>
+        <w:pStyle w:val="Heading1"/>
         <w:rPr>
           <w:lang w:val="nl-NL"/>
         </w:rPr>
@@ -4008,7 +3195,7 @@
         <w:rPr>
           <w:lang w:val="nl-NL"/>
         </w:rPr>
-        <w:t xml:space="preserve"> </w:t>
+        <w:t xml:space="preserve">The following 3 pages show the results on the output variables of the sensitivity analysis with -10% and +10% changes in the 5 chosen rates from part 1 of this assignment visualized in graphs. </w:t>
       </w:r>
     </w:p>
     <w:p>
@@ -4024,13 +3211,13 @@
         <mc:AlternateContent>
           <mc:Choice Requires="wpg">
             <w:drawing>
-              <wp:anchor distT="0" distB="0" distL="114300" distR="114300" simplePos="0" relativeHeight="251673600" behindDoc="0" locked="0" layoutInCell="1" allowOverlap="1" wp14:anchorId="6A5D1BEE" wp14:editId="11055866">
+              <wp:anchor distT="0" distB="0" distL="114300" distR="114300" simplePos="0" relativeHeight="251673600" behindDoc="0" locked="0" layoutInCell="1" allowOverlap="1" wp14:anchorId="43233732" wp14:editId="3909503B">
                 <wp:simplePos x="0" y="0"/>
                 <wp:positionH relativeFrom="column">
-                  <wp:posOffset>474345</wp:posOffset>
+                  <wp:posOffset>68418</wp:posOffset>
                 </wp:positionH>
                 <wp:positionV relativeFrom="paragraph">
-                  <wp:posOffset>-12700</wp:posOffset>
+                  <wp:posOffset>260985</wp:posOffset>
                 </wp:positionV>
                 <wp:extent cx="3562350" cy="985520"/>
                 <wp:effectExtent l="0" t="0" r="0" b="5080"/>
@@ -4169,7 +3356,7 @@
           </mc:Choice>
           <mc:Fallback>
             <w:pict>
-              <v:group id="Group 12" o:spid="_x0000_s1030" style="position:absolute;margin-left:37.35pt;margin-top:-1pt;width:280.5pt;height:77.6pt;z-index:251673600;mso-height-relative:margin" coordsize="35625,9856" o:gfxdata="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">
+              <v:group id="Group 12" o:spid="_x0000_s1033" style="position:absolute;margin-left:5.4pt;margin-top:20.55pt;width:280.5pt;height:77.6pt;z-index:251673600;mso-height-relative:margin" coordsize="35625,9856" o:gfxdata="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">
                 <v:shapetype id="_x0000_t75" coordsize="21600,21600" o:spt="75" o:preferrelative="t" path="m@4@5l@4@11@9@11@9@5xe" filled="f" stroked="f">
                   <v:stroke joinstyle="miter"/>
                   <v:formulas>
@@ -4189,11 +3376,11 @@
                   <v:path o:extrusionok="f" gradientshapeok="t" o:connecttype="rect"/>
                   <o:lock v:ext="edit" aspectratio="t"/>
                 </v:shapetype>
-                <v:shape id="Picture 11" o:spid="_x0000_s1031" type="#_x0000_t75" style="position:absolute;width:16387;height:8906;visibility:visible;mso-wrap-style:square" o:gfxdata="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">
+                <v:shape id="Picture 11" o:spid="_x0000_s1034" type="#_x0000_t75" style="position:absolute;width:16387;height:8906;visibility:visible;mso-wrap-style:square" o:gfxdata="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">
                   <v:imagedata r:id="rId30" o:title="" croptop="57951f" cropleft="56231f"/>
                   <v:path arrowok="t"/>
                 </v:shape>
-                <v:shape id="_x0000_s1032" type="#_x0000_t202" style="position:absolute;left:11875;top:237;width:23750;height:9619;visibility:visible;mso-wrap-style:square;v-text-anchor:top" o:gfxdata="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" filled="f" stroked="f">
+                <v:shape id="_x0000_s1035" type="#_x0000_t202" style="position:absolute;left:11875;top:237;width:23750;height:9619;visibility:visible;mso-wrap-style:square;v-text-anchor:top" o:gfxdata="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" filled="f" stroked="f">
                   <v:textbox>
                     <w:txbxContent>
                       <w:p>
@@ -4251,12 +3438,38 @@
         <w:rPr>
           <w:lang w:val="nl-NL"/>
         </w:rPr>
+        <w:t>The following legend is used for all graphs.</w:t>
+      </w:r>
+    </w:p>
+    <w:p>
+      <w:pPr>
+        <w:rPr>
+          <w:lang w:val="nl-NL"/>
+        </w:rPr>
+      </w:pPr>
+      <w:r>
+        <w:rPr>
+          <w:lang w:val="nl-NL"/>
+        </w:rPr>
+        <w:t xml:space="preserve"> </w:t>
+      </w:r>
+    </w:p>
+    <w:p>
+      <w:pPr>
+        <w:rPr>
+          <w:lang w:val="nl-NL"/>
+        </w:rPr>
+      </w:pPr>
+      <w:r>
+        <w:rPr>
+          <w:lang w:val="nl-NL"/>
+        </w:rPr>
         <w:br w:type="page"/>
       </w:r>
     </w:p>
     <w:tbl>
       <w:tblPr>
-        <w:tblStyle w:val="Tabelraster"/>
+        <w:tblStyle w:val="TableGrid"/>
         <w:tblpPr w:leftFromText="180" w:rightFromText="180" w:vertAnchor="page" w:horzAnchor="margin" w:tblpXSpec="center" w:tblpY="1386"/>
         <w:tblW w:w="11034" w:type="dxa"/>
         <w:tblLayout w:type="fixed"/>
@@ -5163,7 +4376,7 @@
     <w:p/>
     <w:tbl>
       <w:tblPr>
-        <w:tblStyle w:val="Tabelraster"/>
+        <w:tblStyle w:val="TableGrid"/>
         <w:tblpPr w:leftFromText="180" w:rightFromText="180" w:vertAnchor="text" w:horzAnchor="margin" w:tblpXSpec="center" w:tblpY="-37"/>
         <w:tblW w:w="10870" w:type="dxa"/>
         <w:tblLayout w:type="fixed"/>
@@ -6089,13 +5302,13 @@
     </w:tbl>
     <w:p>
       <w:pPr>
-        <w:pStyle w:val="Geenafstand"/>
+        <w:pStyle w:val="NoSpacing"/>
       </w:pPr>
     </w:p>
     <w:p/>
     <w:tbl>
       <w:tblPr>
-        <w:tblStyle w:val="Tabelraster"/>
+        <w:tblStyle w:val="TableGrid"/>
         <w:tblpPr w:leftFromText="180" w:rightFromText="180" w:vertAnchor="text" w:horzAnchor="margin" w:tblpXSpec="center" w:tblpY="-95"/>
         <w:tblW w:w="10962" w:type="dxa"/>
         <w:tblLayout w:type="fixed"/>
@@ -7075,7 +6288,7 @@
 <w:ftr xmlns:wpc="http://schemas.microsoft.com/office/word/2010/wordprocessingCanvas" xmlns:mc="http://schemas.openxmlformats.org/markup-compatibility/2006" xmlns:o="urn:schemas-microsoft-com:office:office" xmlns:r="http://schemas.openxmlformats.org/officeDocument/2006/relationships" xmlns:m="http://schemas.openxmlformats.org/officeDocument/2006/math" xmlns:v="urn:schemas-microsoft-com:vml" xmlns:wp14="http://schemas.microsoft.com/office/word/2010/wordprocessingDrawing" xmlns:wp="http://schemas.openxmlformats.org/drawingml/2006/wordprocessingDrawing" xmlns:w10="urn:schemas-microsoft-com:office:word" xmlns:w="http://schemas.openxmlformats.org/wordprocessingml/2006/main" xmlns:w14="http://schemas.microsoft.com/office/word/2010/wordml" xmlns:wpg="http://schemas.microsoft.com/office/word/2010/wordprocessingGroup" xmlns:wpi="http://schemas.microsoft.com/office/word/2010/wordprocessingInk" xmlns:wne="http://schemas.microsoft.com/office/word/2006/wordml" xmlns:wps="http://schemas.microsoft.com/office/word/2010/wordprocessingShape" mc:Ignorable="w14 wp14">
   <w:p>
     <w:pPr>
-      <w:pStyle w:val="Voettekst"/>
+      <w:pStyle w:val="Footer"/>
       <w:jc w:val="right"/>
     </w:pPr>
     <w:r>
@@ -7092,7 +6305,7 @@
         <w:noProof/>
         <w:lang w:val="nl-NL"/>
       </w:rPr>
-      <w:t>4</w:t>
+      <w:t>1</w:t>
     </w:r>
     <w:r>
       <w:fldChar w:fldCharType="end"/>
@@ -7100,7 +6313,7 @@
   </w:p>
   <w:p>
     <w:pPr>
-      <w:pStyle w:val="Voettekst"/>
+      <w:pStyle w:val="Footer"/>
     </w:pPr>
   </w:p>
 </w:ftr>
@@ -8996,16 +8209,16 @@
     <w:lsdException w:name="Bibliography" w:uiPriority="37"/>
     <w:lsdException w:name="TOC Heading" w:uiPriority="39" w:qFormat="1"/>
   </w:latentStyles>
-  <w:style w:type="paragraph" w:default="1" w:styleId="Standaard">
+  <w:style w:type="paragraph" w:default="1" w:styleId="Normal">
     <w:name w:val="Normal"/>
     <w:qFormat/>
     <w:rsid w:val="00831C6F"/>
   </w:style>
-  <w:style w:type="paragraph" w:styleId="Kop1">
+  <w:style w:type="paragraph" w:styleId="Heading1">
     <w:name w:val="heading 1"/>
-    <w:basedOn w:val="Standaard"/>
-    <w:next w:val="Standaard"/>
-    <w:link w:val="Kop1Char"/>
+    <w:basedOn w:val="Normal"/>
+    <w:next w:val="Normal"/>
+    <w:link w:val="Heading1Char"/>
     <w:uiPriority w:val="9"/>
     <w:qFormat/>
     <w:rsid w:val="00831C6F"/>
@@ -9024,11 +8237,11 @@
       <w:szCs w:val="28"/>
     </w:rPr>
   </w:style>
-  <w:style w:type="paragraph" w:styleId="Kop2">
+  <w:style w:type="paragraph" w:styleId="Heading2">
     <w:name w:val="heading 2"/>
-    <w:basedOn w:val="Standaard"/>
-    <w:next w:val="Standaard"/>
-    <w:link w:val="Kop2Char"/>
+    <w:basedOn w:val="Normal"/>
+    <w:next w:val="Normal"/>
+    <w:link w:val="Heading2Char"/>
     <w:uiPriority w:val="9"/>
     <w:semiHidden/>
     <w:unhideWhenUsed/>
@@ -9049,11 +8262,11 @@
       <w:szCs w:val="26"/>
     </w:rPr>
   </w:style>
-  <w:style w:type="paragraph" w:styleId="Kop3">
+  <w:style w:type="paragraph" w:styleId="Heading3">
     <w:name w:val="heading 3"/>
-    <w:basedOn w:val="Standaard"/>
-    <w:next w:val="Standaard"/>
-    <w:link w:val="Kop3Char"/>
+    <w:basedOn w:val="Normal"/>
+    <w:next w:val="Normal"/>
+    <w:link w:val="Heading3Char"/>
     <w:uiPriority w:val="9"/>
     <w:semiHidden/>
     <w:unhideWhenUsed/>
@@ -9072,11 +8285,11 @@
       <w:color w:val="2DA2BF"/>
     </w:rPr>
   </w:style>
-  <w:style w:type="paragraph" w:styleId="Kop4">
+  <w:style w:type="paragraph" w:styleId="Heading4">
     <w:name w:val="heading 4"/>
-    <w:basedOn w:val="Standaard"/>
-    <w:next w:val="Standaard"/>
-    <w:link w:val="Kop4Char"/>
+    <w:basedOn w:val="Normal"/>
+    <w:next w:val="Normal"/>
+    <w:link w:val="Heading4Char"/>
     <w:uiPriority w:val="9"/>
     <w:semiHidden/>
     <w:unhideWhenUsed/>
@@ -9097,11 +8310,11 @@
       <w:color w:val="2DA2BF"/>
     </w:rPr>
   </w:style>
-  <w:style w:type="paragraph" w:styleId="Kop5">
+  <w:style w:type="paragraph" w:styleId="Heading5">
     <w:name w:val="heading 5"/>
-    <w:basedOn w:val="Standaard"/>
-    <w:next w:val="Standaard"/>
-    <w:link w:val="Kop5Char"/>
+    <w:basedOn w:val="Normal"/>
+    <w:next w:val="Normal"/>
+    <w:link w:val="Heading5Char"/>
     <w:uiPriority w:val="9"/>
     <w:semiHidden/>
     <w:unhideWhenUsed/>
@@ -9118,11 +8331,11 @@
       <w:color w:val="16505E"/>
     </w:rPr>
   </w:style>
-  <w:style w:type="paragraph" w:styleId="Kop6">
+  <w:style w:type="paragraph" w:styleId="Heading6">
     <w:name w:val="heading 6"/>
-    <w:basedOn w:val="Standaard"/>
-    <w:next w:val="Standaard"/>
-    <w:link w:val="Kop6Char"/>
+    <w:basedOn w:val="Normal"/>
+    <w:next w:val="Normal"/>
+    <w:link w:val="Heading6Char"/>
     <w:uiPriority w:val="9"/>
     <w:semiHidden/>
     <w:unhideWhenUsed/>
@@ -9141,11 +8354,11 @@
       <w:color w:val="16505E"/>
     </w:rPr>
   </w:style>
-  <w:style w:type="paragraph" w:styleId="Kop7">
+  <w:style w:type="paragraph" w:styleId="Heading7">
     <w:name w:val="heading 7"/>
-    <w:basedOn w:val="Standaard"/>
-    <w:next w:val="Standaard"/>
-    <w:link w:val="Kop7Char"/>
+    <w:basedOn w:val="Normal"/>
+    <w:next w:val="Normal"/>
+    <w:link w:val="Heading7Char"/>
     <w:uiPriority w:val="9"/>
     <w:semiHidden/>
     <w:unhideWhenUsed/>
@@ -9164,11 +8377,11 @@
       <w:color w:val="404040"/>
     </w:rPr>
   </w:style>
-  <w:style w:type="paragraph" w:styleId="Kop8">
+  <w:style w:type="paragraph" w:styleId="Heading8">
     <w:name w:val="heading 8"/>
-    <w:basedOn w:val="Standaard"/>
-    <w:next w:val="Standaard"/>
-    <w:link w:val="Kop8Char"/>
+    <w:basedOn w:val="Normal"/>
+    <w:next w:val="Normal"/>
+    <w:link w:val="Heading8Char"/>
     <w:uiPriority w:val="9"/>
     <w:semiHidden/>
     <w:unhideWhenUsed/>
@@ -9187,11 +8400,11 @@
       <w:szCs w:val="20"/>
     </w:rPr>
   </w:style>
-  <w:style w:type="paragraph" w:styleId="Kop9">
+  <w:style w:type="paragraph" w:styleId="Heading9">
     <w:name w:val="heading 9"/>
-    <w:basedOn w:val="Standaard"/>
-    <w:next w:val="Standaard"/>
-    <w:link w:val="Kop9Char"/>
+    <w:basedOn w:val="Normal"/>
+    <w:next w:val="Normal"/>
+    <w:link w:val="Heading9Char"/>
     <w:uiPriority w:val="9"/>
     <w:semiHidden/>
     <w:unhideWhenUsed/>
@@ -9212,13 +8425,13 @@
       <w:szCs w:val="20"/>
     </w:rPr>
   </w:style>
-  <w:style w:type="character" w:default="1" w:styleId="Standaardalinea-lettertype">
+  <w:style w:type="character" w:default="1" w:styleId="DefaultParagraphFont">
     <w:name w:val="Default Paragraph Font"/>
     <w:uiPriority w:val="1"/>
     <w:semiHidden/>
     <w:unhideWhenUsed/>
   </w:style>
-  <w:style w:type="table" w:default="1" w:styleId="Standaardtabel">
+  <w:style w:type="table" w:default="1" w:styleId="TableNormal">
     <w:name w:val="Normal Table"/>
     <w:uiPriority w:val="99"/>
     <w:semiHidden/>
@@ -9233,13 +8446,13 @@
       </w:tblCellMar>
     </w:tblPr>
   </w:style>
-  <w:style w:type="numbering" w:default="1" w:styleId="Geenlijst">
+  <w:style w:type="numbering" w:default="1" w:styleId="NoList">
     <w:name w:val="No List"/>
     <w:uiPriority w:val="99"/>
     <w:semiHidden/>
     <w:unhideWhenUsed/>
   </w:style>
-  <w:style w:type="character" w:styleId="Verwijzingopmerking">
+  <w:style w:type="character" w:styleId="CommentReference">
     <w:name w:val="annotation reference"/>
     <w:uiPriority w:val="99"/>
     <w:semiHidden/>
@@ -9250,10 +8463,10 @@
       <w:szCs w:val="16"/>
     </w:rPr>
   </w:style>
-  <w:style w:type="paragraph" w:styleId="Tekstopmerking">
+  <w:style w:type="paragraph" w:styleId="CommentText">
     <w:name w:val="annotation text"/>
-    <w:basedOn w:val="Standaard"/>
-    <w:link w:val="TekstopmerkingChar"/>
+    <w:basedOn w:val="Normal"/>
+    <w:link w:val="CommentTextChar"/>
     <w:uiPriority w:val="99"/>
     <w:semiHidden/>
     <w:unhideWhenUsed/>
@@ -9262,9 +8475,9 @@
       <w:sz w:val="20"/>
     </w:rPr>
   </w:style>
-  <w:style w:type="character" w:customStyle="1" w:styleId="TekstopmerkingChar">
-    <w:name w:val="Tekst opmerking Char"/>
-    <w:link w:val="Tekstopmerking"/>
+  <w:style w:type="character" w:customStyle="1" w:styleId="CommentTextChar">
+    <w:name w:val="Comment Text Char"/>
+    <w:link w:val="CommentText"/>
     <w:uiPriority w:val="99"/>
     <w:semiHidden/>
     <w:rsid w:val="00E00C75"/>
@@ -9272,10 +8485,10 @@
       <w:lang w:val="en-GB" w:eastAsia="en-US"/>
     </w:rPr>
   </w:style>
-  <w:style w:type="paragraph" w:styleId="Ballontekst">
+  <w:style w:type="paragraph" w:styleId="BalloonText">
     <w:name w:val="Balloon Text"/>
-    <w:basedOn w:val="Standaard"/>
-    <w:link w:val="BallontekstChar"/>
+    <w:basedOn w:val="Normal"/>
+    <w:link w:val="BalloonTextChar"/>
     <w:uiPriority w:val="99"/>
     <w:semiHidden/>
     <w:unhideWhenUsed/>
@@ -9286,9 +8499,9 @@
       <w:szCs w:val="16"/>
     </w:rPr>
   </w:style>
-  <w:style w:type="character" w:customStyle="1" w:styleId="BallontekstChar">
-    <w:name w:val="Ballontekst Char"/>
-    <w:link w:val="Ballontekst"/>
+  <w:style w:type="character" w:customStyle="1" w:styleId="BalloonTextChar">
+    <w:name w:val="Balloon Text Char"/>
+    <w:link w:val="BalloonText"/>
     <w:uiPriority w:val="99"/>
     <w:semiHidden/>
     <w:rsid w:val="00E00C75"/>
@@ -9309,10 +8522,10 @@
       <w:u w:val="single"/>
     </w:rPr>
   </w:style>
-  <w:style w:type="paragraph" w:styleId="Koptekst">
+  <w:style w:type="paragraph" w:styleId="Header">
     <w:name w:val="header"/>
-    <w:basedOn w:val="Standaard"/>
-    <w:link w:val="KoptekstChar"/>
+    <w:basedOn w:val="Normal"/>
+    <w:link w:val="HeaderChar"/>
     <w:uiPriority w:val="99"/>
     <w:unhideWhenUsed/>
     <w:rsid w:val="00BB2BEF"/>
@@ -9323,9 +8536,9 @@
       </w:tabs>
     </w:pPr>
   </w:style>
-  <w:style w:type="character" w:customStyle="1" w:styleId="KoptekstChar">
-    <w:name w:val="Koptekst Char"/>
-    <w:link w:val="Koptekst"/>
+  <w:style w:type="character" w:customStyle="1" w:styleId="HeaderChar">
+    <w:name w:val="Header Char"/>
+    <w:link w:val="Header"/>
     <w:uiPriority w:val="99"/>
     <w:rsid w:val="00BB2BEF"/>
     <w:rPr>
@@ -9333,10 +8546,10 @@
       <w:lang w:val="en-GB" w:eastAsia="en-US"/>
     </w:rPr>
   </w:style>
-  <w:style w:type="paragraph" w:styleId="Voettekst">
+  <w:style w:type="paragraph" w:styleId="Footer">
     <w:name w:val="footer"/>
-    <w:basedOn w:val="Standaard"/>
-    <w:link w:val="VoettekstChar"/>
+    <w:basedOn w:val="Normal"/>
+    <w:link w:val="FooterChar"/>
     <w:uiPriority w:val="99"/>
     <w:unhideWhenUsed/>
     <w:rsid w:val="00BB2BEF"/>
@@ -9347,9 +8560,9 @@
       </w:tabs>
     </w:pPr>
   </w:style>
-  <w:style w:type="character" w:customStyle="1" w:styleId="VoettekstChar">
-    <w:name w:val="Voettekst Char"/>
-    <w:link w:val="Voettekst"/>
+  <w:style w:type="character" w:customStyle="1" w:styleId="FooterChar">
+    <w:name w:val="Footer Char"/>
+    <w:link w:val="Footer"/>
     <w:uiPriority w:val="99"/>
     <w:rsid w:val="00BB2BEF"/>
     <w:rPr>
@@ -9357,9 +8570,9 @@
       <w:lang w:val="en-GB" w:eastAsia="en-US"/>
     </w:rPr>
   </w:style>
-  <w:style w:type="character" w:customStyle="1" w:styleId="Kop1Char">
-    <w:name w:val="Kop 1 Char"/>
-    <w:link w:val="Kop1"/>
+  <w:style w:type="character" w:customStyle="1" w:styleId="Heading1Char">
+    <w:name w:val="Heading 1 Char"/>
+    <w:link w:val="Heading1"/>
     <w:uiPriority w:val="9"/>
     <w:rsid w:val="00831C6F"/>
     <w:rPr>
@@ -9371,9 +8584,9 @@
       <w:szCs w:val="28"/>
     </w:rPr>
   </w:style>
-  <w:style w:type="character" w:customStyle="1" w:styleId="Kop2Char">
-    <w:name w:val="Kop 2 Char"/>
-    <w:link w:val="Kop2"/>
+  <w:style w:type="character" w:customStyle="1" w:styleId="Heading2Char">
+    <w:name w:val="Heading 2 Char"/>
+    <w:link w:val="Heading2"/>
     <w:uiPriority w:val="9"/>
     <w:semiHidden/>
     <w:rsid w:val="00831C6F"/>
@@ -9386,9 +8599,9 @@
       <w:szCs w:val="26"/>
     </w:rPr>
   </w:style>
-  <w:style w:type="character" w:customStyle="1" w:styleId="Kop3Char">
-    <w:name w:val="Kop 3 Char"/>
-    <w:link w:val="Kop3"/>
+  <w:style w:type="character" w:customStyle="1" w:styleId="Heading3Char">
+    <w:name w:val="Heading 3 Char"/>
+    <w:link w:val="Heading3"/>
     <w:uiPriority w:val="9"/>
     <w:semiHidden/>
     <w:rsid w:val="00831C6F"/>
@@ -9399,9 +8612,9 @@
       <w:color w:val="2DA2BF"/>
     </w:rPr>
   </w:style>
-  <w:style w:type="character" w:customStyle="1" w:styleId="Kop4Char">
-    <w:name w:val="Kop 4 Char"/>
-    <w:link w:val="Kop4"/>
+  <w:style w:type="character" w:customStyle="1" w:styleId="Heading4Char">
+    <w:name w:val="Heading 4 Char"/>
+    <w:link w:val="Heading4"/>
     <w:uiPriority w:val="9"/>
     <w:semiHidden/>
     <w:rsid w:val="00831C6F"/>
@@ -9414,9 +8627,9 @@
       <w:color w:val="2DA2BF"/>
     </w:rPr>
   </w:style>
-  <w:style w:type="character" w:customStyle="1" w:styleId="Kop5Char">
-    <w:name w:val="Kop 5 Char"/>
-    <w:link w:val="Kop5"/>
+  <w:style w:type="character" w:customStyle="1" w:styleId="Heading5Char">
+    <w:name w:val="Heading 5 Char"/>
+    <w:link w:val="Heading5"/>
     <w:uiPriority w:val="9"/>
     <w:semiHidden/>
     <w:rsid w:val="00831C6F"/>
@@ -9425,9 +8638,9 @@
       <w:color w:val="16505E"/>
     </w:rPr>
   </w:style>
-  <w:style w:type="character" w:customStyle="1" w:styleId="Kop6Char">
-    <w:name w:val="Kop 6 Char"/>
-    <w:link w:val="Kop6"/>
+  <w:style w:type="character" w:customStyle="1" w:styleId="Heading6Char">
+    <w:name w:val="Heading 6 Char"/>
+    <w:link w:val="Heading6"/>
     <w:uiPriority w:val="9"/>
     <w:semiHidden/>
     <w:rsid w:val="00831C6F"/>
@@ -9438,9 +8651,9 @@
       <w:color w:val="16505E"/>
     </w:rPr>
   </w:style>
-  <w:style w:type="character" w:customStyle="1" w:styleId="Kop7Char">
-    <w:name w:val="Kop 7 Char"/>
-    <w:link w:val="Kop7"/>
+  <w:style w:type="character" w:customStyle="1" w:styleId="Heading7Char">
+    <w:name w:val="Heading 7 Char"/>
+    <w:link w:val="Heading7"/>
     <w:uiPriority w:val="9"/>
     <w:semiHidden/>
     <w:rsid w:val="00831C6F"/>
@@ -9451,9 +8664,9 @@
       <w:color w:val="404040"/>
     </w:rPr>
   </w:style>
-  <w:style w:type="character" w:customStyle="1" w:styleId="Kop8Char">
-    <w:name w:val="Kop 8 Char"/>
-    <w:link w:val="Kop8"/>
+  <w:style w:type="character" w:customStyle="1" w:styleId="Heading8Char">
+    <w:name w:val="Heading 8 Char"/>
+    <w:link w:val="Heading8"/>
     <w:uiPriority w:val="9"/>
     <w:semiHidden/>
     <w:rsid w:val="00831C6F"/>
@@ -9464,9 +8677,9 @@
       <w:szCs w:val="20"/>
     </w:rPr>
   </w:style>
-  <w:style w:type="character" w:customStyle="1" w:styleId="Kop9Char">
-    <w:name w:val="Kop 9 Char"/>
-    <w:link w:val="Kop9"/>
+  <w:style w:type="character" w:customStyle="1" w:styleId="Heading9Char">
+    <w:name w:val="Heading 9 Char"/>
+    <w:link w:val="Heading9"/>
     <w:uiPriority w:val="9"/>
     <w:semiHidden/>
     <w:rsid w:val="00831C6F"/>
@@ -9479,10 +8692,10 @@
       <w:szCs w:val="20"/>
     </w:rPr>
   </w:style>
-  <w:style w:type="paragraph" w:styleId="Bijschrift">
+  <w:style w:type="paragraph" w:styleId="Caption">
     <w:name w:val="caption"/>
-    <w:basedOn w:val="Standaard"/>
-    <w:next w:val="Standaard"/>
+    <w:basedOn w:val="Normal"/>
+    <w:next w:val="Normal"/>
     <w:uiPriority w:val="35"/>
     <w:unhideWhenUsed/>
     <w:qFormat/>
@@ -9498,11 +8711,11 @@
       <w:szCs w:val="18"/>
     </w:rPr>
   </w:style>
-  <w:style w:type="paragraph" w:styleId="Titel">
+  <w:style w:type="paragraph" w:styleId="Title">
     <w:name w:val="Title"/>
-    <w:basedOn w:val="Standaard"/>
-    <w:next w:val="Standaard"/>
-    <w:link w:val="TitelChar"/>
+    <w:basedOn w:val="Normal"/>
+    <w:next w:val="Normal"/>
+    <w:link w:val="TitleChar"/>
     <w:uiPriority w:val="10"/>
     <w:qFormat/>
     <w:rsid w:val="00831C6F"/>
@@ -9522,9 +8735,9 @@
       <w:szCs w:val="52"/>
     </w:rPr>
   </w:style>
-  <w:style w:type="character" w:customStyle="1" w:styleId="TitelChar">
-    <w:name w:val="Titel Char"/>
-    <w:link w:val="Titel"/>
+  <w:style w:type="character" w:customStyle="1" w:styleId="TitleChar">
+    <w:name w:val="Title Char"/>
+    <w:link w:val="Title"/>
     <w:uiPriority w:val="10"/>
     <w:rsid w:val="00831C6F"/>
     <w:rPr>
@@ -9536,11 +8749,11 @@
       <w:szCs w:val="52"/>
     </w:rPr>
   </w:style>
-  <w:style w:type="paragraph" w:styleId="Ondertitel">
+  <w:style w:type="paragraph" w:styleId="Subtitle">
     <w:name w:val="Subtitle"/>
-    <w:basedOn w:val="Standaard"/>
-    <w:next w:val="Standaard"/>
-    <w:link w:val="OndertitelChar"/>
+    <w:basedOn w:val="Normal"/>
+    <w:next w:val="Normal"/>
+    <w:link w:val="SubtitleChar"/>
     <w:uiPriority w:val="11"/>
     <w:qFormat/>
     <w:rsid w:val="00831C6F"/>
@@ -9559,9 +8772,9 @@
       <w:szCs w:val="24"/>
     </w:rPr>
   </w:style>
-  <w:style w:type="character" w:customStyle="1" w:styleId="OndertitelChar">
-    <w:name w:val="Ondertitel Char"/>
-    <w:link w:val="Ondertitel"/>
+  <w:style w:type="character" w:customStyle="1" w:styleId="SubtitleChar">
+    <w:name w:val="Subtitle Char"/>
+    <w:link w:val="Subtitle"/>
     <w:uiPriority w:val="11"/>
     <w:rsid w:val="00831C6F"/>
     <w:rPr>
@@ -9574,7 +8787,7 @@
       <w:szCs w:val="24"/>
     </w:rPr>
   </w:style>
-  <w:style w:type="character" w:styleId="Zwaar">
+  <w:style w:type="character" w:styleId="Strong">
     <w:name w:val="Strong"/>
     <w:uiPriority w:val="22"/>
     <w:qFormat/>
@@ -9584,7 +8797,7 @@
       <w:bCs/>
     </w:rPr>
   </w:style>
-  <w:style w:type="character" w:styleId="Nadruk">
+  <w:style w:type="character" w:styleId="Emphasis">
     <w:name w:val="Emphasis"/>
     <w:uiPriority w:val="20"/>
     <w:qFormat/>
@@ -9594,7 +8807,7 @@
       <w:iCs/>
     </w:rPr>
   </w:style>
-  <w:style w:type="paragraph" w:styleId="Geenafstand">
+  <w:style w:type="paragraph" w:styleId="NoSpacing">
     <w:name w:val="No Spacing"/>
     <w:uiPriority w:val="1"/>
     <w:qFormat/>
@@ -9603,9 +8816,9 @@
       <w:spacing w:after="0" w:line="240" w:lineRule="auto"/>
     </w:pPr>
   </w:style>
-  <w:style w:type="paragraph" w:styleId="Lijstalinea">
+  <w:style w:type="paragraph" w:styleId="ListParagraph">
     <w:name w:val="List Paragraph"/>
-    <w:basedOn w:val="Standaard"/>
+    <w:basedOn w:val="Normal"/>
     <w:uiPriority w:val="34"/>
     <w:qFormat/>
     <w:rsid w:val="00831C6F"/>
@@ -9614,11 +8827,11 @@
       <w:contextualSpacing/>
     </w:pPr>
   </w:style>
-  <w:style w:type="paragraph" w:styleId="Citaat">
+  <w:style w:type="paragraph" w:styleId="Quote">
     <w:name w:val="Quote"/>
-    <w:basedOn w:val="Standaard"/>
-    <w:next w:val="Standaard"/>
-    <w:link w:val="CitaatChar"/>
+    <w:basedOn w:val="Normal"/>
+    <w:next w:val="Normal"/>
+    <w:link w:val="QuoteChar"/>
     <w:uiPriority w:val="29"/>
     <w:qFormat/>
     <w:rsid w:val="00831C6F"/>
@@ -9628,9 +8841,9 @@
       <w:color w:val="000000"/>
     </w:rPr>
   </w:style>
-  <w:style w:type="character" w:customStyle="1" w:styleId="CitaatChar">
-    <w:name w:val="Citaat Char"/>
-    <w:link w:val="Citaat"/>
+  <w:style w:type="character" w:customStyle="1" w:styleId="QuoteChar">
+    <w:name w:val="Quote Char"/>
+    <w:link w:val="Quote"/>
     <w:uiPriority w:val="29"/>
     <w:rsid w:val="00831C6F"/>
     <w:rPr>
@@ -9639,11 +8852,11 @@
       <w:color w:val="000000"/>
     </w:rPr>
   </w:style>
-  <w:style w:type="paragraph" w:styleId="Duidelijkcitaat">
+  <w:style w:type="paragraph" w:styleId="IntenseQuote">
     <w:name w:val="Intense Quote"/>
-    <w:basedOn w:val="Standaard"/>
-    <w:next w:val="Standaard"/>
-    <w:link w:val="DuidelijkcitaatChar"/>
+    <w:basedOn w:val="Normal"/>
+    <w:next w:val="Normal"/>
+    <w:link w:val="IntenseQuoteChar"/>
     <w:uiPriority w:val="30"/>
     <w:qFormat/>
     <w:rsid w:val="00831C6F"/>
@@ -9662,9 +8875,9 @@
       <w:color w:val="2DA2BF"/>
     </w:rPr>
   </w:style>
-  <w:style w:type="character" w:customStyle="1" w:styleId="DuidelijkcitaatChar">
-    <w:name w:val="Duidelijk citaat Char"/>
-    <w:link w:val="Duidelijkcitaat"/>
+  <w:style w:type="character" w:customStyle="1" w:styleId="IntenseQuoteChar">
+    <w:name w:val="Intense Quote Char"/>
+    <w:link w:val="IntenseQuote"/>
     <w:uiPriority w:val="30"/>
     <w:rsid w:val="00831C6F"/>
     <w:rPr>
@@ -9675,7 +8888,7 @@
       <w:color w:val="2DA2BF"/>
     </w:rPr>
   </w:style>
-  <w:style w:type="character" w:styleId="Subtielebenadrukking">
+  <w:style w:type="character" w:styleId="SubtleEmphasis">
     <w:name w:val="Subtle Emphasis"/>
     <w:uiPriority w:val="19"/>
     <w:qFormat/>
@@ -9686,7 +8899,7 @@
       <w:color w:val="808080"/>
     </w:rPr>
   </w:style>
-  <w:style w:type="character" w:styleId="Intensievebenadrukking">
+  <w:style w:type="character" w:styleId="IntenseEmphasis">
     <w:name w:val="Intense Emphasis"/>
     <w:uiPriority w:val="21"/>
     <w:qFormat/>
@@ -9699,7 +8912,7 @@
       <w:color w:val="2DA2BF"/>
     </w:rPr>
   </w:style>
-  <w:style w:type="character" w:styleId="Subtieleverwijzing">
+  <w:style w:type="character" w:styleId="SubtleReference">
     <w:name w:val="Subtle Reference"/>
     <w:uiPriority w:val="31"/>
     <w:qFormat/>
@@ -9710,7 +8923,7 @@
       <w:u w:val="single"/>
     </w:rPr>
   </w:style>
-  <w:style w:type="character" w:styleId="Intensieveverwijzing">
+  <w:style w:type="character" w:styleId="IntenseReference">
     <w:name w:val="Intense Reference"/>
     <w:uiPriority w:val="32"/>
     <w:qFormat/>
@@ -9724,7 +8937,7 @@
       <w:u w:val="single"/>
     </w:rPr>
   </w:style>
-  <w:style w:type="character" w:styleId="Titelvanboek">
+  <w:style w:type="character" w:styleId="BookTitle">
     <w:name w:val="Book Title"/>
     <w:uiPriority w:val="33"/>
     <w:qFormat/>
@@ -9736,10 +8949,10 @@
       <w:spacing w:val="5"/>
     </w:rPr>
   </w:style>
-  <w:style w:type="paragraph" w:styleId="Kopvaninhoudsopgave">
+  <w:style w:type="paragraph" w:styleId="TOCHeading">
     <w:name w:val="TOC Heading"/>
-    <w:basedOn w:val="Kop1"/>
-    <w:next w:val="Standaard"/>
+    <w:basedOn w:val="Heading1"/>
+    <w:next w:val="Normal"/>
     <w:uiPriority w:val="39"/>
     <w:semiHidden/>
     <w:unhideWhenUsed/>
@@ -9749,9 +8962,9 @@
       <w:outlineLvl w:val="9"/>
     </w:pPr>
   </w:style>
-  <w:style w:type="paragraph" w:styleId="Normaalweb">
+  <w:style w:type="paragraph" w:styleId="NormalWeb">
     <w:name w:val="Normal (Web)"/>
-    <w:basedOn w:val="Standaard"/>
+    <w:basedOn w:val="Normal"/>
     <w:uiPriority w:val="99"/>
     <w:semiHidden/>
     <w:unhideWhenUsed/>
@@ -9765,9 +8978,9 @@
       <w:szCs w:val="24"/>
     </w:rPr>
   </w:style>
-  <w:style w:type="table" w:styleId="Tabelraster">
+  <w:style w:type="table" w:styleId="TableGrid">
     <w:name w:val="Table Grid"/>
-    <w:basedOn w:val="Standaardtabel"/>
+    <w:basedOn w:val="TableNormal"/>
     <w:uiPriority w:val="59"/>
     <w:rsid w:val="00633EEA"/>
     <w:pPr>
@@ -9946,16 +9159,16 @@
     <w:lsdException w:name="Bibliography" w:uiPriority="37"/>
     <w:lsdException w:name="TOC Heading" w:uiPriority="39" w:qFormat="1"/>
   </w:latentStyles>
-  <w:style w:type="paragraph" w:default="1" w:styleId="Standaard">
+  <w:style w:type="paragraph" w:default="1" w:styleId="Normal">
     <w:name w:val="Normal"/>
     <w:qFormat/>
     <w:rsid w:val="00831C6F"/>
   </w:style>
-  <w:style w:type="paragraph" w:styleId="Kop1">
+  <w:style w:type="paragraph" w:styleId="Heading1">
     <w:name w:val="heading 1"/>
-    <w:basedOn w:val="Standaard"/>
-    <w:next w:val="Standaard"/>
-    <w:link w:val="Kop1Char"/>
+    <w:basedOn w:val="Normal"/>
+    <w:next w:val="Normal"/>
+    <w:link w:val="Heading1Char"/>
     <w:uiPriority w:val="9"/>
     <w:qFormat/>
     <w:rsid w:val="00831C6F"/>
@@ -9974,11 +9187,11 @@
       <w:szCs w:val="28"/>
     </w:rPr>
   </w:style>
-  <w:style w:type="paragraph" w:styleId="Kop2">
+  <w:style w:type="paragraph" w:styleId="Heading2">
     <w:name w:val="heading 2"/>
-    <w:basedOn w:val="Standaard"/>
-    <w:next w:val="Standaard"/>
-    <w:link w:val="Kop2Char"/>
+    <w:basedOn w:val="Normal"/>
+    <w:next w:val="Normal"/>
+    <w:link w:val="Heading2Char"/>
     <w:uiPriority w:val="9"/>
     <w:semiHidden/>
     <w:unhideWhenUsed/>
@@ -9999,11 +9212,11 @@
       <w:szCs w:val="26"/>
     </w:rPr>
   </w:style>
-  <w:style w:type="paragraph" w:styleId="Kop3">
+  <w:style w:type="paragraph" w:styleId="Heading3">
     <w:name w:val="heading 3"/>
-    <w:basedOn w:val="Standaard"/>
-    <w:next w:val="Standaard"/>
-    <w:link w:val="Kop3Char"/>
+    <w:basedOn w:val="Normal"/>
+    <w:next w:val="Normal"/>
+    <w:link w:val="Heading3Char"/>
     <w:uiPriority w:val="9"/>
     <w:semiHidden/>
     <w:unhideWhenUsed/>
@@ -10022,11 +9235,11 @@
       <w:color w:val="2DA2BF"/>
     </w:rPr>
   </w:style>
-  <w:style w:type="paragraph" w:styleId="Kop4">
+  <w:style w:type="paragraph" w:styleId="Heading4">
     <w:name w:val="heading 4"/>
-    <w:basedOn w:val="Standaard"/>
-    <w:next w:val="Standaard"/>
-    <w:link w:val="Kop4Char"/>
+    <w:basedOn w:val="Normal"/>
+    <w:next w:val="Normal"/>
+    <w:link w:val="Heading4Char"/>
     <w:uiPriority w:val="9"/>
     <w:semiHidden/>
     <w:unhideWhenUsed/>
@@ -10047,11 +9260,11 @@
       <w:color w:val="2DA2BF"/>
     </w:rPr>
   </w:style>
-  <w:style w:type="paragraph" w:styleId="Kop5">
+  <w:style w:type="paragraph" w:styleId="Heading5">
     <w:name w:val="heading 5"/>
-    <w:basedOn w:val="Standaard"/>
-    <w:next w:val="Standaard"/>
-    <w:link w:val="Kop5Char"/>
+    <w:basedOn w:val="Normal"/>
+    <w:next w:val="Normal"/>
+    <w:link w:val="Heading5Char"/>
     <w:uiPriority w:val="9"/>
     <w:semiHidden/>
     <w:unhideWhenUsed/>
@@ -10068,11 +9281,11 @@
       <w:color w:val="16505E"/>
     </w:rPr>
   </w:style>
-  <w:style w:type="paragraph" w:styleId="Kop6">
+  <w:style w:type="paragraph" w:styleId="Heading6">
     <w:name w:val="heading 6"/>
-    <w:basedOn w:val="Standaard"/>
-    <w:next w:val="Standaard"/>
-    <w:link w:val="Kop6Char"/>
+    <w:basedOn w:val="Normal"/>
+    <w:next w:val="Normal"/>
+    <w:link w:val="Heading6Char"/>
     <w:uiPriority w:val="9"/>
     <w:semiHidden/>
     <w:unhideWhenUsed/>
@@ -10091,11 +9304,11 @@
       <w:color w:val="16505E"/>
     </w:rPr>
   </w:style>
-  <w:style w:type="paragraph" w:styleId="Kop7">
+  <w:style w:type="paragraph" w:styleId="Heading7">
     <w:name w:val="heading 7"/>
-    <w:basedOn w:val="Standaard"/>
-    <w:next w:val="Standaard"/>
-    <w:link w:val="Kop7Char"/>
+    <w:basedOn w:val="Normal"/>
+    <w:next w:val="Normal"/>
+    <w:link w:val="Heading7Char"/>
     <w:uiPriority w:val="9"/>
     <w:semiHidden/>
     <w:unhideWhenUsed/>
@@ -10114,11 +9327,11 @@
       <w:color w:val="404040"/>
     </w:rPr>
   </w:style>
-  <w:style w:type="paragraph" w:styleId="Kop8">
+  <w:style w:type="paragraph" w:styleId="Heading8">
     <w:name w:val="heading 8"/>
-    <w:basedOn w:val="Standaard"/>
-    <w:next w:val="Standaard"/>
-    <w:link w:val="Kop8Char"/>
+    <w:basedOn w:val="Normal"/>
+    <w:next w:val="Normal"/>
+    <w:link w:val="Heading8Char"/>
     <w:uiPriority w:val="9"/>
     <w:semiHidden/>
     <w:unhideWhenUsed/>
@@ -10137,11 +9350,11 @@
       <w:szCs w:val="20"/>
     </w:rPr>
   </w:style>
-  <w:style w:type="paragraph" w:styleId="Kop9">
+  <w:style w:type="paragraph" w:styleId="Heading9">
     <w:name w:val="heading 9"/>
-    <w:basedOn w:val="Standaard"/>
-    <w:next w:val="Standaard"/>
-    <w:link w:val="Kop9Char"/>
+    <w:basedOn w:val="Normal"/>
+    <w:next w:val="Normal"/>
+    <w:link w:val="Heading9Char"/>
     <w:uiPriority w:val="9"/>
     <w:semiHidden/>
     <w:unhideWhenUsed/>
@@ -10162,13 +9375,13 @@
       <w:szCs w:val="20"/>
     </w:rPr>
   </w:style>
-  <w:style w:type="character" w:default="1" w:styleId="Standaardalinea-lettertype">
+  <w:style w:type="character" w:default="1" w:styleId="DefaultParagraphFont">
     <w:name w:val="Default Paragraph Font"/>
     <w:uiPriority w:val="1"/>
     <w:semiHidden/>
     <w:unhideWhenUsed/>
   </w:style>
-  <w:style w:type="table" w:default="1" w:styleId="Standaardtabel">
+  <w:style w:type="table" w:default="1" w:styleId="TableNormal">
     <w:name w:val="Normal Table"/>
     <w:uiPriority w:val="99"/>
     <w:semiHidden/>
@@ -10183,13 +9396,13 @@
       </w:tblCellMar>
     </w:tblPr>
   </w:style>
-  <w:style w:type="numbering" w:default="1" w:styleId="Geenlijst">
+  <w:style w:type="numbering" w:default="1" w:styleId="NoList">
     <w:name w:val="No List"/>
     <w:uiPriority w:val="99"/>
     <w:semiHidden/>
     <w:unhideWhenUsed/>
   </w:style>
-  <w:style w:type="character" w:styleId="Verwijzingopmerking">
+  <w:style w:type="character" w:styleId="CommentReference">
     <w:name w:val="annotation reference"/>
     <w:uiPriority w:val="99"/>
     <w:semiHidden/>
@@ -10200,10 +9413,10 @@
       <w:szCs w:val="16"/>
     </w:rPr>
   </w:style>
-  <w:style w:type="paragraph" w:styleId="Tekstopmerking">
+  <w:style w:type="paragraph" w:styleId="CommentText">
     <w:name w:val="annotation text"/>
-    <w:basedOn w:val="Standaard"/>
-    <w:link w:val="TekstopmerkingChar"/>
+    <w:basedOn w:val="Normal"/>
+    <w:link w:val="CommentTextChar"/>
     <w:uiPriority w:val="99"/>
     <w:semiHidden/>
     <w:unhideWhenUsed/>
@@ -10212,9 +9425,9 @@
       <w:sz w:val="20"/>
     </w:rPr>
   </w:style>
-  <w:style w:type="character" w:customStyle="1" w:styleId="TekstopmerkingChar">
-    <w:name w:val="Tekst opmerking Char"/>
-    <w:link w:val="Tekstopmerking"/>
+  <w:style w:type="character" w:customStyle="1" w:styleId="CommentTextChar">
+    <w:name w:val="Comment Text Char"/>
+    <w:link w:val="CommentText"/>
     <w:uiPriority w:val="99"/>
     <w:semiHidden/>
     <w:rsid w:val="00E00C75"/>
@@ -10222,10 +9435,10 @@
       <w:lang w:val="en-GB" w:eastAsia="en-US"/>
     </w:rPr>
   </w:style>
-  <w:style w:type="paragraph" w:styleId="Ballontekst">
+  <w:style w:type="paragraph" w:styleId="BalloonText">
     <w:name w:val="Balloon Text"/>
-    <w:basedOn w:val="Standaard"/>
-    <w:link w:val="BallontekstChar"/>
+    <w:basedOn w:val="Normal"/>
+    <w:link w:val="BalloonTextChar"/>
     <w:uiPriority w:val="99"/>
     <w:semiHidden/>
     <w:unhideWhenUsed/>
@@ -10236,9 +9449,9 @@
       <w:szCs w:val="16"/>
     </w:rPr>
   </w:style>
-  <w:style w:type="character" w:customStyle="1" w:styleId="BallontekstChar">
-    <w:name w:val="Ballontekst Char"/>
-    <w:link w:val="Ballontekst"/>
+  <w:style w:type="character" w:customStyle="1" w:styleId="BalloonTextChar">
+    <w:name w:val="Balloon Text Char"/>
+    <w:link w:val="BalloonText"/>
     <w:uiPriority w:val="99"/>
     <w:semiHidden/>
     <w:rsid w:val="00E00C75"/>
@@ -10259,10 +9472,10 @@
       <w:u w:val="single"/>
     </w:rPr>
   </w:style>
-  <w:style w:type="paragraph" w:styleId="Koptekst">
+  <w:style w:type="paragraph" w:styleId="Header">
     <w:name w:val="header"/>
-    <w:basedOn w:val="Standaard"/>
-    <w:link w:val="KoptekstChar"/>
+    <w:basedOn w:val="Normal"/>
+    <w:link w:val="HeaderChar"/>
     <w:uiPriority w:val="99"/>
     <w:unhideWhenUsed/>
     <w:rsid w:val="00BB2BEF"/>
@@ -10273,9 +9486,9 @@
       </w:tabs>
     </w:pPr>
   </w:style>
-  <w:style w:type="character" w:customStyle="1" w:styleId="KoptekstChar">
-    <w:name w:val="Koptekst Char"/>
-    <w:link w:val="Koptekst"/>
+  <w:style w:type="character" w:customStyle="1" w:styleId="HeaderChar">
+    <w:name w:val="Header Char"/>
+    <w:link w:val="Header"/>
     <w:uiPriority w:val="99"/>
     <w:rsid w:val="00BB2BEF"/>
     <w:rPr>
@@ -10283,10 +9496,10 @@
       <w:lang w:val="en-GB" w:eastAsia="en-US"/>
     </w:rPr>
   </w:style>
-  <w:style w:type="paragraph" w:styleId="Voettekst">
+  <w:style w:type="paragraph" w:styleId="Footer">
     <w:name w:val="footer"/>
-    <w:basedOn w:val="Standaard"/>
-    <w:link w:val="VoettekstChar"/>
+    <w:basedOn w:val="Normal"/>
+    <w:link w:val="FooterChar"/>
     <w:uiPriority w:val="99"/>
     <w:unhideWhenUsed/>
     <w:rsid w:val="00BB2BEF"/>
@@ -10297,9 +9510,9 @@
       </w:tabs>
     </w:pPr>
   </w:style>
-  <w:style w:type="character" w:customStyle="1" w:styleId="VoettekstChar">
-    <w:name w:val="Voettekst Char"/>
-    <w:link w:val="Voettekst"/>
+  <w:style w:type="character" w:customStyle="1" w:styleId="FooterChar">
+    <w:name w:val="Footer Char"/>
+    <w:link w:val="Footer"/>
     <w:uiPriority w:val="99"/>
     <w:rsid w:val="00BB2BEF"/>
     <w:rPr>
@@ -10307,9 +9520,9 @@
       <w:lang w:val="en-GB" w:eastAsia="en-US"/>
     </w:rPr>
   </w:style>
-  <w:style w:type="character" w:customStyle="1" w:styleId="Kop1Char">
-    <w:name w:val="Kop 1 Char"/>
-    <w:link w:val="Kop1"/>
+  <w:style w:type="character" w:customStyle="1" w:styleId="Heading1Char">
+    <w:name w:val="Heading 1 Char"/>
+    <w:link w:val="Heading1"/>
     <w:uiPriority w:val="9"/>
     <w:rsid w:val="00831C6F"/>
     <w:rPr>
@@ -10321,9 +9534,9 @@
       <w:szCs w:val="28"/>
     </w:rPr>
   </w:style>
-  <w:style w:type="character" w:customStyle="1" w:styleId="Kop2Char">
-    <w:name w:val="Kop 2 Char"/>
-    <w:link w:val="Kop2"/>
+  <w:style w:type="character" w:customStyle="1" w:styleId="Heading2Char">
+    <w:name w:val="Heading 2 Char"/>
+    <w:link w:val="Heading2"/>
     <w:uiPriority w:val="9"/>
     <w:semiHidden/>
     <w:rsid w:val="00831C6F"/>
@@ -10336,9 +9549,9 @@
       <w:szCs w:val="26"/>
     </w:rPr>
   </w:style>
-  <w:style w:type="character" w:customStyle="1" w:styleId="Kop3Char">
-    <w:name w:val="Kop 3 Char"/>
-    <w:link w:val="Kop3"/>
+  <w:style w:type="character" w:customStyle="1" w:styleId="Heading3Char">
+    <w:name w:val="Heading 3 Char"/>
+    <w:link w:val="Heading3"/>
     <w:uiPriority w:val="9"/>
     <w:semiHidden/>
     <w:rsid w:val="00831C6F"/>
@@ -10349,9 +9562,9 @@
       <w:color w:val="2DA2BF"/>
     </w:rPr>
   </w:style>
-  <w:style w:type="character" w:customStyle="1" w:styleId="Kop4Char">
-    <w:name w:val="Kop 4 Char"/>
-    <w:link w:val="Kop4"/>
+  <w:style w:type="character" w:customStyle="1" w:styleId="Heading4Char">
+    <w:name w:val="Heading 4 Char"/>
+    <w:link w:val="Heading4"/>
     <w:uiPriority w:val="9"/>
     <w:semiHidden/>
     <w:rsid w:val="00831C6F"/>
@@ -10364,9 +9577,9 @@
       <w:color w:val="2DA2BF"/>
     </w:rPr>
   </w:style>
-  <w:style w:type="character" w:customStyle="1" w:styleId="Kop5Char">
-    <w:name w:val="Kop 5 Char"/>
-    <w:link w:val="Kop5"/>
+  <w:style w:type="character" w:customStyle="1" w:styleId="Heading5Char">
+    <w:name w:val="Heading 5 Char"/>
+    <w:link w:val="Heading5"/>
     <w:uiPriority w:val="9"/>
     <w:semiHidden/>
     <w:rsid w:val="00831C6F"/>
@@ -10375,9 +9588,9 @@
       <w:color w:val="16505E"/>
     </w:rPr>
   </w:style>
-  <w:style w:type="character" w:customStyle="1" w:styleId="Kop6Char">
-    <w:name w:val="Kop 6 Char"/>
-    <w:link w:val="Kop6"/>
+  <w:style w:type="character" w:customStyle="1" w:styleId="Heading6Char">
+    <w:name w:val="Heading 6 Char"/>
+    <w:link w:val="Heading6"/>
     <w:uiPriority w:val="9"/>
     <w:semiHidden/>
     <w:rsid w:val="00831C6F"/>
@@ -10388,9 +9601,9 @@
       <w:color w:val="16505E"/>
     </w:rPr>
   </w:style>
-  <w:style w:type="character" w:customStyle="1" w:styleId="Kop7Char">
-    <w:name w:val="Kop 7 Char"/>
-    <w:link w:val="Kop7"/>
+  <w:style w:type="character" w:customStyle="1" w:styleId="Heading7Char">
+    <w:name w:val="Heading 7 Char"/>
+    <w:link w:val="Heading7"/>
     <w:uiPriority w:val="9"/>
     <w:semiHidden/>
     <w:rsid w:val="00831C6F"/>
@@ -10401,9 +9614,9 @@
       <w:color w:val="404040"/>
     </w:rPr>
   </w:style>
-  <w:style w:type="character" w:customStyle="1" w:styleId="Kop8Char">
-    <w:name w:val="Kop 8 Char"/>
-    <w:link w:val="Kop8"/>
+  <w:style w:type="character" w:customStyle="1" w:styleId="Heading8Char">
+    <w:name w:val="Heading 8 Char"/>
+    <w:link w:val="Heading8"/>
     <w:uiPriority w:val="9"/>
     <w:semiHidden/>
     <w:rsid w:val="00831C6F"/>
@@ -10414,9 +9627,9 @@
       <w:szCs w:val="20"/>
     </w:rPr>
   </w:style>
-  <w:style w:type="character" w:customStyle="1" w:styleId="Kop9Char">
-    <w:name w:val="Kop 9 Char"/>
-    <w:link w:val="Kop9"/>
+  <w:style w:type="character" w:customStyle="1" w:styleId="Heading9Char">
+    <w:name w:val="Heading 9 Char"/>
+    <w:link w:val="Heading9"/>
     <w:uiPriority w:val="9"/>
     <w:semiHidden/>
     <w:rsid w:val="00831C6F"/>
@@ -10429,10 +9642,10 @@
       <w:szCs w:val="20"/>
     </w:rPr>
   </w:style>
-  <w:style w:type="paragraph" w:styleId="Bijschrift">
+  <w:style w:type="paragraph" w:styleId="Caption">
     <w:name w:val="caption"/>
-    <w:basedOn w:val="Standaard"/>
-    <w:next w:val="Standaard"/>
+    <w:basedOn w:val="Normal"/>
+    <w:next w:val="Normal"/>
     <w:uiPriority w:val="35"/>
     <w:unhideWhenUsed/>
     <w:qFormat/>
@@ -10448,11 +9661,11 @@
       <w:szCs w:val="18"/>
     </w:rPr>
   </w:style>
-  <w:style w:type="paragraph" w:styleId="Titel">
+  <w:style w:type="paragraph" w:styleId="Title">
     <w:name w:val="Title"/>
-    <w:basedOn w:val="Standaard"/>
-    <w:next w:val="Standaard"/>
-    <w:link w:val="TitelChar"/>
+    <w:basedOn w:val="Normal"/>
+    <w:next w:val="Normal"/>
+    <w:link w:val="TitleChar"/>
     <w:uiPriority w:val="10"/>
     <w:qFormat/>
     <w:rsid w:val="00831C6F"/>
@@ -10472,9 +9685,9 @@
       <w:szCs w:val="52"/>
     </w:rPr>
   </w:style>
-  <w:style w:type="character" w:customStyle="1" w:styleId="TitelChar">
-    <w:name w:val="Titel Char"/>
-    <w:link w:val="Titel"/>
+  <w:style w:type="character" w:customStyle="1" w:styleId="TitleChar">
+    <w:name w:val="Title Char"/>
+    <w:link w:val="Title"/>
     <w:uiPriority w:val="10"/>
     <w:rsid w:val="00831C6F"/>
     <w:rPr>
@@ -10486,11 +9699,11 @@
       <w:szCs w:val="52"/>
     </w:rPr>
   </w:style>
-  <w:style w:type="paragraph" w:styleId="Ondertitel">
+  <w:style w:type="paragraph" w:styleId="Subtitle">
     <w:name w:val="Subtitle"/>
-    <w:basedOn w:val="Standaard"/>
-    <w:next w:val="Standaard"/>
-    <w:link w:val="OndertitelChar"/>
+    <w:basedOn w:val="Normal"/>
+    <w:next w:val="Normal"/>
+    <w:link w:val="SubtitleChar"/>
     <w:uiPriority w:val="11"/>
     <w:qFormat/>
     <w:rsid w:val="00831C6F"/>
@@ -10509,9 +9722,9 @@
       <w:szCs w:val="24"/>
     </w:rPr>
   </w:style>
-  <w:style w:type="character" w:customStyle="1" w:styleId="OndertitelChar">
-    <w:name w:val="Ondertitel Char"/>
-    <w:link w:val="Ondertitel"/>
+  <w:style w:type="character" w:customStyle="1" w:styleId="SubtitleChar">
+    <w:name w:val="Subtitle Char"/>
+    <w:link w:val="Subtitle"/>
     <w:uiPriority w:val="11"/>
     <w:rsid w:val="00831C6F"/>
     <w:rPr>
@@ -10524,7 +9737,7 @@
       <w:szCs w:val="24"/>
     </w:rPr>
   </w:style>
-  <w:style w:type="character" w:styleId="Zwaar">
+  <w:style w:type="character" w:styleId="Strong">
     <w:name w:val="Strong"/>
     <w:uiPriority w:val="22"/>
     <w:qFormat/>
@@ -10534,7 +9747,7 @@
       <w:bCs/>
     </w:rPr>
   </w:style>
-  <w:style w:type="character" w:styleId="Nadruk">
+  <w:style w:type="character" w:styleId="Emphasis">
     <w:name w:val="Emphasis"/>
     <w:uiPriority w:val="20"/>
     <w:qFormat/>
@@ -10544,7 +9757,7 @@
       <w:iCs/>
     </w:rPr>
   </w:style>
-  <w:style w:type="paragraph" w:styleId="Geenafstand">
+  <w:style w:type="paragraph" w:styleId="NoSpacing">
     <w:name w:val="No Spacing"/>
     <w:uiPriority w:val="1"/>
     <w:qFormat/>
@@ -10553,9 +9766,9 @@
       <w:spacing w:after="0" w:line="240" w:lineRule="auto"/>
     </w:pPr>
   </w:style>
-  <w:style w:type="paragraph" w:styleId="Lijstalinea">
+  <w:style w:type="paragraph" w:styleId="ListParagraph">
     <w:name w:val="List Paragraph"/>
-    <w:basedOn w:val="Standaard"/>
+    <w:basedOn w:val="Normal"/>
     <w:uiPriority w:val="34"/>
     <w:qFormat/>
     <w:rsid w:val="00831C6F"/>
@@ -10564,11 +9777,11 @@
       <w:contextualSpacing/>
     </w:pPr>
   </w:style>
-  <w:style w:type="paragraph" w:styleId="Citaat">
+  <w:style w:type="paragraph" w:styleId="Quote">
     <w:name w:val="Quote"/>
-    <w:basedOn w:val="Standaard"/>
-    <w:next w:val="Standaard"/>
-    <w:link w:val="CitaatChar"/>
+    <w:basedOn w:val="Normal"/>
+    <w:next w:val="Normal"/>
+    <w:link w:val="QuoteChar"/>
     <w:uiPriority w:val="29"/>
     <w:qFormat/>
     <w:rsid w:val="00831C6F"/>
@@ -10578,9 +9791,9 @@
       <w:color w:val="000000"/>
     </w:rPr>
   </w:style>
-  <w:style w:type="character" w:customStyle="1" w:styleId="CitaatChar">
-    <w:name w:val="Citaat Char"/>
-    <w:link w:val="Citaat"/>
+  <w:style w:type="character" w:customStyle="1" w:styleId="QuoteChar">
+    <w:name w:val="Quote Char"/>
+    <w:link w:val="Quote"/>
     <w:uiPriority w:val="29"/>
     <w:rsid w:val="00831C6F"/>
     <w:rPr>
@@ -10589,11 +9802,11 @@
       <w:color w:val="000000"/>
     </w:rPr>
   </w:style>
-  <w:style w:type="paragraph" w:styleId="Duidelijkcitaat">
+  <w:style w:type="paragraph" w:styleId="IntenseQuote">
     <w:name w:val="Intense Quote"/>
-    <w:basedOn w:val="Standaard"/>
-    <w:next w:val="Standaard"/>
-    <w:link w:val="DuidelijkcitaatChar"/>
+    <w:basedOn w:val="Normal"/>
+    <w:next w:val="Normal"/>
+    <w:link w:val="IntenseQuoteChar"/>
     <w:uiPriority w:val="30"/>
     <w:qFormat/>
     <w:rsid w:val="00831C6F"/>
@@ -10612,9 +9825,9 @@
       <w:color w:val="2DA2BF"/>
     </w:rPr>
   </w:style>
-  <w:style w:type="character" w:customStyle="1" w:styleId="DuidelijkcitaatChar">
-    <w:name w:val="Duidelijk citaat Char"/>
-    <w:link w:val="Duidelijkcitaat"/>
+  <w:style w:type="character" w:customStyle="1" w:styleId="IntenseQuoteChar">
+    <w:name w:val="Intense Quote Char"/>
+    <w:link w:val="IntenseQuote"/>
     <w:uiPriority w:val="30"/>
     <w:rsid w:val="00831C6F"/>
     <w:rPr>
@@ -10625,7 +9838,7 @@
       <w:color w:val="2DA2BF"/>
     </w:rPr>
   </w:style>
-  <w:style w:type="character" w:styleId="Subtielebenadrukking">
+  <w:style w:type="character" w:styleId="SubtleEmphasis">
     <w:name w:val="Subtle Emphasis"/>
     <w:uiPriority w:val="19"/>
     <w:qFormat/>
@@ -10636,7 +9849,7 @@
       <w:color w:val="808080"/>
     </w:rPr>
   </w:style>
-  <w:style w:type="character" w:styleId="Intensievebenadrukking">
+  <w:style w:type="character" w:styleId="IntenseEmphasis">
     <w:name w:val="Intense Emphasis"/>
     <w:uiPriority w:val="21"/>
     <w:qFormat/>
@@ -10649,7 +9862,7 @@
       <w:color w:val="2DA2BF"/>
     </w:rPr>
   </w:style>
-  <w:style w:type="character" w:styleId="Subtieleverwijzing">
+  <w:style w:type="character" w:styleId="SubtleReference">
     <w:name w:val="Subtle Reference"/>
     <w:uiPriority w:val="31"/>
     <w:qFormat/>
@@ -10660,7 +9873,7 @@
       <w:u w:val="single"/>
     </w:rPr>
   </w:style>
-  <w:style w:type="character" w:styleId="Intensieveverwijzing">
+  <w:style w:type="character" w:styleId="IntenseReference">
     <w:name w:val="Intense Reference"/>
     <w:uiPriority w:val="32"/>
     <w:qFormat/>
@@ -10674,7 +9887,7 @@
       <w:u w:val="single"/>
     </w:rPr>
   </w:style>
-  <w:style w:type="character" w:styleId="Titelvanboek">
+  <w:style w:type="character" w:styleId="BookTitle">
     <w:name w:val="Book Title"/>
     <w:uiPriority w:val="33"/>
     <w:qFormat/>
@@ -10686,10 +9899,10 @@
       <w:spacing w:val="5"/>
     </w:rPr>
   </w:style>
-  <w:style w:type="paragraph" w:styleId="Kopvaninhoudsopgave">
+  <w:style w:type="paragraph" w:styleId="TOCHeading">
     <w:name w:val="TOC Heading"/>
-    <w:basedOn w:val="Kop1"/>
-    <w:next w:val="Standaard"/>
+    <w:basedOn w:val="Heading1"/>
+    <w:next w:val="Normal"/>
     <w:uiPriority w:val="39"/>
     <w:semiHidden/>
     <w:unhideWhenUsed/>
@@ -10699,9 +9912,9 @@
       <w:outlineLvl w:val="9"/>
     </w:pPr>
   </w:style>
-  <w:style w:type="paragraph" w:styleId="Normaalweb">
+  <w:style w:type="paragraph" w:styleId="NormalWeb">
     <w:name w:val="Normal (Web)"/>
-    <w:basedOn w:val="Standaard"/>
+    <w:basedOn w:val="Normal"/>
     <w:uiPriority w:val="99"/>
     <w:semiHidden/>
     <w:unhideWhenUsed/>
@@ -10715,9 +9928,9 @@
       <w:szCs w:val="24"/>
     </w:rPr>
   </w:style>
-  <w:style w:type="table" w:styleId="Tabelraster">
+  <w:style w:type="table" w:styleId="TableGrid">
     <w:name w:val="Table Grid"/>
-    <w:basedOn w:val="Standaardtabel"/>
+    <w:basedOn w:val="TableNormal"/>
     <w:uiPriority w:val="59"/>
     <w:rsid w:val="00633EEA"/>
     <w:pPr>
@@ -11030,7 +10243,7 @@
 </file>
 
 <file path=customXml/itemProps1.xml><?xml version="1.0" encoding="utf-8"?>
-<ds:datastoreItem xmlns:ds="http://schemas.openxmlformats.org/officeDocument/2006/customXml" ds:itemID="{5939748D-8543-4E42-8191-539697B29103}">
+<ds:datastoreItem xmlns:ds="http://schemas.openxmlformats.org/officeDocument/2006/customXml" ds:itemID="{D28E69A6-293C-4E96-9873-F4B1FA0FC20F}">
   <ds:schemaRefs>
     <ds:schemaRef ds:uri="http://schemas.openxmlformats.org/officeDocument/2006/bibliography"/>
   </ds:schemaRefs>

</xml_diff>